<commit_message>
Adds Test Case 1 Info
</commit_message>
<xml_diff>
--- a/TestPlan/Aerial Swarm Simulator Test Plan.docx
+++ b/TestPlan/Aerial Swarm Simulator Test Plan.docx
@@ -2774,23 +2774,7 @@
           <w:sz w:val="22"/>
           <w:szCs w:val="22"/>
         </w:rPr>
-        <w:t xml:space="preserve">Meets the requirements, </w:t>
-      </w:r>
-      <w:proofErr w:type="gramStart"/>
-      <w:r>
-        <w:rPr>
-          <w:sz w:val="22"/>
-          <w:szCs w:val="22"/>
-        </w:rPr>
-        <w:t>specifications</w:t>
-      </w:r>
-      <w:proofErr w:type="gramEnd"/>
-      <w:r>
-        <w:rPr>
-          <w:sz w:val="22"/>
-          <w:szCs w:val="22"/>
-        </w:rPr>
-        <w:t xml:space="preserve"> and the Business rules.</w:t>
+        <w:t>Meets the requirements, specifications and the Business rules.</w:t>
       </w:r>
     </w:p>
     <w:p>
@@ -3358,25 +3342,7 @@
           <w:sz w:val="22"/>
           <w:szCs w:val="22"/>
         </w:rPr>
-        <w:t xml:space="preserve">Ensure algorithm can read, </w:t>
-      </w:r>
-      <w:proofErr w:type="gramStart"/>
-      <w:r>
-        <w:rPr>
-          <w:rFonts w:ascii="Arial" w:hAnsi="Arial" w:cs="Arial"/>
-          <w:sz w:val="22"/>
-          <w:szCs w:val="22"/>
-        </w:rPr>
-        <w:t>calculate</w:t>
-      </w:r>
-      <w:proofErr w:type="gramEnd"/>
-      <w:r>
-        <w:rPr>
-          <w:rFonts w:ascii="Arial" w:hAnsi="Arial" w:cs="Arial"/>
-          <w:sz w:val="22"/>
-          <w:szCs w:val="22"/>
-        </w:rPr>
-        <w:t xml:space="preserve"> and translate values to the UAV.</w:t>
+        <w:t>Ensure algorithm can read, calculate and translate values to the UAV.</w:t>
       </w:r>
     </w:p>
     <w:p>
@@ -3493,23 +3459,13 @@
           <w:szCs w:val="22"/>
         </w:rPr>
       </w:pPr>
-      <w:proofErr w:type="gramStart"/>
-      <w:r>
-        <w:rPr>
-          <w:rFonts w:ascii="Arial" w:hAnsi="Arial" w:cs="Arial"/>
-          <w:sz w:val="22"/>
-          <w:szCs w:val="22"/>
-        </w:rPr>
-        <w:t>In order to</w:t>
-      </w:r>
-      <w:proofErr w:type="gramEnd"/>
-      <w:r>
-        <w:rPr>
-          <w:rFonts w:ascii="Arial" w:hAnsi="Arial" w:cs="Arial"/>
-          <w:sz w:val="22"/>
-          <w:szCs w:val="22"/>
-        </w:rPr>
-        <w:t xml:space="preserve"> start system testing, certain requirement must be met for testing readiness. The readiness can be classified into</w:t>
+      <w:r>
+        <w:rPr>
+          <w:rFonts w:ascii="Arial" w:hAnsi="Arial" w:cs="Arial"/>
+          <w:sz w:val="22"/>
+          <w:szCs w:val="22"/>
+        </w:rPr>
+        <w:t>In order to start system testing, certain requirement must be met for testing readiness. The readiness can be classified into</w:t>
       </w:r>
       <w:r>
         <w:rPr>
@@ -4403,23 +4359,7 @@
           <w:sz w:val="22"/>
           <w:szCs w:val="22"/>
         </w:rPr>
-        <w:t xml:space="preserve">under-test.  If testing is halted, and changes are made to the hardware, </w:t>
-      </w:r>
-      <w:proofErr w:type="gramStart"/>
-      <w:r>
-        <w:rPr>
-          <w:sz w:val="22"/>
-          <w:szCs w:val="22"/>
-        </w:rPr>
-        <w:t>software</w:t>
-      </w:r>
-      <w:proofErr w:type="gramEnd"/>
-      <w:r>
-        <w:rPr>
-          <w:sz w:val="22"/>
-          <w:szCs w:val="22"/>
-        </w:rPr>
-        <w:t xml:space="preserve"> or database, it is up to the Testing Manager to determine whether the test plan will be re-</w:t>
+        <w:t>under-test.  If testing is halted, and changes are made to the hardware, software or database, it is up to the Testing Manager to determine whether the test plan will be re-</w:t>
       </w:r>
       <w:r>
         <w:rPr>
@@ -4677,11 +4617,11 @@
         <w:tblLook w:val="04A0" w:firstRow="1" w:lastRow="0" w:firstColumn="1" w:lastColumn="0" w:noHBand="0" w:noVBand="1"/>
       </w:tblPr>
       <w:tblGrid>
-        <w:gridCol w:w="1824"/>
-        <w:gridCol w:w="1667"/>
-        <w:gridCol w:w="1663"/>
-        <w:gridCol w:w="1739"/>
-        <w:gridCol w:w="1737"/>
+        <w:gridCol w:w="1815"/>
+        <w:gridCol w:w="1625"/>
+        <w:gridCol w:w="1693"/>
+        <w:gridCol w:w="1788"/>
+        <w:gridCol w:w="1709"/>
       </w:tblGrid>
       <w:tr>
         <w:tc>
@@ -4872,6 +4812,14 @@
                 <w:szCs w:val="22"/>
               </w:rPr>
             </w:pPr>
+            <w:r>
+              <w:rPr>
+                <w:rFonts w:ascii="Arial" w:hAnsi="Arial" w:cs="Arial"/>
+                <w:sz w:val="22"/>
+                <w:szCs w:val="22"/>
+              </w:rPr>
+              <w:t>The play scenario button is pressed in Unreal Engine Editor</w:t>
+            </w:r>
           </w:p>
         </w:tc>
         <w:tc>
@@ -4886,6 +4834,14 @@
                 <w:szCs w:val="22"/>
               </w:rPr>
             </w:pPr>
+            <w:r>
+              <w:rPr>
+                <w:rFonts w:ascii="Arial" w:hAnsi="Arial" w:cs="Arial"/>
+                <w:sz w:val="22"/>
+                <w:szCs w:val="22"/>
+              </w:rPr>
+              <w:t>The simulation loads in the environment, no errors are thrown</w:t>
+            </w:r>
           </w:p>
         </w:tc>
         <w:tc>
@@ -4900,6 +4856,14 @@
                 <w:szCs w:val="22"/>
               </w:rPr>
             </w:pPr>
+            <w:r>
+              <w:rPr>
+                <w:rFonts w:ascii="Arial" w:hAnsi="Arial" w:cs="Arial"/>
+                <w:sz w:val="22"/>
+                <w:szCs w:val="22"/>
+              </w:rPr>
+              <w:t>Pass</w:t>
+            </w:r>
           </w:p>
         </w:tc>
       </w:tr>
@@ -5377,7 +5341,14 @@
               <w:rPr>
                 <w:rFonts w:ascii="Arial" w:hAnsi="Arial" w:cs="Arial"/>
               </w:rPr>
-              <w:t>[Req 7] The aerial swarm shall designate a lead UAV for swarm organization and communication.</w:t>
+              <w:t xml:space="preserve">[Req 7] The aerial swarm shall designate a lead UAV for swarm organization and </w:t>
+            </w:r>
+            <w:r>
+              <w:rPr>
+                <w:rFonts w:ascii="Arial" w:hAnsi="Arial" w:cs="Arial"/>
+              </w:rPr>
+              <w:lastRenderedPageBreak/>
+              <w:t>communication.</w:t>
             </w:r>
           </w:p>
         </w:tc>
@@ -5401,6 +5372,7 @@
                 <w:sz w:val="22"/>
                 <w:szCs w:val="22"/>
               </w:rPr>
+              <w:lastRenderedPageBreak/>
               <w:t>7.1</w:t>
             </w:r>
           </w:p>
@@ -5468,7 +5440,6 @@
                 <w:i w:val="0"/>
                 <w:sz w:val="20"/>
               </w:rPr>
-              <w:lastRenderedPageBreak/>
               <w:t>[Req 8] The aerial swarm shall reassign the lead UAV when the current lead becomes inactive.</w:t>
             </w:r>
           </w:p>
@@ -6087,105 +6058,106 @@
                 <w:i w:val="0"/>
                 <w:sz w:val="20"/>
               </w:rPr>
-              <w:t>[Req 15] The aerial swarm shall return to ground station when mission task is complete.</w:t>
+              <w:t xml:space="preserve">[Req 15] The aerial swarm shall return to ground station </w:t>
             </w:r>
-          </w:p>
-        </w:tc>
-        <w:tc>
-          <w:tcPr>
-            <w:tcW w:w="1870" w:type="dxa"/>
-          </w:tcPr>
-          <w:p>
-            <w:pPr>
-              <w:rPr>
-                <w:rFonts w:ascii="Arial" w:hAnsi="Arial" w:cs="Arial"/>
-                <w:sz w:val="22"/>
-                <w:szCs w:val="22"/>
-              </w:rPr>
-            </w:pPr>
             <w:r>
-              <w:rPr>
-                <w:rFonts w:ascii="Arial" w:hAnsi="Arial" w:cs="Arial"/>
-                <w:sz w:val="22"/>
-                <w:szCs w:val="22"/>
-              </w:rPr>
-              <w:t>15.1</w:t>
-            </w:r>
-          </w:p>
-        </w:tc>
-        <w:tc>
-          <w:tcPr>
-            <w:tcW w:w="1870" w:type="dxa"/>
-          </w:tcPr>
-          <w:p>
-            <w:pPr>
-              <w:rPr>
-                <w:rFonts w:ascii="Arial" w:hAnsi="Arial" w:cs="Arial"/>
-                <w:sz w:val="22"/>
-                <w:szCs w:val="22"/>
-              </w:rPr>
-            </w:pPr>
-          </w:p>
-        </w:tc>
-        <w:tc>
-          <w:tcPr>
-            <w:tcW w:w="1870" w:type="dxa"/>
-          </w:tcPr>
-          <w:p>
-            <w:pPr>
-              <w:rPr>
-                <w:rFonts w:ascii="Arial" w:hAnsi="Arial" w:cs="Arial"/>
-                <w:sz w:val="22"/>
-                <w:szCs w:val="22"/>
-              </w:rPr>
-            </w:pPr>
-          </w:p>
-        </w:tc>
-        <w:tc>
-          <w:tcPr>
-            <w:tcW w:w="1870" w:type="dxa"/>
-          </w:tcPr>
-          <w:p>
-            <w:pPr>
-              <w:rPr>
-                <w:rFonts w:ascii="Arial" w:hAnsi="Arial" w:cs="Arial"/>
-                <w:sz w:val="22"/>
-                <w:szCs w:val="22"/>
-              </w:rPr>
-            </w:pPr>
-          </w:p>
-        </w:tc>
-      </w:tr>
-      <w:tr>
-        <w:tc>
-          <w:tcPr>
-            <w:tcW w:w="1870" w:type="dxa"/>
-          </w:tcPr>
-          <w:p>
-            <w:pPr>
-              <w:pStyle w:val="template"/>
               <w:rPr>
                 <w:rFonts w:cs="Arial"/>
                 <w:i w:val="0"/>
                 <w:sz w:val="20"/>
               </w:rPr>
+              <w:lastRenderedPageBreak/>
+              <w:t>when mission task is complete.</w:t>
+            </w:r>
+          </w:p>
+        </w:tc>
+        <w:tc>
+          <w:tcPr>
+            <w:tcW w:w="1870" w:type="dxa"/>
+          </w:tcPr>
+          <w:p>
+            <w:pPr>
+              <w:rPr>
+                <w:rFonts w:ascii="Arial" w:hAnsi="Arial" w:cs="Arial"/>
+                <w:sz w:val="22"/>
+                <w:szCs w:val="22"/>
+              </w:rPr>
             </w:pPr>
             <w:r>
+              <w:rPr>
+                <w:rFonts w:ascii="Arial" w:hAnsi="Arial" w:cs="Arial"/>
+                <w:sz w:val="22"/>
+                <w:szCs w:val="22"/>
+              </w:rPr>
+              <w:lastRenderedPageBreak/>
+              <w:t>15.1</w:t>
+            </w:r>
+          </w:p>
+        </w:tc>
+        <w:tc>
+          <w:tcPr>
+            <w:tcW w:w="1870" w:type="dxa"/>
+          </w:tcPr>
+          <w:p>
+            <w:pPr>
+              <w:rPr>
+                <w:rFonts w:ascii="Arial" w:hAnsi="Arial" w:cs="Arial"/>
+                <w:sz w:val="22"/>
+                <w:szCs w:val="22"/>
+              </w:rPr>
+            </w:pPr>
+          </w:p>
+        </w:tc>
+        <w:tc>
+          <w:tcPr>
+            <w:tcW w:w="1870" w:type="dxa"/>
+          </w:tcPr>
+          <w:p>
+            <w:pPr>
+              <w:rPr>
+                <w:rFonts w:ascii="Arial" w:hAnsi="Arial" w:cs="Arial"/>
+                <w:sz w:val="22"/>
+                <w:szCs w:val="22"/>
+              </w:rPr>
+            </w:pPr>
+          </w:p>
+        </w:tc>
+        <w:tc>
+          <w:tcPr>
+            <w:tcW w:w="1870" w:type="dxa"/>
+          </w:tcPr>
+          <w:p>
+            <w:pPr>
+              <w:rPr>
+                <w:rFonts w:ascii="Arial" w:hAnsi="Arial" w:cs="Arial"/>
+                <w:sz w:val="22"/>
+                <w:szCs w:val="22"/>
+              </w:rPr>
+            </w:pPr>
+          </w:p>
+        </w:tc>
+      </w:tr>
+      <w:tr>
+        <w:tc>
+          <w:tcPr>
+            <w:tcW w:w="1870" w:type="dxa"/>
+          </w:tcPr>
+          <w:p>
+            <w:pPr>
+              <w:pStyle w:val="template"/>
               <w:rPr>
                 <w:rFonts w:cs="Arial"/>
                 <w:i w:val="0"/>
                 <w:sz w:val="20"/>
               </w:rPr>
-              <w:t xml:space="preserve">[Req 16] Individual UAV </w:t>
-            </w:r>
+            </w:pPr>
             <w:r>
               <w:rPr>
                 <w:rFonts w:cs="Arial"/>
                 <w:i w:val="0"/>
                 <w:sz w:val="20"/>
               </w:rPr>
-              <w:lastRenderedPageBreak/>
-              <w:t>shall communicate position and status with the aerial swarm.</w:t>
+              <w:t>[Req 16] Individual UAV shall communicate position and status with the aerial swarm.</w:t>
             </w:r>
           </w:p>
         </w:tc>
@@ -6207,7 +6179,6 @@
                 <w:sz w:val="22"/>
                 <w:szCs w:val="22"/>
               </w:rPr>
-              <w:lastRenderedPageBreak/>
               <w:t>16.1</w:t>
             </w:r>
           </w:p>
@@ -7088,32 +7059,24 @@
               <w:rPr>
                 <w:b/>
               </w:rPr>
-              <w:t xml:space="preserve">Req. </w:t>
+              <w:t>Req. Depend.</w:t>
             </w:r>
+          </w:p>
+        </w:tc>
+        <w:tc>
+          <w:tcPr>
+            <w:tcW w:w="1274" w:type="dxa"/>
+          </w:tcPr>
+          <w:p>
+            <w:pPr>
+              <w:rPr>
+                <w:b/>
+              </w:rPr>
+            </w:pPr>
             <w:r>
               <w:rPr>
                 <w:b/>
               </w:rPr>
-              <w:lastRenderedPageBreak/>
-              <w:t>Depend.</w:t>
-            </w:r>
-          </w:p>
-        </w:tc>
-        <w:tc>
-          <w:tcPr>
-            <w:tcW w:w="1274" w:type="dxa"/>
-          </w:tcPr>
-          <w:p>
-            <w:pPr>
-              <w:rPr>
-                <w:b/>
-              </w:rPr>
-            </w:pPr>
-            <w:r>
-              <w:rPr>
-                <w:b/>
-              </w:rPr>
-              <w:lastRenderedPageBreak/>
               <w:t>Test Case</w:t>
             </w:r>
           </w:p>
@@ -7132,14 +7095,7 @@
               <w:rPr>
                 <w:b/>
               </w:rPr>
-              <w:t xml:space="preserve">Test Case </w:t>
-            </w:r>
-            <w:r>
-              <w:rPr>
-                <w:b/>
-              </w:rPr>
-              <w:lastRenderedPageBreak/>
-              <w:t>Depend.</w:t>
+              <w:t>Test Case Depend.</w:t>
             </w:r>
           </w:p>
         </w:tc>
@@ -7158,15 +7114,7 @@
               <w:rPr>
                 <w:b/>
               </w:rPr>
-              <w:lastRenderedPageBreak/>
-              <w:t>Respon-</w:t>
-            </w:r>
-            <w:r>
-              <w:rPr>
-                <w:b/>
-              </w:rPr>
-              <w:lastRenderedPageBreak/>
-              <w:t>sible</w:t>
+              <w:t>Respon-sible</w:t>
             </w:r>
             <w:proofErr w:type="spellEnd"/>
           </w:p>
@@ -7185,7 +7133,6 @@
               <w:rPr>
                 <w:b/>
               </w:rPr>
-              <w:lastRenderedPageBreak/>
               <w:t>Result</w:t>
             </w:r>
           </w:p>
@@ -10050,6 +9997,7 @@
           <w:sz w:val="22"/>
           <w:szCs w:val="22"/>
         </w:rPr>
+        <w:lastRenderedPageBreak/>
         <w:t>Defect Severity Definitions</w:t>
       </w:r>
       <w:bookmarkEnd w:id="28"/>
@@ -10241,7 +10189,6 @@
                 <w:sz w:val="22"/>
                 <w:szCs w:val="22"/>
               </w:rPr>
-              <w:lastRenderedPageBreak/>
               <w:t>Medium</w:t>
             </w:r>
           </w:p>

</xml_diff>

<commit_message>
Update Aerial Swarm Simulator Test Plan.docx
Updated Traceability Matrix
</commit_message>
<xml_diff>
--- a/TestPlan/Aerial Swarm Simulator Test Plan.docx
+++ b/TestPlan/Aerial Swarm Simulator Test Plan.docx
@@ -7197,6 +7197,12 @@
                 <w:sz w:val="22"/>
               </w:rPr>
             </w:pPr>
+            <w:r>
+              <w:rPr>
+                <w:sz w:val="22"/>
+              </w:rPr>
+              <w:t>1.1</w:t>
+            </w:r>
           </w:p>
         </w:tc>
         <w:tc>
@@ -7221,6 +7227,12 @@
                 <w:sz w:val="22"/>
               </w:rPr>
             </w:pPr>
+            <w:r>
+              <w:rPr>
+                <w:sz w:val="22"/>
+              </w:rPr>
+              <w:t>Elijah</w:t>
+            </w:r>
           </w:p>
         </w:tc>
         <w:tc>
@@ -7233,6 +7245,12 @@
                 <w:sz w:val="22"/>
               </w:rPr>
             </w:pPr>
+            <w:r>
+              <w:rPr>
+                <w:sz w:val="22"/>
+              </w:rPr>
+              <w:t>Pass</w:t>
+            </w:r>
           </w:p>
         </w:tc>
         <w:tc>
@@ -7295,6 +7313,12 @@
                 <w:sz w:val="22"/>
               </w:rPr>
             </w:pPr>
+            <w:r>
+              <w:rPr>
+                <w:sz w:val="22"/>
+              </w:rPr>
+              <w:t>2.1</w:t>
+            </w:r>
           </w:p>
         </w:tc>
         <w:tc>
@@ -7307,6 +7331,12 @@
                 <w:sz w:val="22"/>
               </w:rPr>
             </w:pPr>
+            <w:r>
+              <w:rPr>
+                <w:sz w:val="22"/>
+              </w:rPr>
+              <w:t>1.1</w:t>
+            </w:r>
           </w:p>
         </w:tc>
         <w:tc>
@@ -7400,6 +7430,12 @@
                 <w:sz w:val="22"/>
               </w:rPr>
             </w:pPr>
+            <w:r>
+              <w:rPr>
+                <w:sz w:val="22"/>
+              </w:rPr>
+              <w:t>3.1</w:t>
+            </w:r>
           </w:p>
         </w:tc>
         <w:tc>
@@ -7412,6 +7448,12 @@
                 <w:sz w:val="22"/>
               </w:rPr>
             </w:pPr>
+            <w:r>
+              <w:rPr>
+                <w:sz w:val="22"/>
+              </w:rPr>
+              <w:t>1.1</w:t>
+            </w:r>
           </w:p>
         </w:tc>
         <w:tc>
@@ -7486,6 +7528,12 @@
               </w:rPr>
               <w:t>R1</w:t>
             </w:r>
+            <w:r>
+              <w:rPr>
+                <w:sz w:val="22"/>
+              </w:rPr>
+              <w:t>, R3</w:t>
+            </w:r>
           </w:p>
         </w:tc>
         <w:tc>
@@ -7498,6 +7546,12 @@
                 <w:sz w:val="22"/>
               </w:rPr>
             </w:pPr>
+            <w:r>
+              <w:rPr>
+                <w:sz w:val="22"/>
+              </w:rPr>
+              <w:t>4.1</w:t>
+            </w:r>
           </w:p>
         </w:tc>
         <w:tc>
@@ -7510,6 +7564,18 @@
                 <w:sz w:val="22"/>
               </w:rPr>
             </w:pPr>
+            <w:r>
+              <w:rPr>
+                <w:sz w:val="22"/>
+              </w:rPr>
+              <w:t>1.1</w:t>
+            </w:r>
+            <w:r>
+              <w:rPr>
+                <w:sz w:val="22"/>
+              </w:rPr>
+              <w:t>, 3.1</w:t>
+            </w:r>
           </w:p>
         </w:tc>
         <w:tc>
@@ -7584,6 +7650,12 @@
               </w:rPr>
               <w:t>R1</w:t>
             </w:r>
+            <w:r>
+              <w:rPr>
+                <w:sz w:val="22"/>
+              </w:rPr>
+              <w:t>, R3, R4</w:t>
+            </w:r>
           </w:p>
         </w:tc>
         <w:tc>
@@ -7596,6 +7668,12 @@
                 <w:sz w:val="22"/>
               </w:rPr>
             </w:pPr>
+            <w:r>
+              <w:rPr>
+                <w:sz w:val="22"/>
+              </w:rPr>
+              <w:t>5.1</w:t>
+            </w:r>
           </w:p>
         </w:tc>
         <w:tc>
@@ -7608,6 +7686,18 @@
                 <w:sz w:val="22"/>
               </w:rPr>
             </w:pPr>
+            <w:r>
+              <w:rPr>
+                <w:sz w:val="22"/>
+              </w:rPr>
+              <w:t>1.1</w:t>
+            </w:r>
+            <w:r>
+              <w:rPr>
+                <w:sz w:val="22"/>
+              </w:rPr>
+              <w:t>, 3.1, 4.1</w:t>
+            </w:r>
           </w:p>
         </w:tc>
         <w:tc>
@@ -7682,6 +7772,12 @@
               </w:rPr>
               <w:t>R1</w:t>
             </w:r>
+            <w:r>
+              <w:rPr>
+                <w:sz w:val="22"/>
+              </w:rPr>
+              <w:t>, R3</w:t>
+            </w:r>
           </w:p>
         </w:tc>
         <w:tc>
@@ -7694,6 +7790,12 @@
                 <w:sz w:val="22"/>
               </w:rPr>
             </w:pPr>
+            <w:r>
+              <w:rPr>
+                <w:sz w:val="22"/>
+              </w:rPr>
+              <w:t>6.1</w:t>
+            </w:r>
           </w:p>
         </w:tc>
         <w:tc>
@@ -7706,6 +7808,18 @@
                 <w:sz w:val="22"/>
               </w:rPr>
             </w:pPr>
+            <w:r>
+              <w:rPr>
+                <w:sz w:val="22"/>
+              </w:rPr>
+              <w:t>1.1</w:t>
+            </w:r>
+            <w:r>
+              <w:rPr>
+                <w:sz w:val="22"/>
+              </w:rPr>
+              <w:t>, 3.1</w:t>
+            </w:r>
           </w:p>
         </w:tc>
         <w:tc>
@@ -7798,6 +7912,12 @@
                 <w:sz w:val="22"/>
               </w:rPr>
             </w:pPr>
+            <w:r>
+              <w:rPr>
+                <w:sz w:val="22"/>
+              </w:rPr>
+              <w:t>7.1</w:t>
+            </w:r>
           </w:p>
         </w:tc>
         <w:tc>
@@ -7810,6 +7930,12 @@
                 <w:sz w:val="22"/>
               </w:rPr>
             </w:pPr>
+            <w:r>
+              <w:rPr>
+                <w:sz w:val="22"/>
+              </w:rPr>
+              <w:t>1.1</w:t>
+            </w:r>
           </w:p>
         </w:tc>
         <w:tc>
@@ -7902,6 +8028,12 @@
                 <w:sz w:val="22"/>
               </w:rPr>
             </w:pPr>
+            <w:r>
+              <w:rPr>
+                <w:sz w:val="22"/>
+              </w:rPr>
+              <w:t>8.1</w:t>
+            </w:r>
           </w:p>
         </w:tc>
         <w:tc>
@@ -7914,6 +8046,18 @@
                 <w:sz w:val="22"/>
               </w:rPr>
             </w:pPr>
+            <w:r>
+              <w:rPr>
+                <w:sz w:val="22"/>
+              </w:rPr>
+              <w:t>1.1</w:t>
+            </w:r>
+            <w:r>
+              <w:rPr>
+                <w:sz w:val="22"/>
+              </w:rPr>
+              <w:t>, 7.1</w:t>
+            </w:r>
           </w:p>
         </w:tc>
         <w:tc>
@@ -8006,6 +8150,12 @@
                 <w:sz w:val="22"/>
               </w:rPr>
             </w:pPr>
+            <w:r>
+              <w:rPr>
+                <w:sz w:val="22"/>
+              </w:rPr>
+              <w:t>9.1</w:t>
+            </w:r>
           </w:p>
         </w:tc>
         <w:tc>
@@ -8018,6 +8168,18 @@
                 <w:sz w:val="22"/>
               </w:rPr>
             </w:pPr>
+            <w:r>
+              <w:rPr>
+                <w:sz w:val="22"/>
+              </w:rPr>
+              <w:t>1.1</w:t>
+            </w:r>
+            <w:r>
+              <w:rPr>
+                <w:sz w:val="22"/>
+              </w:rPr>
+              <w:t>, 3.1, 7.1</w:t>
+            </w:r>
           </w:p>
         </w:tc>
         <w:tc>
@@ -8110,6 +8272,12 @@
                 <w:sz w:val="22"/>
               </w:rPr>
             </w:pPr>
+            <w:r>
+              <w:rPr>
+                <w:sz w:val="22"/>
+              </w:rPr>
+              <w:t>10.1</w:t>
+            </w:r>
           </w:p>
         </w:tc>
         <w:tc>
@@ -8122,6 +8290,18 @@
                 <w:sz w:val="22"/>
               </w:rPr>
             </w:pPr>
+            <w:r>
+              <w:rPr>
+                <w:sz w:val="22"/>
+              </w:rPr>
+              <w:t>1.1</w:t>
+            </w:r>
+            <w:r>
+              <w:rPr>
+                <w:sz w:val="22"/>
+              </w:rPr>
+              <w:t>, 7.1, 8.1</w:t>
+            </w:r>
           </w:p>
         </w:tc>
         <w:tc>
@@ -8214,6 +8394,12 @@
                 <w:sz w:val="22"/>
               </w:rPr>
             </w:pPr>
+            <w:r>
+              <w:rPr>
+                <w:sz w:val="22"/>
+              </w:rPr>
+              <w:t>11.1</w:t>
+            </w:r>
           </w:p>
         </w:tc>
         <w:tc>
@@ -8226,6 +8412,18 @@
                 <w:sz w:val="22"/>
               </w:rPr>
             </w:pPr>
+            <w:r>
+              <w:rPr>
+                <w:sz w:val="22"/>
+              </w:rPr>
+              <w:t>1.1</w:t>
+            </w:r>
+            <w:r>
+              <w:rPr>
+                <w:sz w:val="22"/>
+              </w:rPr>
+              <w:t>, 4.1, 5.1</w:t>
+            </w:r>
           </w:p>
         </w:tc>
         <w:tc>
@@ -8312,6 +8510,12 @@
                 <w:sz w:val="22"/>
               </w:rPr>
             </w:pPr>
+            <w:r>
+              <w:rPr>
+                <w:sz w:val="22"/>
+              </w:rPr>
+              <w:t>12.1</w:t>
+            </w:r>
           </w:p>
         </w:tc>
         <w:tc>
@@ -8324,6 +8528,12 @@
                 <w:sz w:val="22"/>
               </w:rPr>
             </w:pPr>
+            <w:r>
+              <w:rPr>
+                <w:sz w:val="22"/>
+              </w:rPr>
+              <w:t>1.1</w:t>
+            </w:r>
           </w:p>
         </w:tc>
         <w:tc>
@@ -8398,6 +8608,12 @@
               </w:rPr>
               <w:t>R1</w:t>
             </w:r>
+            <w:r>
+              <w:rPr>
+                <w:sz w:val="22"/>
+              </w:rPr>
+              <w:t>, R12</w:t>
+            </w:r>
           </w:p>
         </w:tc>
         <w:tc>
@@ -8410,6 +8626,12 @@
                 <w:sz w:val="22"/>
               </w:rPr>
             </w:pPr>
+            <w:r>
+              <w:rPr>
+                <w:sz w:val="22"/>
+              </w:rPr>
+              <w:t>13.1</w:t>
+            </w:r>
           </w:p>
         </w:tc>
         <w:tc>
@@ -8422,6 +8644,18 @@
                 <w:sz w:val="22"/>
               </w:rPr>
             </w:pPr>
+            <w:r>
+              <w:rPr>
+                <w:sz w:val="22"/>
+              </w:rPr>
+              <w:t>1.1</w:t>
+            </w:r>
+            <w:r>
+              <w:rPr>
+                <w:sz w:val="22"/>
+              </w:rPr>
+              <w:t>, 12.1</w:t>
+            </w:r>
           </w:p>
         </w:tc>
         <w:tc>
@@ -8514,6 +8748,12 @@
                 <w:sz w:val="22"/>
               </w:rPr>
             </w:pPr>
+            <w:r>
+              <w:rPr>
+                <w:sz w:val="22"/>
+              </w:rPr>
+              <w:t>14.1</w:t>
+            </w:r>
           </w:p>
         </w:tc>
         <w:tc>
@@ -8526,6 +8766,18 @@
                 <w:sz w:val="22"/>
               </w:rPr>
             </w:pPr>
+            <w:r>
+              <w:rPr>
+                <w:sz w:val="22"/>
+              </w:rPr>
+              <w:t>1.1</w:t>
+            </w:r>
+            <w:r>
+              <w:rPr>
+                <w:sz w:val="22"/>
+              </w:rPr>
+              <w:t>, 2.1</w:t>
+            </w:r>
           </w:p>
         </w:tc>
         <w:tc>
@@ -8618,6 +8870,12 @@
                 <w:sz w:val="22"/>
               </w:rPr>
             </w:pPr>
+            <w:r>
+              <w:rPr>
+                <w:sz w:val="22"/>
+              </w:rPr>
+              <w:t>15.1</w:t>
+            </w:r>
           </w:p>
         </w:tc>
         <w:tc>
@@ -8630,6 +8888,18 @@
                 <w:sz w:val="22"/>
               </w:rPr>
             </w:pPr>
+            <w:r>
+              <w:rPr>
+                <w:sz w:val="22"/>
+              </w:rPr>
+              <w:t>1.1</w:t>
+            </w:r>
+            <w:r>
+              <w:rPr>
+                <w:sz w:val="22"/>
+              </w:rPr>
+              <w:t>, 2.1</w:t>
+            </w:r>
           </w:p>
         </w:tc>
         <w:tc>
@@ -8716,6 +8986,12 @@
                 <w:sz w:val="22"/>
               </w:rPr>
             </w:pPr>
+            <w:r>
+              <w:rPr>
+                <w:sz w:val="22"/>
+              </w:rPr>
+              <w:t>16.1</w:t>
+            </w:r>
           </w:p>
         </w:tc>
         <w:tc>
@@ -8728,6 +9004,12 @@
                 <w:sz w:val="22"/>
               </w:rPr>
             </w:pPr>
+            <w:r>
+              <w:rPr>
+                <w:sz w:val="22"/>
+              </w:rPr>
+              <w:t>1.1</w:t>
+            </w:r>
           </w:p>
         </w:tc>
         <w:tc>
@@ -8814,6 +9096,12 @@
                 <w:sz w:val="22"/>
               </w:rPr>
             </w:pPr>
+            <w:r>
+              <w:rPr>
+                <w:sz w:val="22"/>
+              </w:rPr>
+              <w:t>17.1</w:t>
+            </w:r>
           </w:p>
         </w:tc>
         <w:tc>
@@ -8826,6 +9114,12 @@
                 <w:sz w:val="22"/>
               </w:rPr>
             </w:pPr>
+            <w:r>
+              <w:rPr>
+                <w:sz w:val="22"/>
+              </w:rPr>
+              <w:t>1.1</w:t>
+            </w:r>
           </w:p>
         </w:tc>
         <w:tc>
@@ -8912,6 +9206,12 @@
                 <w:sz w:val="22"/>
               </w:rPr>
             </w:pPr>
+            <w:r>
+              <w:rPr>
+                <w:sz w:val="22"/>
+              </w:rPr>
+              <w:t>18.1</w:t>
+            </w:r>
           </w:p>
         </w:tc>
         <w:tc>
@@ -8924,6 +9224,12 @@
                 <w:sz w:val="22"/>
               </w:rPr>
             </w:pPr>
+            <w:r>
+              <w:rPr>
+                <w:sz w:val="22"/>
+              </w:rPr>
+              <w:t>1.1</w:t>
+            </w:r>
           </w:p>
         </w:tc>
         <w:tc>
@@ -9002,7 +9308,7 @@
               <w:rPr>
                 <w:sz w:val="22"/>
               </w:rPr>
-              <w:t>, R7, R8</w:t>
+              <w:t>, R7, R8, R18</w:t>
             </w:r>
           </w:p>
         </w:tc>
@@ -9016,6 +9322,12 @@
                 <w:sz w:val="22"/>
               </w:rPr>
             </w:pPr>
+            <w:r>
+              <w:rPr>
+                <w:sz w:val="22"/>
+              </w:rPr>
+              <w:t>19.1</w:t>
+            </w:r>
           </w:p>
         </w:tc>
         <w:tc>
@@ -9028,6 +9340,18 @@
                 <w:sz w:val="22"/>
               </w:rPr>
             </w:pPr>
+            <w:r>
+              <w:rPr>
+                <w:sz w:val="22"/>
+              </w:rPr>
+              <w:t>1.1</w:t>
+            </w:r>
+            <w:r>
+              <w:rPr>
+                <w:sz w:val="22"/>
+              </w:rPr>
+              <w:t>, 7.1, 8.1, 18.1</w:t>
+            </w:r>
           </w:p>
         </w:tc>
         <w:tc>
@@ -9126,6 +9450,12 @@
                 <w:sz w:val="22"/>
               </w:rPr>
             </w:pPr>
+            <w:r>
+              <w:rPr>
+                <w:sz w:val="22"/>
+              </w:rPr>
+              <w:t>20.1</w:t>
+            </w:r>
           </w:p>
         </w:tc>
         <w:tc>
@@ -9138,6 +9468,18 @@
                 <w:sz w:val="22"/>
               </w:rPr>
             </w:pPr>
+            <w:r>
+              <w:rPr>
+                <w:sz w:val="22"/>
+              </w:rPr>
+              <w:t>1.1</w:t>
+            </w:r>
+            <w:r>
+              <w:rPr>
+                <w:sz w:val="22"/>
+              </w:rPr>
+              <w:t>, 2.1</w:t>
+            </w:r>
           </w:p>
         </w:tc>
         <w:tc>
@@ -9236,6 +9578,12 @@
                 <w:sz w:val="22"/>
               </w:rPr>
             </w:pPr>
+            <w:r>
+              <w:rPr>
+                <w:sz w:val="22"/>
+              </w:rPr>
+              <w:t>21.1</w:t>
+            </w:r>
           </w:p>
         </w:tc>
         <w:tc>
@@ -9248,6 +9596,18 @@
                 <w:sz w:val="22"/>
               </w:rPr>
             </w:pPr>
+            <w:r>
+              <w:rPr>
+                <w:sz w:val="22"/>
+              </w:rPr>
+              <w:t>1.1</w:t>
+            </w:r>
+            <w:r>
+              <w:rPr>
+                <w:sz w:val="22"/>
+              </w:rPr>
+              <w:t>, 2.1</w:t>
+            </w:r>
           </w:p>
         </w:tc>
         <w:tc>
@@ -9349,6 +9709,12 @@
                 <w:sz w:val="22"/>
               </w:rPr>
             </w:pPr>
+            <w:r>
+              <w:rPr>
+                <w:sz w:val="22"/>
+              </w:rPr>
+              <w:t>22.1</w:t>
+            </w:r>
           </w:p>
         </w:tc>
         <w:tc>
@@ -9361,6 +9727,18 @@
                 <w:sz w:val="22"/>
               </w:rPr>
             </w:pPr>
+            <w:r>
+              <w:rPr>
+                <w:sz w:val="22"/>
+              </w:rPr>
+              <w:t>1.1</w:t>
+            </w:r>
+            <w:r>
+              <w:rPr>
+                <w:sz w:val="22"/>
+              </w:rPr>
+              <w:t>, 2.1</w:t>
+            </w:r>
           </w:p>
         </w:tc>
         <w:tc>
@@ -9439,7 +9817,7 @@
               <w:rPr>
                 <w:sz w:val="22"/>
               </w:rPr>
-              <w:t>, R2</w:t>
+              <w:t>, R2, R13</w:t>
             </w:r>
           </w:p>
         </w:tc>
@@ -9453,6 +9831,12 @@
                 <w:sz w:val="22"/>
               </w:rPr>
             </w:pPr>
+            <w:r>
+              <w:rPr>
+                <w:sz w:val="22"/>
+              </w:rPr>
+              <w:t>23.1</w:t>
+            </w:r>
           </w:p>
         </w:tc>
         <w:tc>
@@ -9465,6 +9849,18 @@
                 <w:sz w:val="22"/>
               </w:rPr>
             </w:pPr>
+            <w:r>
+              <w:rPr>
+                <w:sz w:val="22"/>
+              </w:rPr>
+              <w:t>1.1</w:t>
+            </w:r>
+            <w:r>
+              <w:rPr>
+                <w:sz w:val="22"/>
+              </w:rPr>
+              <w:t>, 2.1, 13.1</w:t>
+            </w:r>
           </w:p>
         </w:tc>
         <w:tc>
@@ -9944,34 +10340,6 @@
           <w:szCs w:val="22"/>
         </w:rPr>
       </w:pPr>
-    </w:p>
-    <w:p>
-      <w:pPr>
-        <w:ind w:left="720"/>
-        <w:rPr>
-          <w:rFonts w:ascii="Arial" w:hAnsi="Arial" w:cs="Arial"/>
-          <w:sz w:val="22"/>
-          <w:szCs w:val="22"/>
-        </w:rPr>
-      </w:pPr>
-    </w:p>
-    <w:p>
-      <w:pPr>
-        <w:ind w:left="720"/>
-        <w:rPr>
-          <w:rFonts w:ascii="Arial" w:hAnsi="Arial" w:cs="Arial"/>
-          <w:sz w:val="22"/>
-          <w:szCs w:val="22"/>
-        </w:rPr>
-      </w:pPr>
-      <w:r>
-        <w:rPr>
-          <w:rFonts w:ascii="Arial" w:hAnsi="Arial" w:cs="Arial"/>
-          <w:sz w:val="22"/>
-          <w:szCs w:val="22"/>
-        </w:rPr>
-        <w:br w:type="textWrapping" w:clear="all"/>
-      </w:r>
     </w:p>
     <w:p>
       <w:pPr>

</xml_diff>

<commit_message>
Makes format edit for SRS ver 2.0
</commit_message>
<xml_diff>
--- a/TestPlan/Aerial Swarm Simulator Test Plan.docx
+++ b/TestPlan/Aerial Swarm Simulator Test Plan.docx
@@ -85,33 +85,7 @@
           <w:sz w:val="22"/>
           <w:szCs w:val="22"/>
         </w:rPr>
-        <w:t xml:space="preserve">Modeling Unmanned Aerial Swarms Using Unreal Engine and </w:t>
-      </w:r>
-      <w:proofErr w:type="spellStart"/>
-      <w:r>
-        <w:rPr>
-          <w:rFonts w:ascii="Arial" w:hAnsi="Arial" w:cs="Arial"/>
-          <w:b/>
-          <w:bCs/>
-          <w:i w:val="0"/>
-          <w:iCs w:val="0"/>
-          <w:sz w:val="22"/>
-          <w:szCs w:val="22"/>
-        </w:rPr>
-        <w:t>AirSim</w:t>
-      </w:r>
-      <w:proofErr w:type="spellEnd"/>
-      <w:r>
-        <w:rPr>
-          <w:rFonts w:ascii="Arial" w:hAnsi="Arial" w:cs="Arial"/>
-          <w:b/>
-          <w:bCs/>
-          <w:i w:val="0"/>
-          <w:iCs w:val="0"/>
-          <w:sz w:val="22"/>
-          <w:szCs w:val="22"/>
-        </w:rPr>
-        <w:t xml:space="preserve"> Simulator</w:t>
+        <w:t>Modeling Unmanned Aerial Swarms Using Unreal Engine and AirSim Simulator</w:t>
       </w:r>
     </w:p>
     <w:p>
@@ -303,6 +277,14 @@
                 <w:szCs w:val="22"/>
               </w:rPr>
             </w:pPr>
+            <w:r>
+              <w:rPr>
+                <w:rFonts w:ascii="Arial" w:hAnsi="Arial" w:cs="Arial"/>
+                <w:sz w:val="22"/>
+                <w:szCs w:val="22"/>
+              </w:rPr>
+              <w:t>1.1/John Mueller</w:t>
+            </w:r>
           </w:p>
         </w:tc>
         <w:tc>
@@ -317,6 +299,14 @@
                 <w:szCs w:val="22"/>
               </w:rPr>
             </w:pPr>
+            <w:r>
+              <w:rPr>
+                <w:rFonts w:ascii="Arial" w:hAnsi="Arial" w:cs="Arial"/>
+                <w:sz w:val="22"/>
+                <w:szCs w:val="22"/>
+              </w:rPr>
+              <w:t>10/18/2021</w:t>
+            </w:r>
           </w:p>
         </w:tc>
       </w:tr>
@@ -333,6 +323,14 @@
                 <w:szCs w:val="22"/>
               </w:rPr>
             </w:pPr>
+            <w:r>
+              <w:rPr>
+                <w:rFonts w:ascii="Arial" w:hAnsi="Arial" w:cs="Arial"/>
+                <w:sz w:val="22"/>
+                <w:szCs w:val="22"/>
+              </w:rPr>
+              <w:t>1.2/Elijah Keck</w:t>
+            </w:r>
           </w:p>
         </w:tc>
         <w:tc>
@@ -347,6 +345,14 @@
                 <w:szCs w:val="22"/>
               </w:rPr>
             </w:pPr>
+            <w:r>
+              <w:rPr>
+                <w:rFonts w:ascii="Arial" w:hAnsi="Arial" w:cs="Arial"/>
+                <w:sz w:val="22"/>
+                <w:szCs w:val="22"/>
+              </w:rPr>
+              <w:t>10/19/2021</w:t>
+            </w:r>
           </w:p>
         </w:tc>
       </w:tr>
@@ -363,6 +369,14 @@
                 <w:szCs w:val="22"/>
               </w:rPr>
             </w:pPr>
+            <w:r>
+              <w:rPr>
+                <w:rFonts w:ascii="Arial" w:hAnsi="Arial" w:cs="Arial"/>
+                <w:sz w:val="22"/>
+                <w:szCs w:val="22"/>
+              </w:rPr>
+              <w:t>1.2/Dillon Mead</w:t>
+            </w:r>
           </w:p>
         </w:tc>
         <w:tc>
@@ -377,6 +391,14 @@
                 <w:szCs w:val="22"/>
               </w:rPr>
             </w:pPr>
+            <w:r>
+              <w:rPr>
+                <w:rFonts w:ascii="Arial" w:hAnsi="Arial" w:cs="Arial"/>
+                <w:sz w:val="22"/>
+                <w:szCs w:val="22"/>
+              </w:rPr>
+              <w:t>10/19/2021</w:t>
+            </w:r>
           </w:p>
         </w:tc>
       </w:tr>
@@ -2638,23 +2660,7 @@
           <w:sz w:val="22"/>
           <w:szCs w:val="22"/>
         </w:rPr>
-        <w:t xml:space="preserve">Modeling Unmanned Aerial Swarm using Unreal Engine and </w:t>
-      </w:r>
-      <w:proofErr w:type="spellStart"/>
-      <w:r>
-        <w:rPr>
-          <w:sz w:val="22"/>
-          <w:szCs w:val="22"/>
-        </w:rPr>
-        <w:t>AirSim</w:t>
-      </w:r>
-      <w:proofErr w:type="spellEnd"/>
-      <w:r>
-        <w:rPr>
-          <w:sz w:val="22"/>
-          <w:szCs w:val="22"/>
-        </w:rPr>
-        <w:t xml:space="preserve"> Simulator</w:t>
+        <w:t>Modeling Unmanned Aerial Swarm using Unreal Engine and AirSim Simulator</w:t>
       </w:r>
       <w:r>
         <w:rPr>
@@ -2911,25 +2917,7 @@
           <w:sz w:val="22"/>
           <w:szCs w:val="22"/>
         </w:rPr>
-        <w:t xml:space="preserve">Modeling Unmanned Aerial Swarm using Unreal Engine and </w:t>
-      </w:r>
-      <w:proofErr w:type="spellStart"/>
-      <w:r>
-        <w:rPr>
-          <w:rFonts w:ascii="Arial" w:hAnsi="Arial" w:cs="Arial"/>
-          <w:sz w:val="22"/>
-          <w:szCs w:val="22"/>
-        </w:rPr>
-        <w:t>AirSim</w:t>
-      </w:r>
-      <w:proofErr w:type="spellEnd"/>
-      <w:r>
-        <w:rPr>
-          <w:rFonts w:ascii="Arial" w:hAnsi="Arial" w:cs="Arial"/>
-          <w:sz w:val="22"/>
-          <w:szCs w:val="22"/>
-        </w:rPr>
-        <w:t xml:space="preserve"> Simulator</w:t>
+        <w:t>Modeling Unmanned Aerial Swarm using Unreal Engine and AirSim Simulator</w:t>
       </w:r>
       <w:r>
         <w:rPr>
@@ -3047,25 +3035,7 @@
           <w:sz w:val="22"/>
           <w:szCs w:val="22"/>
         </w:rPr>
-        <w:t xml:space="preserve">Modeling Unmanned Aerial Swarm using Unreal Engine and </w:t>
-      </w:r>
-      <w:proofErr w:type="spellStart"/>
-      <w:r>
-        <w:rPr>
-          <w:rFonts w:ascii="Arial" w:hAnsi="Arial" w:cs="Arial"/>
-          <w:sz w:val="22"/>
-          <w:szCs w:val="22"/>
-        </w:rPr>
-        <w:t>AirSim</w:t>
-      </w:r>
-      <w:proofErr w:type="spellEnd"/>
-      <w:r>
-        <w:rPr>
-          <w:rFonts w:ascii="Arial" w:hAnsi="Arial" w:cs="Arial"/>
-          <w:sz w:val="22"/>
-          <w:szCs w:val="22"/>
-        </w:rPr>
-        <w:t xml:space="preserve"> Simulator</w:t>
+        <w:t>Modeling Unmanned Aerial Swarm using Unreal Engine and AirSim Simulator</w:t>
       </w:r>
       <w:r>
         <w:rPr>
@@ -3232,25 +3202,7 @@
           <w:sz w:val="22"/>
           <w:szCs w:val="22"/>
         </w:rPr>
-        <w:t xml:space="preserve"> When all use case </w:t>
-      </w:r>
-      <w:proofErr w:type="gramStart"/>
-      <w:r>
-        <w:rPr>
-          <w:rFonts w:ascii="Arial" w:hAnsi="Arial" w:cs="Arial"/>
-          <w:sz w:val="22"/>
-          <w:szCs w:val="22"/>
-        </w:rPr>
-        <w:t>have</w:t>
-      </w:r>
-      <w:proofErr w:type="gramEnd"/>
-      <w:r>
-        <w:rPr>
-          <w:rFonts w:ascii="Arial" w:hAnsi="Arial" w:cs="Arial"/>
-          <w:sz w:val="22"/>
-          <w:szCs w:val="22"/>
-        </w:rPr>
-        <w:t xml:space="preserve"> been tested and al defects have been mitigated</w:t>
+        <w:t xml:space="preserve"> When all use case have been tested and al defects have been mitigated</w:t>
       </w:r>
     </w:p>
     <w:p>
@@ -3279,25 +3231,7 @@
           <w:sz w:val="22"/>
           <w:szCs w:val="22"/>
         </w:rPr>
-        <w:t xml:space="preserve"> Access to the Unreal Engine and </w:t>
-      </w:r>
-      <w:proofErr w:type="spellStart"/>
-      <w:r>
-        <w:rPr>
-          <w:rFonts w:ascii="Arial" w:hAnsi="Arial" w:cs="Arial"/>
-          <w:sz w:val="22"/>
-          <w:szCs w:val="22"/>
-        </w:rPr>
-        <w:t>AirSim</w:t>
-      </w:r>
-      <w:proofErr w:type="spellEnd"/>
-      <w:r>
-        <w:rPr>
-          <w:rFonts w:ascii="Arial" w:hAnsi="Arial" w:cs="Arial"/>
-          <w:sz w:val="22"/>
-          <w:szCs w:val="22"/>
-        </w:rPr>
-        <w:t xml:space="preserve"> simulator and the corresponding Systems Requirement Specification document</w:t>
+        <w:t xml:space="preserve"> Access to the Unreal Engine and AirSim simulator and the corresponding Systems Requirement Specification document</w:t>
       </w:r>
     </w:p>
     <w:p>
@@ -3668,23 +3602,7 @@
           <w:sz w:val="22"/>
           <w:szCs w:val="22"/>
         </w:rPr>
-        <w:t xml:space="preserve">Other functional documents produced during the course of the project </w:t>
-      </w:r>
-      <w:proofErr w:type="gramStart"/>
-      <w:r>
-        <w:rPr>
-          <w:sz w:val="22"/>
-          <w:szCs w:val="22"/>
-        </w:rPr>
-        <w:t>i.e.</w:t>
-      </w:r>
-      <w:proofErr w:type="gramEnd"/>
-      <w:r>
-        <w:rPr>
-          <w:sz w:val="22"/>
-          <w:szCs w:val="22"/>
-        </w:rPr>
-        <w:t xml:space="preserve"> resolution to issues/change requests/feedback</w:t>
+        <w:t>Other functional documents produced during the course of the project i.e. resolution to issues/change requests/feedback</w:t>
       </w:r>
     </w:p>
     <w:p>
@@ -3720,29 +3638,7 @@
           <w:sz w:val="22"/>
           <w:szCs w:val="22"/>
         </w:rPr>
-        <w:t>The Aerial Swarm Simulator system shall be modelled and simulated in Microsoft’s </w:t>
-      </w:r>
-      <w:proofErr w:type="spellStart"/>
-      <w:r>
-        <w:rPr>
-          <w:b w:val="0"/>
-          <w:bCs w:val="0"/>
-          <w:color w:val="000000"/>
-          <w:sz w:val="22"/>
-          <w:szCs w:val="22"/>
-        </w:rPr>
-        <w:t>AirSim</w:t>
-      </w:r>
-      <w:proofErr w:type="spellEnd"/>
-      <w:r>
-        <w:rPr>
-          <w:b w:val="0"/>
-          <w:bCs w:val="0"/>
-          <w:color w:val="000000"/>
-          <w:sz w:val="22"/>
-          <w:szCs w:val="22"/>
-        </w:rPr>
-        <w:t xml:space="preserve"> Simulator</w:t>
+        <w:t>The Aerial Swarm Simulator system shall be modelled and simulated in Microsoft’s AirSim Simulator</w:t>
       </w:r>
       <w:r>
         <w:rPr>
@@ -4355,23 +4251,7 @@
           <w:sz w:val="22"/>
           <w:szCs w:val="22"/>
         </w:rPr>
-        <w:t xml:space="preserve">The execution plan will detail the test cases to be executed. The Execution plan will be put together to ensure that all the requirements are covered. The execution plan will be designed to accommodate some </w:t>
-      </w:r>
-      <w:proofErr w:type="gramStart"/>
-      <w:r>
-        <w:rPr>
-          <w:sz w:val="22"/>
-          <w:szCs w:val="22"/>
-        </w:rPr>
-        <w:t>changes</w:t>
-      </w:r>
-      <w:proofErr w:type="gramEnd"/>
-      <w:r>
-        <w:rPr>
-          <w:sz w:val="22"/>
-          <w:szCs w:val="22"/>
-        </w:rPr>
-        <w:t xml:space="preserve"> if necessary, if testing is incomplete on any day. All the test cases of the projects under test in this release are arranged in a logical order depending upon their inter dependency. </w:t>
+        <w:t xml:space="preserve">The execution plan will detail the test cases to be executed. The Execution plan will be put together to ensure that all the requirements are covered. The execution plan will be designed to accommodate some changes if necessary, if testing is incomplete on any day. All the test cases of the projects under test in this release are arranged in a logical order depending upon their inter dependency. </w:t>
       </w:r>
     </w:p>
     <w:p>
@@ -4617,25 +4497,141 @@
                 <w:sz w:val="20"/>
               </w:rPr>
               <w:lastRenderedPageBreak/>
-              <w:t xml:space="preserve">and simulated in Microsoft’s </w:t>
-            </w:r>
-            <w:proofErr w:type="spellStart"/>
-            <w:r>
+              <w:t>and simulated in Microsoft’s AirSim Simulator.</w:t>
+            </w:r>
+          </w:p>
+        </w:tc>
+        <w:tc>
+          <w:tcPr>
+            <w:tcW w:w="1625" w:type="dxa"/>
+          </w:tcPr>
+          <w:p>
+            <w:pPr>
+              <w:rPr>
+                <w:rFonts w:ascii="Arial" w:hAnsi="Arial" w:cs="Arial"/>
+                <w:sz w:val="22"/>
+                <w:szCs w:val="22"/>
+              </w:rPr>
+            </w:pPr>
+            <w:r>
+              <w:rPr>
+                <w:rFonts w:ascii="Arial" w:hAnsi="Arial" w:cs="Arial"/>
+                <w:sz w:val="22"/>
+                <w:szCs w:val="22"/>
+              </w:rPr>
+              <w:lastRenderedPageBreak/>
+              <w:t>1.1</w:t>
+            </w:r>
+          </w:p>
+        </w:tc>
+        <w:tc>
+          <w:tcPr>
+            <w:tcW w:w="1693" w:type="dxa"/>
+          </w:tcPr>
+          <w:p>
+            <w:pPr>
+              <w:rPr>
+                <w:rFonts w:ascii="Arial" w:hAnsi="Arial" w:cs="Arial"/>
+                <w:sz w:val="22"/>
+                <w:szCs w:val="22"/>
+              </w:rPr>
+            </w:pPr>
+            <w:r>
+              <w:rPr>
+                <w:rFonts w:ascii="Arial" w:hAnsi="Arial" w:cs="Arial"/>
+                <w:sz w:val="22"/>
+                <w:szCs w:val="22"/>
+              </w:rPr>
+              <w:t xml:space="preserve">The play scenario button is </w:t>
+            </w:r>
+            <w:r>
+              <w:rPr>
+                <w:rFonts w:ascii="Arial" w:hAnsi="Arial" w:cs="Arial"/>
+                <w:sz w:val="22"/>
+                <w:szCs w:val="22"/>
+              </w:rPr>
+              <w:lastRenderedPageBreak/>
+              <w:t>pressed in Unreal Engine Editor</w:t>
+            </w:r>
+          </w:p>
+        </w:tc>
+        <w:tc>
+          <w:tcPr>
+            <w:tcW w:w="1788" w:type="dxa"/>
+          </w:tcPr>
+          <w:p>
+            <w:pPr>
+              <w:rPr>
+                <w:rFonts w:ascii="Arial" w:hAnsi="Arial" w:cs="Arial"/>
+                <w:sz w:val="22"/>
+                <w:szCs w:val="22"/>
+              </w:rPr>
+            </w:pPr>
+            <w:r>
+              <w:rPr>
+                <w:rFonts w:ascii="Arial" w:hAnsi="Arial" w:cs="Arial"/>
+                <w:sz w:val="22"/>
+                <w:szCs w:val="22"/>
+              </w:rPr>
+              <w:lastRenderedPageBreak/>
+              <w:t xml:space="preserve">The simulation loads in the environment, </w:t>
+            </w:r>
+            <w:r>
+              <w:rPr>
+                <w:rFonts w:ascii="Arial" w:hAnsi="Arial" w:cs="Arial"/>
+                <w:sz w:val="22"/>
+                <w:szCs w:val="22"/>
+              </w:rPr>
+              <w:lastRenderedPageBreak/>
+              <w:t>no errors are thrown</w:t>
+            </w:r>
+          </w:p>
+        </w:tc>
+        <w:tc>
+          <w:tcPr>
+            <w:tcW w:w="1709" w:type="dxa"/>
+          </w:tcPr>
+          <w:p>
+            <w:pPr>
+              <w:rPr>
+                <w:rFonts w:ascii="Arial" w:hAnsi="Arial" w:cs="Arial"/>
+                <w:sz w:val="22"/>
+                <w:szCs w:val="22"/>
+              </w:rPr>
+            </w:pPr>
+            <w:r>
+              <w:rPr>
+                <w:rFonts w:ascii="Arial" w:hAnsi="Arial" w:cs="Arial"/>
+                <w:sz w:val="22"/>
+                <w:szCs w:val="22"/>
+              </w:rPr>
+              <w:lastRenderedPageBreak/>
+              <w:t>Pass</w:t>
+            </w:r>
+          </w:p>
+        </w:tc>
+      </w:tr>
+      <w:tr>
+        <w:tc>
+          <w:tcPr>
+            <w:tcW w:w="1815" w:type="dxa"/>
+          </w:tcPr>
+          <w:p>
+            <w:pPr>
+              <w:pStyle w:val="template"/>
               <w:rPr>
                 <w:rFonts w:cs="Arial"/>
                 <w:i w:val="0"/>
                 <w:sz w:val="20"/>
               </w:rPr>
-              <w:t>AirSim</w:t>
-            </w:r>
-            <w:proofErr w:type="spellEnd"/>
+            </w:pPr>
             <w:r>
               <w:rPr>
                 <w:rFonts w:cs="Arial"/>
                 <w:i w:val="0"/>
                 <w:sz w:val="20"/>
               </w:rPr>
-              <w:t xml:space="preserve"> Simulator.</w:t>
+              <w:t>[Req 2] Ground station shall have the ability to assign, modify, and re-assign missions to the aerial swarm.</w:t>
             </w:r>
           </w:p>
         </w:tc>
@@ -4657,8 +4653,7 @@
                 <w:sz w:val="22"/>
                 <w:szCs w:val="22"/>
               </w:rPr>
-              <w:lastRenderedPageBreak/>
-              <w:t>1.1</w:t>
+              <w:t>2.1</w:t>
             </w:r>
           </w:p>
         </w:tc>
@@ -4680,16 +4675,7 @@
                 <w:sz w:val="22"/>
                 <w:szCs w:val="22"/>
               </w:rPr>
-              <w:t xml:space="preserve">The play scenario button is </w:t>
-            </w:r>
-            <w:r>
-              <w:rPr>
-                <w:rFonts w:ascii="Arial" w:hAnsi="Arial" w:cs="Arial"/>
-                <w:sz w:val="22"/>
-                <w:szCs w:val="22"/>
-              </w:rPr>
-              <w:lastRenderedPageBreak/>
-              <w:t>pressed in Unreal Engine Editor</w:t>
+              <w:t>User selects mission path</w:t>
             </w:r>
           </w:p>
         </w:tc>
@@ -4711,17 +4697,7 @@
                 <w:sz w:val="22"/>
                 <w:szCs w:val="22"/>
               </w:rPr>
-              <w:lastRenderedPageBreak/>
-              <w:t xml:space="preserve">The simulation loads in the environment, </w:t>
-            </w:r>
-            <w:r>
-              <w:rPr>
-                <w:rFonts w:ascii="Arial" w:hAnsi="Arial" w:cs="Arial"/>
-                <w:sz w:val="22"/>
-                <w:szCs w:val="22"/>
-              </w:rPr>
-              <w:lastRenderedPageBreak/>
-              <w:t>no errors are thrown</w:t>
+              <w:t>Aerial swarm acknowledges mission.</w:t>
             </w:r>
           </w:p>
         </w:tc>
@@ -4737,15 +4713,6 @@
                 <w:szCs w:val="22"/>
               </w:rPr>
             </w:pPr>
-            <w:r>
-              <w:rPr>
-                <w:rFonts w:ascii="Arial" w:hAnsi="Arial" w:cs="Arial"/>
-                <w:sz w:val="22"/>
-                <w:szCs w:val="22"/>
-              </w:rPr>
-              <w:lastRenderedPageBreak/>
-              <w:t>Pass</w:t>
-            </w:r>
           </w:p>
         </w:tc>
       </w:tr>
@@ -4769,7 +4736,7 @@
                 <w:i w:val="0"/>
                 <w:sz w:val="20"/>
               </w:rPr>
-              <w:t>[Req 2] Ground station shall have the ability to assign, modify, and re-assign missions to the aerial swarm.</w:t>
+              <w:t>[Req 3] Ground station shall receive reports on the aerial swarm status including status of all individual UAV.</w:t>
             </w:r>
           </w:p>
         </w:tc>
@@ -4791,7 +4758,7 @@
                 <w:sz w:val="22"/>
                 <w:szCs w:val="22"/>
               </w:rPr>
-              <w:t>2.1</w:t>
+              <w:t>3.1</w:t>
             </w:r>
           </w:p>
         </w:tc>
@@ -4813,7 +4780,7 @@
                 <w:sz w:val="22"/>
                 <w:szCs w:val="22"/>
               </w:rPr>
-              <w:t>User selects mission path</w:t>
+              <w:t>Data set for UAV and Swarm status</w:t>
             </w:r>
           </w:p>
         </w:tc>
@@ -4835,7 +4802,7 @@
                 <w:sz w:val="22"/>
                 <w:szCs w:val="22"/>
               </w:rPr>
-              <w:t>Aerial swarm acknowledges mission.</w:t>
+              <w:t>Ground Control Station receives data set</w:t>
             </w:r>
           </w:p>
         </w:tc>
@@ -4874,7 +4841,7 @@
                 <w:i w:val="0"/>
                 <w:sz w:val="20"/>
               </w:rPr>
-              <w:t>[Req 3] Ground station shall receive reports on the aerial swarm status including status of all individual UAV.</w:t>
+              <w:t>[Req 4] Ground station shall receive sensor data from aerial swarm.</w:t>
             </w:r>
           </w:p>
         </w:tc>
@@ -4896,7 +4863,7 @@
                 <w:sz w:val="22"/>
                 <w:szCs w:val="22"/>
               </w:rPr>
-              <w:t>3.1</w:t>
+              <w:t>4.1</w:t>
             </w:r>
           </w:p>
         </w:tc>
@@ -4918,7 +4885,7 @@
                 <w:sz w:val="22"/>
                 <w:szCs w:val="22"/>
               </w:rPr>
-              <w:t>Data set for UAV and Swarm status</w:t>
+              <w:t>Data set for sensor data</w:t>
             </w:r>
           </w:p>
         </w:tc>
@@ -4979,8 +4946,15 @@
                 <w:i w:val="0"/>
                 <w:sz w:val="20"/>
               </w:rPr>
-              <w:t>[Req 4] Ground station shall receive sensor data from aerial swarm.</w:t>
-            </w:r>
+              <w:t>[Req 5] Ground station shall record sensor data.</w:t>
+            </w:r>
+          </w:p>
+          <w:p>
+            <w:pPr>
+              <w:rPr>
+                <w:rFonts w:ascii="Arial" w:hAnsi="Arial" w:cs="Arial"/>
+              </w:rPr>
+            </w:pPr>
           </w:p>
         </w:tc>
         <w:tc>
@@ -5001,7 +4975,7 @@
                 <w:sz w:val="22"/>
                 <w:szCs w:val="22"/>
               </w:rPr>
-              <w:t>4.1</w:t>
+              <w:t>5.1</w:t>
             </w:r>
           </w:p>
         </w:tc>
@@ -5017,14 +4991,6 @@
                 <w:szCs w:val="22"/>
               </w:rPr>
             </w:pPr>
-            <w:r>
-              <w:rPr>
-                <w:rFonts w:ascii="Arial" w:hAnsi="Arial" w:cs="Arial"/>
-                <w:sz w:val="22"/>
-                <w:szCs w:val="22"/>
-              </w:rPr>
-              <w:t>Data set for sensor data</w:t>
-            </w:r>
           </w:p>
         </w:tc>
         <w:tc>
@@ -5039,14 +5005,6 @@
                 <w:szCs w:val="22"/>
               </w:rPr>
             </w:pPr>
-            <w:r>
-              <w:rPr>
-                <w:rFonts w:ascii="Arial" w:hAnsi="Arial" w:cs="Arial"/>
-                <w:sz w:val="22"/>
-                <w:szCs w:val="22"/>
-              </w:rPr>
-              <w:t>Ground Control Station receives data set</w:t>
-            </w:r>
           </w:p>
         </w:tc>
         <w:tc>
@@ -5084,7 +5042,7 @@
                 <w:i w:val="0"/>
                 <w:sz w:val="20"/>
               </w:rPr>
-              <w:t>[Req 5] Ground station shall record sensor data.</w:t>
+              <w:t>[Req 6] Ground station shall display aerial swarm status including status of all individual UAV.</w:t>
             </w:r>
           </w:p>
           <w:p>
@@ -5113,7 +5071,7 @@
                 <w:sz w:val="22"/>
                 <w:szCs w:val="22"/>
               </w:rPr>
-              <w:t>5.1</w:t>
+              <w:t>6.1</w:t>
             </w:r>
           </w:p>
         </w:tc>
@@ -5129,6 +5087,22 @@
                 <w:szCs w:val="22"/>
               </w:rPr>
             </w:pPr>
+            <w:r>
+              <w:rPr>
+                <w:rFonts w:ascii="Arial" w:hAnsi="Arial" w:cs="Arial"/>
+                <w:sz w:val="22"/>
+                <w:szCs w:val="22"/>
+              </w:rPr>
+              <w:t xml:space="preserve">Data set </w:t>
+            </w:r>
+            <w:r>
+              <w:rPr>
+                <w:rFonts w:ascii="Arial" w:hAnsi="Arial" w:cs="Arial"/>
+                <w:sz w:val="22"/>
+                <w:szCs w:val="22"/>
+              </w:rPr>
+              <w:t>of UAV and Aerial Swarm status</w:t>
+            </w:r>
           </w:p>
         </w:tc>
         <w:tc>
@@ -5143,6 +5117,124 @@
                 <w:szCs w:val="22"/>
               </w:rPr>
             </w:pPr>
+            <w:r>
+              <w:rPr>
+                <w:rFonts w:ascii="Arial" w:hAnsi="Arial" w:cs="Arial"/>
+                <w:sz w:val="22"/>
+                <w:szCs w:val="22"/>
+              </w:rPr>
+              <w:t>Data set displayed in AirSim</w:t>
+            </w:r>
+            <w:r>
+              <w:rPr>
+                <w:rFonts w:ascii="Arial" w:hAnsi="Arial" w:cs="Arial"/>
+                <w:sz w:val="22"/>
+                <w:szCs w:val="22"/>
+              </w:rPr>
+              <w:t xml:space="preserve"> for User</w:t>
+            </w:r>
+          </w:p>
+        </w:tc>
+        <w:tc>
+          <w:tcPr>
+            <w:tcW w:w="1709" w:type="dxa"/>
+          </w:tcPr>
+          <w:p>
+            <w:pPr>
+              <w:rPr>
+                <w:rFonts w:ascii="Arial" w:hAnsi="Arial" w:cs="Arial"/>
+                <w:sz w:val="22"/>
+                <w:szCs w:val="22"/>
+              </w:rPr>
+            </w:pPr>
+          </w:p>
+        </w:tc>
+      </w:tr>
+      <w:tr>
+        <w:tc>
+          <w:tcPr>
+            <w:tcW w:w="1815" w:type="dxa"/>
+          </w:tcPr>
+          <w:p>
+            <w:pPr>
+              <w:rPr>
+                <w:rFonts w:ascii="Arial" w:hAnsi="Arial" w:cs="Arial"/>
+              </w:rPr>
+            </w:pPr>
+            <w:r>
+              <w:rPr>
+                <w:rFonts w:ascii="Arial" w:hAnsi="Arial" w:cs="Arial"/>
+              </w:rPr>
+              <w:t>[Req 7] The aerial swarm shall designate a lead UAV for swarm organization and communication.</w:t>
+            </w:r>
+          </w:p>
+        </w:tc>
+        <w:tc>
+          <w:tcPr>
+            <w:tcW w:w="1625" w:type="dxa"/>
+          </w:tcPr>
+          <w:p>
+            <w:pPr>
+              <w:rPr>
+                <w:rFonts w:ascii="Arial" w:hAnsi="Arial" w:cs="Arial"/>
+                <w:b/>
+                <w:bCs/>
+                <w:sz w:val="22"/>
+                <w:szCs w:val="22"/>
+              </w:rPr>
+            </w:pPr>
+            <w:r>
+              <w:rPr>
+                <w:rFonts w:ascii="Arial" w:hAnsi="Arial" w:cs="Arial"/>
+                <w:sz w:val="22"/>
+                <w:szCs w:val="22"/>
+              </w:rPr>
+              <w:t>7.1</w:t>
+            </w:r>
+          </w:p>
+        </w:tc>
+        <w:tc>
+          <w:tcPr>
+            <w:tcW w:w="1693" w:type="dxa"/>
+          </w:tcPr>
+          <w:p>
+            <w:pPr>
+              <w:rPr>
+                <w:rFonts w:ascii="Arial" w:hAnsi="Arial" w:cs="Arial"/>
+                <w:sz w:val="22"/>
+                <w:szCs w:val="22"/>
+              </w:rPr>
+            </w:pPr>
+            <w:r>
+              <w:rPr>
+                <w:rFonts w:ascii="Arial" w:hAnsi="Arial" w:cs="Arial"/>
+                <w:sz w:val="22"/>
+                <w:szCs w:val="22"/>
+              </w:rPr>
+              <w:t>“Lead” attribute changed to False</w:t>
+            </w:r>
+          </w:p>
+        </w:tc>
+        <w:tc>
+          <w:tcPr>
+            <w:tcW w:w="1788" w:type="dxa"/>
+          </w:tcPr>
+          <w:p>
+            <w:pPr>
+              <w:rPr>
+                <w:rFonts w:ascii="Arial" w:hAnsi="Arial" w:cs="Arial"/>
+                <w:sz w:val="22"/>
+                <w:szCs w:val="22"/>
+              </w:rPr>
+            </w:pPr>
+            <w:r>
+              <w:rPr>
+                <w:rFonts w:ascii="Arial" w:hAnsi="Arial" w:cs="Arial"/>
+                <w:sz w:val="22"/>
+                <w:szCs w:val="22"/>
+              </w:rPr>
+              <w:t>A single UAV’s “lead” attribute changed to True</w:t>
+            </w:r>
           </w:p>
         </w:tc>
         <w:tc>
@@ -5180,15 +5272,8 @@
                 <w:i w:val="0"/>
                 <w:sz w:val="20"/>
               </w:rPr>
-              <w:t>[Req 6] Ground station shall display aerial swarm status including status of all individual UAV.</w:t>
-            </w:r>
-          </w:p>
-          <w:p>
-            <w:pPr>
-              <w:rPr>
-                <w:rFonts w:ascii="Arial" w:hAnsi="Arial" w:cs="Arial"/>
-              </w:rPr>
-            </w:pPr>
+              <w:t>[Req 8] The aerial swarm shall reassign the lead UAV when the current lead becomes inactive.</w:t>
+            </w:r>
           </w:p>
         </w:tc>
         <w:tc>
@@ -5209,7 +5294,7 @@
                 <w:sz w:val="22"/>
                 <w:szCs w:val="22"/>
               </w:rPr>
-              <w:t>6.1</w:t>
+              <w:t>8.1</w:t>
             </w:r>
           </w:p>
         </w:tc>
@@ -5231,15 +5316,7 @@
                 <w:sz w:val="22"/>
                 <w:szCs w:val="22"/>
               </w:rPr>
-              <w:t xml:space="preserve">Data set </w:t>
-            </w:r>
-            <w:r>
-              <w:rPr>
-                <w:rFonts w:ascii="Arial" w:hAnsi="Arial" w:cs="Arial"/>
-                <w:sz w:val="22"/>
-                <w:szCs w:val="22"/>
-              </w:rPr>
-              <w:t>of UAV and Aerial Swarm status</w:t>
+              <w:t>Lead UAV status changed to “inactive”</w:t>
             </w:r>
           </w:p>
         </w:tc>
@@ -5261,127 +5338,7 @@
                 <w:sz w:val="22"/>
                 <w:szCs w:val="22"/>
               </w:rPr>
-              <w:t xml:space="preserve">Data set displayed in </w:t>
-            </w:r>
-            <w:proofErr w:type="spellStart"/>
-            <w:r>
-              <w:rPr>
-                <w:rFonts w:ascii="Arial" w:hAnsi="Arial" w:cs="Arial"/>
-                <w:sz w:val="22"/>
-                <w:szCs w:val="22"/>
-              </w:rPr>
-              <w:t>AirSim</w:t>
-            </w:r>
-            <w:proofErr w:type="spellEnd"/>
-            <w:r>
-              <w:rPr>
-                <w:rFonts w:ascii="Arial" w:hAnsi="Arial" w:cs="Arial"/>
-                <w:sz w:val="22"/>
-                <w:szCs w:val="22"/>
-              </w:rPr>
-              <w:t xml:space="preserve"> for User</w:t>
-            </w:r>
-          </w:p>
-        </w:tc>
-        <w:tc>
-          <w:tcPr>
-            <w:tcW w:w="1709" w:type="dxa"/>
-          </w:tcPr>
-          <w:p>
-            <w:pPr>
-              <w:rPr>
-                <w:rFonts w:ascii="Arial" w:hAnsi="Arial" w:cs="Arial"/>
-                <w:sz w:val="22"/>
-                <w:szCs w:val="22"/>
-              </w:rPr>
-            </w:pPr>
-          </w:p>
-        </w:tc>
-      </w:tr>
-      <w:tr>
-        <w:tc>
-          <w:tcPr>
-            <w:tcW w:w="1815" w:type="dxa"/>
-          </w:tcPr>
-          <w:p>
-            <w:pPr>
-              <w:rPr>
-                <w:rFonts w:ascii="Arial" w:hAnsi="Arial" w:cs="Arial"/>
-              </w:rPr>
-            </w:pPr>
-            <w:r>
-              <w:rPr>
-                <w:rFonts w:ascii="Arial" w:hAnsi="Arial" w:cs="Arial"/>
-              </w:rPr>
-              <w:t>[Req 7] The aerial swarm shall designate a lead UAV for swarm organization and communication.</w:t>
-            </w:r>
-          </w:p>
-        </w:tc>
-        <w:tc>
-          <w:tcPr>
-            <w:tcW w:w="1625" w:type="dxa"/>
-          </w:tcPr>
-          <w:p>
-            <w:pPr>
-              <w:rPr>
-                <w:rFonts w:ascii="Arial" w:hAnsi="Arial" w:cs="Arial"/>
-                <w:b/>
-                <w:bCs/>
-                <w:sz w:val="22"/>
-                <w:szCs w:val="22"/>
-              </w:rPr>
-            </w:pPr>
-            <w:r>
-              <w:rPr>
-                <w:rFonts w:ascii="Arial" w:hAnsi="Arial" w:cs="Arial"/>
-                <w:sz w:val="22"/>
-                <w:szCs w:val="22"/>
-              </w:rPr>
-              <w:t>7.1</w:t>
-            </w:r>
-          </w:p>
-        </w:tc>
-        <w:tc>
-          <w:tcPr>
-            <w:tcW w:w="1693" w:type="dxa"/>
-          </w:tcPr>
-          <w:p>
-            <w:pPr>
-              <w:rPr>
-                <w:rFonts w:ascii="Arial" w:hAnsi="Arial" w:cs="Arial"/>
-                <w:sz w:val="22"/>
-                <w:szCs w:val="22"/>
-              </w:rPr>
-            </w:pPr>
-            <w:r>
-              <w:rPr>
-                <w:rFonts w:ascii="Arial" w:hAnsi="Arial" w:cs="Arial"/>
-                <w:sz w:val="22"/>
-                <w:szCs w:val="22"/>
-              </w:rPr>
-              <w:t>“Lead” attribute changed to False</w:t>
-            </w:r>
-          </w:p>
-        </w:tc>
-        <w:tc>
-          <w:tcPr>
-            <w:tcW w:w="1788" w:type="dxa"/>
-          </w:tcPr>
-          <w:p>
-            <w:pPr>
-              <w:rPr>
-                <w:rFonts w:ascii="Arial" w:hAnsi="Arial" w:cs="Arial"/>
-                <w:sz w:val="22"/>
-                <w:szCs w:val="22"/>
-              </w:rPr>
-            </w:pPr>
-            <w:r>
-              <w:rPr>
-                <w:rFonts w:ascii="Arial" w:hAnsi="Arial" w:cs="Arial"/>
-                <w:sz w:val="22"/>
-                <w:szCs w:val="22"/>
-              </w:rPr>
-              <w:t>A single UAV’s “lead” attribute changed to True</w:t>
+              <w:t>Another UAV “lead” attribute changed to True</w:t>
             </w:r>
           </w:p>
         </w:tc>
@@ -5420,121 +5377,222 @@
                 <w:i w:val="0"/>
                 <w:sz w:val="20"/>
               </w:rPr>
-              <w:t>[Req 8] The aerial swarm shall reassign the lead UAV when the current lead becomes inactive.</w:t>
-            </w:r>
-          </w:p>
-        </w:tc>
-        <w:tc>
-          <w:tcPr>
-            <w:tcW w:w="1625" w:type="dxa"/>
-          </w:tcPr>
-          <w:p>
-            <w:pPr>
-              <w:rPr>
-                <w:rFonts w:ascii="Arial" w:hAnsi="Arial" w:cs="Arial"/>
-                <w:sz w:val="22"/>
-                <w:szCs w:val="22"/>
-              </w:rPr>
-            </w:pPr>
-            <w:r>
-              <w:rPr>
-                <w:rFonts w:ascii="Arial" w:hAnsi="Arial" w:cs="Arial"/>
-                <w:sz w:val="22"/>
-                <w:szCs w:val="22"/>
-              </w:rPr>
-              <w:t>8.1</w:t>
-            </w:r>
-          </w:p>
-        </w:tc>
-        <w:tc>
-          <w:tcPr>
-            <w:tcW w:w="1693" w:type="dxa"/>
-          </w:tcPr>
-          <w:p>
-            <w:pPr>
-              <w:rPr>
-                <w:rFonts w:ascii="Arial" w:hAnsi="Arial" w:cs="Arial"/>
-                <w:sz w:val="22"/>
-                <w:szCs w:val="22"/>
-              </w:rPr>
-            </w:pPr>
-            <w:r>
-              <w:rPr>
-                <w:rFonts w:ascii="Arial" w:hAnsi="Arial" w:cs="Arial"/>
-                <w:sz w:val="22"/>
-                <w:szCs w:val="22"/>
-              </w:rPr>
-              <w:t>Lead UAV status changed to “inactive”</w:t>
-            </w:r>
-          </w:p>
-        </w:tc>
-        <w:tc>
-          <w:tcPr>
-            <w:tcW w:w="1788" w:type="dxa"/>
-          </w:tcPr>
-          <w:p>
-            <w:pPr>
-              <w:rPr>
-                <w:rFonts w:ascii="Arial" w:hAnsi="Arial" w:cs="Arial"/>
-                <w:sz w:val="22"/>
-                <w:szCs w:val="22"/>
-              </w:rPr>
-            </w:pPr>
-            <w:r>
-              <w:rPr>
-                <w:rFonts w:ascii="Arial" w:hAnsi="Arial" w:cs="Arial"/>
-                <w:sz w:val="22"/>
-                <w:szCs w:val="22"/>
-              </w:rPr>
-              <w:t>Another UAV “lead” attribute changed to True</w:t>
-            </w:r>
-          </w:p>
-        </w:tc>
-        <w:tc>
-          <w:tcPr>
-            <w:tcW w:w="1709" w:type="dxa"/>
-          </w:tcPr>
-          <w:p>
-            <w:pPr>
-              <w:rPr>
-                <w:rFonts w:ascii="Arial" w:hAnsi="Arial" w:cs="Arial"/>
-                <w:sz w:val="22"/>
-                <w:szCs w:val="22"/>
-              </w:rPr>
-            </w:pPr>
-          </w:p>
-        </w:tc>
-      </w:tr>
-      <w:tr>
-        <w:tc>
-          <w:tcPr>
-            <w:tcW w:w="1815" w:type="dxa"/>
-          </w:tcPr>
-          <w:p>
-            <w:pPr>
-              <w:pStyle w:val="template"/>
+              <w:t xml:space="preserve">[Req 9] The lead UAV shall receive status data from </w:t>
+            </w:r>
+            <w:r>
               <w:rPr>
                 <w:rFonts w:cs="Arial"/>
                 <w:i w:val="0"/>
                 <w:sz w:val="20"/>
               </w:rPr>
-            </w:pPr>
-            <w:r>
+              <w:lastRenderedPageBreak/>
+              <w:t>all individual UAV.</w:t>
+            </w:r>
+          </w:p>
+        </w:tc>
+        <w:tc>
+          <w:tcPr>
+            <w:tcW w:w="1625" w:type="dxa"/>
+          </w:tcPr>
+          <w:p>
+            <w:pPr>
+              <w:rPr>
+                <w:rFonts w:ascii="Arial" w:hAnsi="Arial" w:cs="Arial"/>
+                <w:sz w:val="22"/>
+                <w:szCs w:val="22"/>
+              </w:rPr>
+            </w:pPr>
+            <w:r>
+              <w:rPr>
+                <w:rFonts w:ascii="Arial" w:hAnsi="Arial" w:cs="Arial"/>
+                <w:sz w:val="22"/>
+                <w:szCs w:val="22"/>
+              </w:rPr>
+              <w:lastRenderedPageBreak/>
+              <w:t>9.1</w:t>
+            </w:r>
+          </w:p>
+        </w:tc>
+        <w:tc>
+          <w:tcPr>
+            <w:tcW w:w="1693" w:type="dxa"/>
+          </w:tcPr>
+          <w:p>
+            <w:pPr>
+              <w:rPr>
+                <w:rFonts w:ascii="Arial" w:hAnsi="Arial" w:cs="Arial"/>
+                <w:sz w:val="22"/>
+                <w:szCs w:val="22"/>
+              </w:rPr>
+            </w:pPr>
+            <w:r>
+              <w:rPr>
+                <w:rFonts w:ascii="Arial" w:hAnsi="Arial" w:cs="Arial"/>
+                <w:sz w:val="22"/>
+                <w:szCs w:val="22"/>
+              </w:rPr>
+              <w:t>Data set from each individual UAV</w:t>
+            </w:r>
+          </w:p>
+        </w:tc>
+        <w:tc>
+          <w:tcPr>
+            <w:tcW w:w="1788" w:type="dxa"/>
+          </w:tcPr>
+          <w:p>
+            <w:pPr>
+              <w:rPr>
+                <w:rFonts w:ascii="Arial" w:hAnsi="Arial" w:cs="Arial"/>
+                <w:sz w:val="22"/>
+                <w:szCs w:val="22"/>
+              </w:rPr>
+            </w:pPr>
+            <w:r>
+              <w:rPr>
+                <w:rFonts w:ascii="Arial" w:hAnsi="Arial" w:cs="Arial"/>
+                <w:sz w:val="22"/>
+                <w:szCs w:val="22"/>
+              </w:rPr>
+              <w:t>Lead UAV receives data transmission</w:t>
+            </w:r>
+          </w:p>
+        </w:tc>
+        <w:tc>
+          <w:tcPr>
+            <w:tcW w:w="1709" w:type="dxa"/>
+          </w:tcPr>
+          <w:p>
+            <w:pPr>
+              <w:rPr>
+                <w:rFonts w:ascii="Arial" w:hAnsi="Arial" w:cs="Arial"/>
+                <w:sz w:val="22"/>
+                <w:szCs w:val="22"/>
+              </w:rPr>
+            </w:pPr>
+          </w:p>
+        </w:tc>
+      </w:tr>
+      <w:tr>
+        <w:tc>
+          <w:tcPr>
+            <w:tcW w:w="1815" w:type="dxa"/>
+          </w:tcPr>
+          <w:p>
+            <w:pPr>
+              <w:rPr>
+                <w:rFonts w:ascii="Arial" w:hAnsi="Arial" w:cs="Arial"/>
+              </w:rPr>
+            </w:pPr>
+            <w:r>
+              <w:rPr>
+                <w:rFonts w:ascii="Arial" w:hAnsi="Arial" w:cs="Arial"/>
+              </w:rPr>
+              <w:t>[Req 10] The lead UAV shall transmit status data of the aerial swarm and all individual UAV.</w:t>
+            </w:r>
+          </w:p>
+        </w:tc>
+        <w:tc>
+          <w:tcPr>
+            <w:tcW w:w="1625" w:type="dxa"/>
+          </w:tcPr>
+          <w:p>
+            <w:pPr>
+              <w:rPr>
+                <w:rFonts w:ascii="Arial" w:hAnsi="Arial" w:cs="Arial"/>
+                <w:sz w:val="22"/>
+                <w:szCs w:val="22"/>
+              </w:rPr>
+            </w:pPr>
+            <w:r>
+              <w:rPr>
+                <w:rFonts w:ascii="Arial" w:hAnsi="Arial" w:cs="Arial"/>
+                <w:sz w:val="22"/>
+                <w:szCs w:val="22"/>
+              </w:rPr>
+              <w:t>10.1</w:t>
+            </w:r>
+          </w:p>
+        </w:tc>
+        <w:tc>
+          <w:tcPr>
+            <w:tcW w:w="1693" w:type="dxa"/>
+          </w:tcPr>
+          <w:p>
+            <w:pPr>
+              <w:rPr>
+                <w:rFonts w:ascii="Arial" w:hAnsi="Arial" w:cs="Arial"/>
+                <w:sz w:val="22"/>
+                <w:szCs w:val="22"/>
+              </w:rPr>
+            </w:pPr>
+            <w:r>
+              <w:rPr>
+                <w:rFonts w:ascii="Arial" w:hAnsi="Arial" w:cs="Arial"/>
+                <w:sz w:val="22"/>
+                <w:szCs w:val="22"/>
+              </w:rPr>
+              <w:t>Data set of Swarm and individual UAV status</w:t>
+            </w:r>
+          </w:p>
+        </w:tc>
+        <w:tc>
+          <w:tcPr>
+            <w:tcW w:w="1788" w:type="dxa"/>
+          </w:tcPr>
+          <w:p>
+            <w:pPr>
+              <w:rPr>
+                <w:rFonts w:ascii="Arial" w:hAnsi="Arial" w:cs="Arial"/>
+                <w:sz w:val="22"/>
+                <w:szCs w:val="22"/>
+              </w:rPr>
+            </w:pPr>
+            <w:r>
+              <w:rPr>
+                <w:rFonts w:ascii="Arial" w:hAnsi="Arial" w:cs="Arial"/>
+                <w:sz w:val="22"/>
+                <w:szCs w:val="22"/>
+              </w:rPr>
+              <w:t>Ground Control Station receives transmission</w:t>
+            </w:r>
+          </w:p>
+        </w:tc>
+        <w:tc>
+          <w:tcPr>
+            <w:tcW w:w="1709" w:type="dxa"/>
+          </w:tcPr>
+          <w:p>
+            <w:pPr>
+              <w:rPr>
+                <w:rFonts w:ascii="Arial" w:hAnsi="Arial" w:cs="Arial"/>
+                <w:sz w:val="22"/>
+                <w:szCs w:val="22"/>
+              </w:rPr>
+            </w:pPr>
+          </w:p>
+        </w:tc>
+      </w:tr>
+      <w:tr>
+        <w:tc>
+          <w:tcPr>
+            <w:tcW w:w="1815" w:type="dxa"/>
+          </w:tcPr>
+          <w:p>
+            <w:pPr>
+              <w:pStyle w:val="template"/>
               <w:rPr>
                 <w:rFonts w:cs="Arial"/>
                 <w:i w:val="0"/>
                 <w:sz w:val="20"/>
               </w:rPr>
-              <w:t xml:space="preserve">[Req 9] The lead UAV shall receive status data from </w:t>
-            </w:r>
+            </w:pPr>
             <w:r>
               <w:rPr>
                 <w:rFonts w:cs="Arial"/>
                 <w:i w:val="0"/>
                 <w:sz w:val="20"/>
               </w:rPr>
-              <w:lastRenderedPageBreak/>
-              <w:t>all individual UAV.</w:t>
+              <w:t>[Req 11] The aerial swarm shall transmit sensor data to a repository in the ground station.</w:t>
             </w:r>
           </w:p>
         </w:tc>
@@ -5556,8 +5614,7 @@
                 <w:sz w:val="22"/>
                 <w:szCs w:val="22"/>
               </w:rPr>
-              <w:lastRenderedPageBreak/>
-              <w:t>9.1</w:t>
+              <w:t>11.1</w:t>
             </w:r>
           </w:p>
         </w:tc>
@@ -5579,7 +5636,7 @@
                 <w:sz w:val="22"/>
                 <w:szCs w:val="22"/>
               </w:rPr>
-              <w:t>Data set from each individual UAV</w:t>
+              <w:t>Data set from sensors</w:t>
             </w:r>
           </w:p>
         </w:tc>
@@ -5601,205 +5658,8 @@
                 <w:sz w:val="22"/>
                 <w:szCs w:val="22"/>
               </w:rPr>
-              <w:t>Lead UAV receives data transmission</w:t>
-            </w:r>
-          </w:p>
-        </w:tc>
-        <w:tc>
-          <w:tcPr>
-            <w:tcW w:w="1709" w:type="dxa"/>
-          </w:tcPr>
-          <w:p>
-            <w:pPr>
-              <w:rPr>
-                <w:rFonts w:ascii="Arial" w:hAnsi="Arial" w:cs="Arial"/>
-                <w:sz w:val="22"/>
-                <w:szCs w:val="22"/>
-              </w:rPr>
-            </w:pPr>
-          </w:p>
-        </w:tc>
-      </w:tr>
-      <w:tr>
-        <w:tc>
-          <w:tcPr>
-            <w:tcW w:w="1815" w:type="dxa"/>
-          </w:tcPr>
-          <w:p>
-            <w:pPr>
-              <w:rPr>
-                <w:rFonts w:ascii="Arial" w:hAnsi="Arial" w:cs="Arial"/>
-              </w:rPr>
-            </w:pPr>
-            <w:r>
-              <w:rPr>
-                <w:rFonts w:ascii="Arial" w:hAnsi="Arial" w:cs="Arial"/>
-              </w:rPr>
-              <w:t>[Req 10] The lead UAV shall transmit status data of the aerial swarm and all individual UAV.</w:t>
-            </w:r>
-          </w:p>
-        </w:tc>
-        <w:tc>
-          <w:tcPr>
-            <w:tcW w:w="1625" w:type="dxa"/>
-          </w:tcPr>
-          <w:p>
-            <w:pPr>
-              <w:rPr>
-                <w:rFonts w:ascii="Arial" w:hAnsi="Arial" w:cs="Arial"/>
-                <w:sz w:val="22"/>
-                <w:szCs w:val="22"/>
-              </w:rPr>
-            </w:pPr>
-            <w:r>
-              <w:rPr>
-                <w:rFonts w:ascii="Arial" w:hAnsi="Arial" w:cs="Arial"/>
-                <w:sz w:val="22"/>
-                <w:szCs w:val="22"/>
-              </w:rPr>
-              <w:t>10.1</w:t>
-            </w:r>
-          </w:p>
-        </w:tc>
-        <w:tc>
-          <w:tcPr>
-            <w:tcW w:w="1693" w:type="dxa"/>
-          </w:tcPr>
-          <w:p>
-            <w:pPr>
-              <w:rPr>
-                <w:rFonts w:ascii="Arial" w:hAnsi="Arial" w:cs="Arial"/>
-                <w:sz w:val="22"/>
-                <w:szCs w:val="22"/>
-              </w:rPr>
-            </w:pPr>
-            <w:r>
-              <w:rPr>
-                <w:rFonts w:ascii="Arial" w:hAnsi="Arial" w:cs="Arial"/>
-                <w:sz w:val="22"/>
-                <w:szCs w:val="22"/>
-              </w:rPr>
-              <w:t>Data set of Swarm and individual UAV status</w:t>
-            </w:r>
-          </w:p>
-        </w:tc>
-        <w:tc>
-          <w:tcPr>
-            <w:tcW w:w="1788" w:type="dxa"/>
-          </w:tcPr>
-          <w:p>
-            <w:pPr>
-              <w:rPr>
-                <w:rFonts w:ascii="Arial" w:hAnsi="Arial" w:cs="Arial"/>
-                <w:sz w:val="22"/>
-                <w:szCs w:val="22"/>
-              </w:rPr>
-            </w:pPr>
-            <w:r>
-              <w:rPr>
-                <w:rFonts w:ascii="Arial" w:hAnsi="Arial" w:cs="Arial"/>
-                <w:sz w:val="22"/>
-                <w:szCs w:val="22"/>
-              </w:rPr>
-              <w:t>Ground Control Station receives transmission</w:t>
-            </w:r>
-          </w:p>
-        </w:tc>
-        <w:tc>
-          <w:tcPr>
-            <w:tcW w:w="1709" w:type="dxa"/>
-          </w:tcPr>
-          <w:p>
-            <w:pPr>
-              <w:rPr>
-                <w:rFonts w:ascii="Arial" w:hAnsi="Arial" w:cs="Arial"/>
-                <w:sz w:val="22"/>
-                <w:szCs w:val="22"/>
-              </w:rPr>
-            </w:pPr>
-          </w:p>
-        </w:tc>
-      </w:tr>
-      <w:tr>
-        <w:tc>
-          <w:tcPr>
-            <w:tcW w:w="1815" w:type="dxa"/>
-          </w:tcPr>
-          <w:p>
-            <w:pPr>
-              <w:pStyle w:val="template"/>
-              <w:rPr>
-                <w:rFonts w:cs="Arial"/>
-                <w:i w:val="0"/>
-                <w:sz w:val="20"/>
-              </w:rPr>
-            </w:pPr>
-            <w:r>
-              <w:rPr>
-                <w:rFonts w:cs="Arial"/>
-                <w:i w:val="0"/>
-                <w:sz w:val="20"/>
-              </w:rPr>
-              <w:t>[Req 11] The aerial swarm shall transmit sensor data to a repository in the ground station.</w:t>
-            </w:r>
-          </w:p>
-        </w:tc>
-        <w:tc>
-          <w:tcPr>
-            <w:tcW w:w="1625" w:type="dxa"/>
-          </w:tcPr>
-          <w:p>
-            <w:pPr>
-              <w:rPr>
-                <w:rFonts w:ascii="Arial" w:hAnsi="Arial" w:cs="Arial"/>
-                <w:sz w:val="22"/>
-                <w:szCs w:val="22"/>
-              </w:rPr>
-            </w:pPr>
-            <w:r>
-              <w:rPr>
-                <w:rFonts w:ascii="Arial" w:hAnsi="Arial" w:cs="Arial"/>
-                <w:sz w:val="22"/>
-                <w:szCs w:val="22"/>
-              </w:rPr>
-              <w:t>11.1</w:t>
-            </w:r>
-          </w:p>
-        </w:tc>
-        <w:tc>
-          <w:tcPr>
-            <w:tcW w:w="1693" w:type="dxa"/>
-          </w:tcPr>
-          <w:p>
-            <w:pPr>
-              <w:rPr>
-                <w:rFonts w:ascii="Arial" w:hAnsi="Arial" w:cs="Arial"/>
-                <w:sz w:val="22"/>
-                <w:szCs w:val="22"/>
-              </w:rPr>
-            </w:pPr>
-            <w:r>
-              <w:rPr>
-                <w:rFonts w:ascii="Arial" w:hAnsi="Arial" w:cs="Arial"/>
-                <w:sz w:val="22"/>
-                <w:szCs w:val="22"/>
-              </w:rPr>
-              <w:t>Data set from sensors</w:t>
-            </w:r>
-          </w:p>
-        </w:tc>
-        <w:tc>
-          <w:tcPr>
-            <w:tcW w:w="1788" w:type="dxa"/>
-          </w:tcPr>
-          <w:p>
-            <w:pPr>
-              <w:rPr>
-                <w:rFonts w:ascii="Arial" w:hAnsi="Arial" w:cs="Arial"/>
-                <w:sz w:val="22"/>
-                <w:szCs w:val="22"/>
-              </w:rPr>
-            </w:pPr>
+              <w:t>Data set recorded in Ground Control Station repository.</w:t>
+            </w:r>
           </w:p>
         </w:tc>
         <w:tc>
@@ -6853,14 +6713,12 @@
                 <w:b/>
               </w:rPr>
             </w:pPr>
-            <w:proofErr w:type="spellStart"/>
             <w:r>
               <w:rPr>
                 <w:b/>
               </w:rPr>
               <w:t>Respon-sible</w:t>
             </w:r>
-            <w:proofErr w:type="spellEnd"/>
           </w:p>
         </w:tc>
         <w:tc>
@@ -10646,25 +10504,7 @@
           <w:sz w:val="22"/>
           <w:szCs w:val="22"/>
         </w:rPr>
-        <w:t xml:space="preserve">Assumed </w:t>
-      </w:r>
-      <w:proofErr w:type="spellStart"/>
-      <w:r>
-        <w:rPr>
-          <w:rFonts w:ascii="Arial" w:hAnsi="Arial" w:cs="Arial"/>
-          <w:sz w:val="22"/>
-          <w:szCs w:val="22"/>
-        </w:rPr>
-        <w:t>AirSim</w:t>
-      </w:r>
-      <w:proofErr w:type="spellEnd"/>
-      <w:r>
-        <w:rPr>
-          <w:rFonts w:ascii="Arial" w:hAnsi="Arial" w:cs="Arial"/>
-          <w:sz w:val="22"/>
-          <w:szCs w:val="22"/>
-        </w:rPr>
-        <w:t xml:space="preserve"> running without error</w:t>
+        <w:t>Assumed AirSim running without error</w:t>
       </w:r>
     </w:p>
     <w:p>

</xml_diff>

<commit_message>
Adds comments for editing
</commit_message>
<xml_diff>
--- a/TestPlan/Aerial Swarm Simulator Test Plan.docx
+++ b/TestPlan/Aerial Swarm Simulator Test Plan.docx
@@ -2702,12 +2702,29 @@
         </w:rPr>
         <w:t xml:space="preserve">This document is a test plan for </w:t>
       </w:r>
-      <w:r>
-        <w:rPr>
-          <w:sz w:val="22"/>
-          <w:szCs w:val="22"/>
-        </w:rPr>
-        <w:t>Modeling Unmanned Aerial Swarm using Unreal Engine and AirSim Simulator</w:t>
+      <w:commentRangeStart w:id="6"/>
+      <w:r>
+        <w:rPr>
+          <w:sz w:val="22"/>
+          <w:szCs w:val="22"/>
+        </w:rPr>
+        <w:t xml:space="preserve">Modeling Unmanned Aerial Swarm using Unreal Engine and </w:t>
+      </w:r>
+      <w:proofErr w:type="spellStart"/>
+      <w:r>
+        <w:rPr>
+          <w:sz w:val="22"/>
+          <w:szCs w:val="22"/>
+        </w:rPr>
+        <w:t>AirSim</w:t>
+      </w:r>
+      <w:proofErr w:type="spellEnd"/>
+      <w:r>
+        <w:rPr>
+          <w:sz w:val="22"/>
+          <w:szCs w:val="22"/>
+        </w:rPr>
+        <w:t xml:space="preserve"> Simulator</w:t>
       </w:r>
       <w:r>
         <w:rPr>
@@ -2716,6 +2733,14 @@
         </w:rPr>
         <w:t xml:space="preserve"> </w:t>
       </w:r>
+      <w:commentRangeEnd w:id="6"/>
+      <w:r>
+        <w:rPr>
+          <w:rStyle w:val="CommentReference"/>
+          <w:rFonts w:ascii="Times New Roman" w:hAnsi="Times New Roman" w:cs="Times New Roman"/>
+        </w:rPr>
+        <w:commentReference w:id="6"/>
+      </w:r>
       <w:r>
         <w:rPr>
           <w:sz w:val="22"/>
@@ -2763,7 +2788,46 @@
           <w:sz w:val="22"/>
           <w:szCs w:val="22"/>
         </w:rPr>
-        <w:t xml:space="preserve"> team.  It describes the testing strategy and approach to testing the team will use to verify that the application meets the established requirements of the business prior to release.</w:t>
+        <w:t xml:space="preserve"> team</w:t>
+      </w:r>
+      <w:proofErr w:type="gramStart"/>
+      <w:r>
+        <w:rPr>
+          <w:sz w:val="22"/>
+          <w:szCs w:val="22"/>
+        </w:rPr>
+        <w:t xml:space="preserve">.  </w:t>
+      </w:r>
+      <w:proofErr w:type="gramEnd"/>
+      <w:r>
+        <w:rPr>
+          <w:sz w:val="22"/>
+          <w:szCs w:val="22"/>
+        </w:rPr>
+        <w:t xml:space="preserve">It describes the testing strategy and approach to testing the team will use to verify that the </w:t>
+      </w:r>
+      <w:commentRangeStart w:id="7"/>
+      <w:r>
+        <w:rPr>
+          <w:sz w:val="22"/>
+          <w:szCs w:val="22"/>
+        </w:rPr>
+        <w:t>application</w:t>
+      </w:r>
+      <w:commentRangeEnd w:id="7"/>
+      <w:r>
+        <w:rPr>
+          <w:rStyle w:val="CommentReference"/>
+          <w:rFonts w:ascii="Times New Roman" w:hAnsi="Times New Roman" w:cs="Times New Roman"/>
+        </w:rPr>
+        <w:commentReference w:id="7"/>
+      </w:r>
+      <w:r>
+        <w:rPr>
+          <w:sz w:val="22"/>
+          <w:szCs w:val="22"/>
+        </w:rPr>
+        <w:t xml:space="preserve"> meets the established requirements of the business prior to release.</w:t>
       </w:r>
     </w:p>
     <w:p>
@@ -2784,176 +2848,199 @@
           <w:szCs w:val="22"/>
         </w:rPr>
       </w:pPr>
-      <w:bookmarkStart w:id="6" w:name="_Toc124065188"/>
-      <w:bookmarkStart w:id="7" w:name="_Toc530500521"/>
+      <w:bookmarkStart w:id="8" w:name="_Toc124065188"/>
+      <w:bookmarkStart w:id="9" w:name="_Toc530500521"/>
       <w:r>
         <w:rPr>
           <w:sz w:val="22"/>
           <w:szCs w:val="22"/>
         </w:rPr>
         <w:t>Objectives</w:t>
-      </w:r>
-      <w:bookmarkEnd w:id="6"/>
-      <w:bookmarkEnd w:id="7"/>
-    </w:p>
-    <w:p>
-      <w:pPr>
-        <w:ind w:left="1080"/>
-        <w:jc w:val="both"/>
-        <w:rPr>
-          <w:rFonts w:ascii="Arial" w:hAnsi="Arial" w:cs="Arial"/>
-          <w:b/>
-          <w:sz w:val="22"/>
-          <w:szCs w:val="22"/>
-        </w:rPr>
-      </w:pPr>
-    </w:p>
-    <w:p>
-      <w:pPr>
-        <w:pStyle w:val="Heading2BulletedList"/>
-        <w:tabs>
-          <w:tab w:val="clear" w:pos="1440"/>
-          <w:tab w:val="num" w:pos="1800"/>
-        </w:tabs>
-        <w:ind w:left="1800"/>
-        <w:jc w:val="both"/>
-        <w:rPr>
-          <w:sz w:val="22"/>
-          <w:szCs w:val="22"/>
-        </w:rPr>
-      </w:pPr>
-      <w:r>
-        <w:rPr>
-          <w:sz w:val="22"/>
-          <w:szCs w:val="22"/>
-        </w:rPr>
-        <w:t>Meets the requirements, specifications and the Business rules.</w:t>
-      </w:r>
-    </w:p>
-    <w:p>
-      <w:pPr>
-        <w:pStyle w:val="Heading2BulletedList"/>
-        <w:tabs>
-          <w:tab w:val="clear" w:pos="1440"/>
-          <w:tab w:val="num" w:pos="1800"/>
-        </w:tabs>
-        <w:ind w:left="1800"/>
-        <w:jc w:val="both"/>
-        <w:rPr>
-          <w:sz w:val="22"/>
-          <w:szCs w:val="22"/>
-        </w:rPr>
-      </w:pPr>
-      <w:r>
-        <w:rPr>
-          <w:sz w:val="22"/>
-          <w:szCs w:val="22"/>
-        </w:rPr>
-        <w:t>Supports the intended business functions and achieves the required standards.</w:t>
-      </w:r>
-    </w:p>
-    <w:p>
-      <w:pPr>
-        <w:pStyle w:val="Heading2BulletedList"/>
-        <w:tabs>
-          <w:tab w:val="clear" w:pos="1440"/>
-          <w:tab w:val="num" w:pos="1800"/>
-        </w:tabs>
-        <w:ind w:left="1800"/>
-        <w:jc w:val="both"/>
-        <w:rPr>
-          <w:sz w:val="22"/>
-          <w:szCs w:val="22"/>
-        </w:rPr>
-      </w:pPr>
-      <w:r>
-        <w:rPr>
-          <w:sz w:val="22"/>
-          <w:szCs w:val="22"/>
-        </w:rPr>
-        <w:t>Satisfies the Entrance Criteria for User Acceptance Testing.</w:t>
-      </w:r>
-    </w:p>
-    <w:p>
-      <w:pPr>
-        <w:pStyle w:val="Heading2"/>
-        <w:rPr>
-          <w:sz w:val="22"/>
-          <w:szCs w:val="22"/>
-        </w:rPr>
-      </w:pPr>
-      <w:r>
-        <w:rPr>
-          <w:sz w:val="22"/>
-          <w:szCs w:val="22"/>
-        </w:rPr>
-        <w:t xml:space="preserve"> Document Conventions</w:t>
-      </w:r>
-    </w:p>
-    <w:p>
-      <w:pPr>
-        <w:ind w:left="720"/>
-        <w:rPr>
-          <w:rFonts w:ascii="Arial" w:hAnsi="Arial" w:cs="Arial"/>
-          <w:sz w:val="22"/>
-          <w:szCs w:val="22"/>
-        </w:rPr>
-      </w:pPr>
-      <w:r>
-        <w:rPr>
-          <w:rFonts w:ascii="Arial" w:hAnsi="Arial" w:cs="Arial"/>
-          <w:sz w:val="22"/>
-          <w:szCs w:val="22"/>
-        </w:rPr>
-        <w:t xml:space="preserve">Text highlighted in </w:t>
-      </w:r>
-      <w:r>
-        <w:rPr>
-          <w:rFonts w:ascii="Arial" w:hAnsi="Arial" w:cs="Arial"/>
-          <w:sz w:val="22"/>
-          <w:szCs w:val="22"/>
-          <w:highlight w:val="yellow"/>
-        </w:rPr>
-        <w:t>yellow</w:t>
-      </w:r>
-      <w:r>
-        <w:rPr>
-          <w:rFonts w:ascii="Arial" w:hAnsi="Arial" w:cs="Arial"/>
-          <w:sz w:val="22"/>
-          <w:szCs w:val="22"/>
-        </w:rPr>
-        <w:t xml:space="preserve"> are portions of the product not currently developed. These features will be explored during future development.</w:t>
-      </w:r>
-    </w:p>
-    <w:p>
-      <w:pPr>
-        <w:pStyle w:val="Heading1"/>
-        <w:rPr>
-          <w:sz w:val="22"/>
-          <w:szCs w:val="22"/>
-        </w:rPr>
-      </w:pPr>
-      <w:bookmarkStart w:id="8" w:name="_Toc124065191"/>
-      <w:bookmarkStart w:id="9" w:name="_Toc530500522"/>
-      <w:r>
-        <w:rPr>
-          <w:sz w:val="22"/>
-          <w:szCs w:val="22"/>
-        </w:rPr>
-        <w:t xml:space="preserve">Functional </w:t>
-      </w:r>
-      <w:r>
-        <w:rPr>
-          <w:sz w:val="22"/>
-          <w:szCs w:val="22"/>
-        </w:rPr>
-        <w:t>Scope</w:t>
       </w:r>
       <w:bookmarkEnd w:id="8"/>
       <w:bookmarkEnd w:id="9"/>
     </w:p>
     <w:p>
       <w:pPr>
+        <w:ind w:left="1080"/>
+        <w:jc w:val="both"/>
+        <w:rPr>
+          <w:rFonts w:ascii="Arial" w:hAnsi="Arial" w:cs="Arial"/>
+          <w:b/>
+          <w:sz w:val="22"/>
+          <w:szCs w:val="22"/>
+        </w:rPr>
+      </w:pPr>
+    </w:p>
+    <w:p>
+      <w:pPr>
+        <w:pStyle w:val="Heading2BulletedList"/>
+        <w:tabs>
+          <w:tab w:val="clear" w:pos="1440"/>
+          <w:tab w:val="num" w:pos="1800"/>
+        </w:tabs>
+        <w:ind w:left="1800"/>
+        <w:jc w:val="both"/>
+      </w:pPr>
+      <w:r>
+        <w:t xml:space="preserve">Meets the requirements, </w:t>
+      </w:r>
+      <w:proofErr w:type="gramStart"/>
+      <w:r>
+        <w:t>specifications</w:t>
+      </w:r>
+      <w:proofErr w:type="gramEnd"/>
+      <w:r>
+        <w:t xml:space="preserve"> and the </w:t>
+      </w:r>
+      <w:commentRangeStart w:id="10"/>
+      <w:r>
+        <w:t>Business rules.</w:t>
+      </w:r>
+      <w:commentRangeEnd w:id="10"/>
+      <w:r>
+        <w:rPr>
+          <w:rStyle w:val="CommentReference"/>
+          <w:rFonts w:ascii="Times New Roman" w:hAnsi="Times New Roman" w:cs="Times New Roman"/>
+          <w:sz w:val="20"/>
+          <w:szCs w:val="20"/>
+        </w:rPr>
+        <w:commentReference w:id="10"/>
+      </w:r>
+    </w:p>
+    <w:p>
+      <w:pPr>
+        <w:pStyle w:val="Heading2BulletedList"/>
+        <w:tabs>
+          <w:tab w:val="clear" w:pos="1440"/>
+          <w:tab w:val="num" w:pos="1800"/>
+        </w:tabs>
+        <w:ind w:left="1800"/>
+        <w:jc w:val="both"/>
+      </w:pPr>
+      <w:r>
+        <w:t>Supports the intended business functions and achieves the required standards.</w:t>
+      </w:r>
+    </w:p>
+    <w:p>
+      <w:pPr>
+        <w:pStyle w:val="Heading2BulletedList"/>
+        <w:tabs>
+          <w:tab w:val="clear" w:pos="1440"/>
+          <w:tab w:val="num" w:pos="1800"/>
+        </w:tabs>
+        <w:ind w:left="1800"/>
+        <w:jc w:val="both"/>
+      </w:pPr>
+      <w:r>
+        <w:t>Satisfies the Entrance Criteria for User Acceptance Testing.</w:t>
+      </w:r>
+    </w:p>
+    <w:p>
+      <w:pPr>
+        <w:pStyle w:val="Heading2BulletedList"/>
+        <w:numPr>
+          <w:ilvl w:val="0"/>
+          <w:numId w:val="0"/>
+        </w:numPr>
+        <w:ind w:left="1440" w:hanging="360"/>
+        <w:jc w:val="both"/>
+        <w:rPr>
+          <w:sz w:val="22"/>
+          <w:szCs w:val="22"/>
+        </w:rPr>
+      </w:pPr>
+    </w:p>
+    <w:p>
+      <w:pPr>
+        <w:pStyle w:val="Heading2"/>
+        <w:rPr>
+          <w:sz w:val="22"/>
+          <w:szCs w:val="22"/>
+        </w:rPr>
+      </w:pPr>
+      <w:r>
+        <w:rPr>
+          <w:sz w:val="22"/>
+          <w:szCs w:val="22"/>
+        </w:rPr>
+        <w:t xml:space="preserve"> Document Conventions</w:t>
+      </w:r>
+    </w:p>
+    <w:p>
+      <w:pPr>
+        <w:ind w:left="720"/>
+        <w:rPr>
+          <w:rFonts w:ascii="Arial" w:hAnsi="Arial" w:cs="Arial"/>
+          <w:sz w:val="22"/>
+          <w:szCs w:val="22"/>
+        </w:rPr>
+      </w:pPr>
+      <w:r>
+        <w:rPr>
+          <w:rFonts w:ascii="Arial" w:hAnsi="Arial" w:cs="Arial"/>
+          <w:sz w:val="22"/>
+          <w:szCs w:val="22"/>
+        </w:rPr>
+        <w:t xml:space="preserve">Text highlighted in </w:t>
+      </w:r>
+      <w:r>
+        <w:rPr>
+          <w:rFonts w:ascii="Arial" w:hAnsi="Arial" w:cs="Arial"/>
+          <w:sz w:val="22"/>
+          <w:szCs w:val="22"/>
+          <w:highlight w:val="yellow"/>
+        </w:rPr>
+        <w:t>yellow</w:t>
+      </w:r>
+      <w:r>
+        <w:rPr>
+          <w:rFonts w:ascii="Arial" w:hAnsi="Arial" w:cs="Arial"/>
+          <w:sz w:val="22"/>
+          <w:szCs w:val="22"/>
+        </w:rPr>
+        <w:t xml:space="preserve"> are portions of the product not currently developed. These features will be explored during future development.</w:t>
+      </w:r>
+    </w:p>
+    <w:p>
+      <w:pPr>
+        <w:ind w:left="720"/>
+        <w:rPr>
+          <w:rFonts w:ascii="Arial" w:hAnsi="Arial" w:cs="Arial"/>
+          <w:sz w:val="22"/>
+          <w:szCs w:val="22"/>
+        </w:rPr>
+      </w:pPr>
+    </w:p>
+    <w:p>
+      <w:pPr>
+        <w:pStyle w:val="Heading1"/>
+        <w:rPr>
+          <w:sz w:val="22"/>
+          <w:szCs w:val="22"/>
+        </w:rPr>
+      </w:pPr>
+      <w:bookmarkStart w:id="11" w:name="_Toc124065191"/>
+      <w:bookmarkStart w:id="12" w:name="_Toc530500522"/>
+      <w:r>
+        <w:rPr>
+          <w:sz w:val="22"/>
+          <w:szCs w:val="22"/>
+        </w:rPr>
+        <w:t xml:space="preserve">Functional </w:t>
+      </w:r>
+      <w:r>
+        <w:rPr>
+          <w:sz w:val="22"/>
+          <w:szCs w:val="22"/>
+        </w:rPr>
+        <w:t>Scope</w:t>
+      </w:r>
+      <w:bookmarkEnd w:id="11"/>
+      <w:bookmarkEnd w:id="12"/>
+    </w:p>
+    <w:p>
+      <w:pPr>
         <w:pStyle w:val="NormalIndent"/>
         <w:rPr>
           <w:rFonts w:ascii="Arial" w:hAnsi="Arial" w:cs="Arial"/>
@@ -2991,14 +3078,32 @@
           <w:sz w:val="22"/>
           <w:szCs w:val="22"/>
         </w:rPr>
-        <w:t>Modeling Unmanned Aerial Swarm using Unreal Engine and AirSim Simulator</w:t>
-      </w:r>
+        <w:t xml:space="preserve">Modeling Unmanned Aerial Swarm using Unreal Engine and </w:t>
+      </w:r>
+      <w:proofErr w:type="spellStart"/>
       <w:r>
         <w:rPr>
           <w:rFonts w:ascii="Arial" w:hAnsi="Arial" w:cs="Arial"/>
           <w:sz w:val="22"/>
           <w:szCs w:val="22"/>
         </w:rPr>
+        <w:t>AirSim</w:t>
+      </w:r>
+      <w:proofErr w:type="spellEnd"/>
+      <w:r>
+        <w:rPr>
+          <w:rFonts w:ascii="Arial" w:hAnsi="Arial" w:cs="Arial"/>
+          <w:sz w:val="22"/>
+          <w:szCs w:val="22"/>
+        </w:rPr>
+        <w:t xml:space="preserve"> Simulator</w:t>
+      </w:r>
+      <w:r>
+        <w:rPr>
+          <w:rFonts w:ascii="Arial" w:hAnsi="Arial" w:cs="Arial"/>
+          <w:sz w:val="22"/>
+          <w:szCs w:val="22"/>
+        </w:rPr>
         <w:t xml:space="preserve"> </w:t>
       </w:r>
       <w:r>
@@ -3023,7 +3128,31 @@
           <w:sz w:val="22"/>
           <w:szCs w:val="22"/>
         </w:rPr>
-        <w:t xml:space="preserve">mentioned in the document attached in the following </w:t>
+        <w:t xml:space="preserve">mentioned in the </w:t>
+      </w:r>
+      <w:commentRangeStart w:id="13"/>
+      <w:r>
+        <w:rPr>
+          <w:rFonts w:ascii="Arial" w:hAnsi="Arial" w:cs="Arial"/>
+          <w:sz w:val="22"/>
+          <w:szCs w:val="22"/>
+        </w:rPr>
+        <w:t>document</w:t>
+      </w:r>
+      <w:commentRangeEnd w:id="13"/>
+      <w:r>
+        <w:rPr>
+          <w:rStyle w:val="CommentReference"/>
+        </w:rPr>
+        <w:commentReference w:id="13"/>
+      </w:r>
+      <w:r>
+        <w:rPr>
+          <w:rFonts w:ascii="Arial" w:hAnsi="Arial" w:cs="Arial"/>
+          <w:sz w:val="22"/>
+          <w:szCs w:val="22"/>
+        </w:rPr>
+        <w:t xml:space="preserve"> attached in the following </w:t>
       </w:r>
       <w:r>
         <w:rPr>
@@ -3082,7 +3211,7 @@
           <w:szCs w:val="22"/>
         </w:rPr>
       </w:pPr>
-      <w:hyperlink r:id="rId11" w:history="1">
+      <w:hyperlink r:id="rId15" w:history="1">
         <w:r>
           <w:rPr>
             <w:rStyle w:val="Hyperlink"/>
@@ -3107,6 +3236,7 @@
           <w:szCs w:val="22"/>
         </w:rPr>
       </w:pPr>
+      <w:commentRangeStart w:id="14"/>
       <w:r>
         <w:rPr>
           <w:rFonts w:ascii="Arial" w:hAnsi="Arial" w:cs="Arial"/>
@@ -3114,6 +3244,13 @@
           <w:szCs w:val="22"/>
         </w:rPr>
         <w:t>System Design Document:</w:t>
+      </w:r>
+      <w:commentRangeEnd w:id="14"/>
+      <w:r>
+        <w:rPr>
+          <w:rStyle w:val="CommentReference"/>
+        </w:rPr>
+        <w:commentReference w:id="14"/>
       </w:r>
     </w:p>
     <w:p>
@@ -3126,7 +3263,7 @@
           <w:szCs w:val="22"/>
         </w:rPr>
       </w:pPr>
-      <w:hyperlink r:id="rId12" w:history="1">
+      <w:hyperlink r:id="rId16" w:history="1">
         <w:r>
           <w:rPr>
             <w:rStyle w:val="Hyperlink"/>
@@ -3151,6 +3288,7 @@
           <w:szCs w:val="22"/>
         </w:rPr>
       </w:pPr>
+      <w:commentRangeStart w:id="15"/>
       <w:r>
         <w:rPr>
           <w:rFonts w:ascii="Arial" w:hAnsi="Arial" w:cs="Arial"/>
@@ -3158,6 +3296,13 @@
           <w:szCs w:val="22"/>
         </w:rPr>
         <w:t>Section 3.1 of this document</w:t>
+      </w:r>
+      <w:commentRangeEnd w:id="15"/>
+      <w:r>
+        <w:rPr>
+          <w:rStyle w:val="CommentReference"/>
+        </w:rPr>
+        <w:commentReference w:id="15"/>
       </w:r>
     </w:p>
     <w:p>
@@ -3189,8 +3334,8 @@
           <w:szCs w:val="22"/>
         </w:rPr>
       </w:pPr>
-      <w:bookmarkStart w:id="10" w:name="_Toc124065201"/>
-      <w:bookmarkStart w:id="11" w:name="_Toc530500523"/>
+      <w:bookmarkStart w:id="16" w:name="_Toc124065201"/>
+      <w:bookmarkStart w:id="17" w:name="_Toc530500523"/>
       <w:r>
         <w:rPr>
           <w:sz w:val="22"/>
@@ -3198,8 +3343,8 @@
         </w:rPr>
         <w:t>Overall Strategy and Approach</w:t>
       </w:r>
-      <w:bookmarkEnd w:id="10"/>
-      <w:bookmarkEnd w:id="11"/>
+      <w:bookmarkEnd w:id="16"/>
+      <w:bookmarkEnd w:id="17"/>
     </w:p>
     <w:p>
       <w:pPr>
@@ -3209,7 +3354,7 @@
           <w:szCs w:val="22"/>
         </w:rPr>
       </w:pPr>
-      <w:bookmarkStart w:id="12" w:name="_Toc530500524"/>
+      <w:bookmarkStart w:id="18" w:name="_Toc530500524"/>
       <w:r>
         <w:rPr>
           <w:sz w:val="22"/>
@@ -3217,7 +3362,7 @@
         </w:rPr>
         <w:t>Testing Strategy</w:t>
       </w:r>
-      <w:bookmarkEnd w:id="12"/>
+      <w:bookmarkEnd w:id="18"/>
     </w:p>
     <w:p>
       <w:pPr>
@@ -3259,7 +3404,7 @@
           <w:sz w:val="22"/>
           <w:szCs w:val="22"/>
         </w:rPr>
-        <w:t xml:space="preserve">that are in scope (Refer </w:t>
+        <w:t xml:space="preserve">that are in </w:t>
       </w:r>
       <w:r>
         <w:rPr>
@@ -3267,7 +3412,7 @@
           <w:sz w:val="22"/>
           <w:szCs w:val="22"/>
         </w:rPr>
-        <w:t xml:space="preserve">Functional </w:t>
+        <w:t xml:space="preserve">the </w:t>
       </w:r>
       <w:r>
         <w:rPr>
@@ -3275,7 +3420,7 @@
           <w:sz w:val="22"/>
           <w:szCs w:val="22"/>
         </w:rPr>
-        <w:t>Scope Section) identified</w:t>
+        <w:t>scope identified</w:t>
       </w:r>
       <w:r>
         <w:rPr>
@@ -3283,6 +3428,22 @@
           <w:sz w:val="22"/>
           <w:szCs w:val="22"/>
         </w:rPr>
+        <w:t xml:space="preserve"> </w:t>
+      </w:r>
+      <w:r>
+        <w:rPr>
+          <w:rFonts w:ascii="Arial" w:hAnsi="Arial" w:cs="Arial"/>
+          <w:sz w:val="22"/>
+          <w:szCs w:val="22"/>
+        </w:rPr>
+        <w:t>(Refer Functional Scope Section)</w:t>
+      </w:r>
+      <w:r>
+        <w:rPr>
+          <w:rFonts w:ascii="Arial" w:hAnsi="Arial" w:cs="Arial"/>
+          <w:sz w:val="22"/>
+          <w:szCs w:val="22"/>
+        </w:rPr>
         <w:t xml:space="preserve">. System testing activities will include the testing of new functionalities, modified functionalities, screen level validations, </w:t>
       </w:r>
       <w:r>
@@ -3315,7 +3476,7 @@
           <w:sz w:val="22"/>
           <w:szCs w:val="22"/>
         </w:rPr>
-        <w:t xml:space="preserve">external interfaces. </w:t>
+        <w:t>external interfaces.</w:t>
       </w:r>
     </w:p>
     <w:p>
@@ -3326,12 +3487,23 @@
           <w:szCs w:val="22"/>
         </w:rPr>
       </w:pPr>
+      <w:commentRangeStart w:id="19"/>
       <w:r>
         <w:rPr>
           <w:sz w:val="22"/>
           <w:szCs w:val="22"/>
         </w:rPr>
         <w:t>Function Testing</w:t>
+      </w:r>
+      <w:commentRangeEnd w:id="19"/>
+      <w:r>
+        <w:rPr>
+          <w:rStyle w:val="CommentReference"/>
+          <w:rFonts w:ascii="Times New Roman" w:hAnsi="Times New Roman" w:cs="Times New Roman"/>
+          <w:b w:val="0"/>
+          <w:bCs w:val="0"/>
+        </w:rPr>
+        <w:commentReference w:id="19"/>
       </w:r>
     </w:p>
     <w:p>
@@ -3389,7 +3561,16 @@
           <w:sz w:val="22"/>
           <w:szCs w:val="22"/>
         </w:rPr>
-        <w:t xml:space="preserve"> Execute use cases from the use case diagram -&gt; when valid data is given then the corresponding results is given, when invalid data is given then a warning message will show.</w:t>
+        <w:t xml:space="preserve"> Execute use cases from the use case diagram -&gt; when valid data is given then the corresponding results is given, when invalid data is given then a warning </w:t>
+      </w:r>
+      <w:r>
+        <w:rPr>
+          <w:rFonts w:ascii="Arial" w:hAnsi="Arial" w:cs="Arial"/>
+          <w:sz w:val="22"/>
+          <w:szCs w:val="22"/>
+        </w:rPr>
+        <w:lastRenderedPageBreak/>
+        <w:t>message will show.</w:t>
       </w:r>
     </w:p>
     <w:p>
@@ -3410,7 +3591,6 @@
           <w:sz w:val="22"/>
           <w:szCs w:val="22"/>
         </w:rPr>
-        <w:lastRenderedPageBreak/>
         <w:t>Completion Criteria:</w:t>
       </w:r>
       <w:r>
@@ -3499,12 +3679,23 @@
           <w:szCs w:val="22"/>
         </w:rPr>
       </w:pPr>
+      <w:commentRangeStart w:id="20"/>
       <w:r>
         <w:rPr>
           <w:sz w:val="22"/>
           <w:szCs w:val="22"/>
         </w:rPr>
         <w:t>Performance Testing</w:t>
+      </w:r>
+      <w:commentRangeEnd w:id="20"/>
+      <w:r>
+        <w:rPr>
+          <w:rStyle w:val="CommentReference"/>
+          <w:rFonts w:ascii="Times New Roman" w:hAnsi="Times New Roman" w:cs="Times New Roman"/>
+          <w:b w:val="0"/>
+          <w:bCs w:val="0"/>
+        </w:rPr>
+        <w:commentReference w:id="20"/>
       </w:r>
     </w:p>
     <w:p>
@@ -3646,7 +3837,7 @@
           <w:szCs w:val="22"/>
         </w:rPr>
       </w:pPr>
-      <w:bookmarkStart w:id="13" w:name="_Toc530500525"/>
+      <w:bookmarkStart w:id="21" w:name="_Toc530500525"/>
       <w:r>
         <w:rPr>
           <w:sz w:val="22"/>
@@ -3654,7 +3845,7 @@
         </w:rPr>
         <w:t>System Testing Entrance Criteria</w:t>
       </w:r>
-      <w:bookmarkEnd w:id="13"/>
+      <w:bookmarkEnd w:id="21"/>
     </w:p>
     <w:p>
       <w:pPr>
@@ -3680,7 +3871,31 @@
           <w:sz w:val="22"/>
           <w:szCs w:val="22"/>
         </w:rPr>
-        <w:t xml:space="preserve"> usability testing, functional testing, and data and documentation testing. </w:t>
+        <w:t xml:space="preserve"> usability testing, functional testing, and </w:t>
+      </w:r>
+      <w:commentRangeStart w:id="22"/>
+      <w:r>
+        <w:rPr>
+          <w:rFonts w:ascii="Arial" w:hAnsi="Arial" w:cs="Arial"/>
+          <w:sz w:val="22"/>
+          <w:szCs w:val="22"/>
+        </w:rPr>
+        <w:t>data and documentation testing</w:t>
+      </w:r>
+      <w:commentRangeEnd w:id="22"/>
+      <w:r>
+        <w:rPr>
+          <w:rStyle w:val="CommentReference"/>
+        </w:rPr>
+        <w:commentReference w:id="22"/>
+      </w:r>
+      <w:r>
+        <w:rPr>
+          <w:rFonts w:ascii="Arial" w:hAnsi="Arial" w:cs="Arial"/>
+          <w:sz w:val="22"/>
+          <w:szCs w:val="22"/>
+        </w:rPr>
+        <w:t xml:space="preserve">. </w:t>
       </w:r>
     </w:p>
     <w:p>
@@ -3714,8 +3929,8 @@
           <w:szCs w:val="22"/>
         </w:rPr>
       </w:pPr>
-      <w:bookmarkStart w:id="14" w:name="_Toc124065204"/>
-      <w:bookmarkStart w:id="15" w:name="_Toc530500526"/>
+      <w:bookmarkStart w:id="23" w:name="_Toc124065204"/>
+      <w:bookmarkStart w:id="24" w:name="_Toc530500526"/>
       <w:r>
         <w:rPr>
           <w:sz w:val="22"/>
@@ -3723,8 +3938,8 @@
         </w:rPr>
         <w:t>Testing Types</w:t>
       </w:r>
-      <w:bookmarkEnd w:id="14"/>
-      <w:bookmarkEnd w:id="15"/>
+      <w:bookmarkEnd w:id="23"/>
+      <w:bookmarkEnd w:id="24"/>
     </w:p>
     <w:p>
       <w:pPr>
@@ -3734,12 +3949,23 @@
           <w:szCs w:val="22"/>
         </w:rPr>
       </w:pPr>
+      <w:commentRangeStart w:id="25"/>
       <w:r>
         <w:rPr>
           <w:sz w:val="22"/>
           <w:szCs w:val="22"/>
         </w:rPr>
         <w:t>Usability Testing</w:t>
+      </w:r>
+      <w:commentRangeEnd w:id="25"/>
+      <w:r>
+        <w:rPr>
+          <w:rStyle w:val="CommentReference"/>
+          <w:rFonts w:ascii="Times New Roman" w:hAnsi="Times New Roman" w:cs="Times New Roman"/>
+          <w:b w:val="0"/>
+          <w:bCs w:val="0"/>
+        </w:rPr>
+        <w:commentReference w:id="25"/>
       </w:r>
     </w:p>
     <w:p>
@@ -3844,6 +4070,7 @@
           <w:szCs w:val="22"/>
         </w:rPr>
       </w:pPr>
+      <w:commentRangeStart w:id="26"/>
       <w:r>
         <w:rPr>
           <w:rFonts w:ascii="Arial" w:hAnsi="Arial" w:cs="Arial"/>
@@ -3851,6 +4078,13 @@
           <w:szCs w:val="22"/>
         </w:rPr>
         <w:t>Business rules or conditions</w:t>
+      </w:r>
+      <w:commentRangeEnd w:id="26"/>
+      <w:r>
+        <w:rPr>
+          <w:rStyle w:val="CommentReference"/>
+        </w:rPr>
+        <w:commentReference w:id="26"/>
       </w:r>
     </w:p>
     <w:p>
@@ -4114,7 +4348,18 @@
           <w:szCs w:val="22"/>
           <w:highlight w:val="yellow"/>
         </w:rPr>
-        <w:t>System Requirements Specification, Req 6: “Ground station shall have the ability to re-assign missions to the aerial swarm.</w:t>
+        <w:t>System Requirements Specification, Req 6: “Ground station shall have the ability to re-</w:t>
+      </w:r>
+      <w:r>
+        <w:rPr>
+          <w:b w:val="0"/>
+          <w:bCs w:val="0"/>
+          <w:sz w:val="22"/>
+          <w:szCs w:val="22"/>
+          <w:highlight w:val="yellow"/>
+        </w:rPr>
+        <w:lastRenderedPageBreak/>
+        <w:t>assign missions to the aerial swarm.</w:t>
       </w:r>
       <w:r>
         <w:rPr>
@@ -4151,17 +4396,7 @@
           <w:sz w:val="22"/>
           <w:szCs w:val="22"/>
         </w:rPr>
-        <w:t xml:space="preserve">System Requirements Specification, Req 7: “Ground station shall receive reports on the </w:t>
-      </w:r>
-      <w:r>
-        <w:rPr>
-          <w:b w:val="0"/>
-          <w:bCs w:val="0"/>
-          <w:sz w:val="22"/>
-          <w:szCs w:val="22"/>
-        </w:rPr>
-        <w:lastRenderedPageBreak/>
-        <w:t>aerial swarm status including status of all individual UAV.</w:t>
+        <w:t>System Requirements Specification, Req 7: “Ground station shall receive reports on the aerial swarm status including status of all individual UAV.</w:t>
       </w:r>
       <w:r>
         <w:rPr>
@@ -4880,7 +5115,17 @@
           <w:sz w:val="22"/>
           <w:szCs w:val="22"/>
         </w:rPr>
-        <w:t>System Requirements Specification, Req 27: “Sensor data shall be routed through the aerial swarm via the lead UAV.</w:t>
+        <w:t xml:space="preserve">System Requirements Specification, Req 27: “Sensor data shall be routed through the </w:t>
+      </w:r>
+      <w:r>
+        <w:rPr>
+          <w:b w:val="0"/>
+          <w:bCs w:val="0"/>
+          <w:sz w:val="22"/>
+          <w:szCs w:val="22"/>
+        </w:rPr>
+        <w:lastRenderedPageBreak/>
+        <w:t>aerial swarm via the lead UAV.</w:t>
       </w:r>
       <w:r>
         <w:rPr>
@@ -4916,17 +5161,7 @@
           <w:sz w:val="22"/>
           <w:szCs w:val="22"/>
         </w:rPr>
-        <w:t xml:space="preserve">System Requirements Specification, Req 28: “The aerial swarm shall continue task and </w:t>
-      </w:r>
-      <w:r>
-        <w:rPr>
-          <w:b w:val="0"/>
-          <w:bCs w:val="0"/>
-          <w:sz w:val="22"/>
-          <w:szCs w:val="22"/>
-        </w:rPr>
-        <w:lastRenderedPageBreak/>
-        <w:t>attempt to finish the mission queue when any individual UAV becomes inactive.</w:t>
+        <w:t>System Requirements Specification, Req 28: “The aerial swarm shall continue task and attempt to finish the mission queue when any individual UAV becomes inactive.</w:t>
       </w:r>
       <w:r>
         <w:rPr>
@@ -4985,8 +5220,8 @@
           <w:szCs w:val="22"/>
         </w:rPr>
       </w:pPr>
-      <w:bookmarkStart w:id="16" w:name="_Toc124065205"/>
-      <w:bookmarkStart w:id="17" w:name="_Toc530500527"/>
+      <w:bookmarkStart w:id="27" w:name="_Toc124065205"/>
+      <w:bookmarkStart w:id="28" w:name="_Toc530500527"/>
       <w:r>
         <w:rPr>
           <w:sz w:val="22"/>
@@ -4994,8 +5229,8 @@
         </w:rPr>
         <w:t>Suspension Criteria and Resumption Requirements</w:t>
       </w:r>
-      <w:bookmarkEnd w:id="16"/>
-      <w:bookmarkEnd w:id="17"/>
+      <w:bookmarkEnd w:id="27"/>
+      <w:bookmarkEnd w:id="28"/>
     </w:p>
     <w:p>
       <w:pPr>
@@ -5149,9 +5384,9 @@
           <w:szCs w:val="22"/>
         </w:rPr>
       </w:pPr>
-      <w:bookmarkStart w:id="18" w:name="_Toc116961467"/>
-      <w:bookmarkStart w:id="19" w:name="_Toc124065210"/>
-      <w:bookmarkStart w:id="20" w:name="_Toc530500528"/>
+      <w:bookmarkStart w:id="29" w:name="_Toc116961467"/>
+      <w:bookmarkStart w:id="30" w:name="_Toc124065210"/>
+      <w:bookmarkStart w:id="31" w:name="_Toc530500528"/>
       <w:r>
         <w:rPr>
           <w:sz w:val="22"/>
@@ -5159,9 +5394,9 @@
         </w:rPr>
         <w:t>Execution Plan</w:t>
       </w:r>
-      <w:bookmarkEnd w:id="18"/>
-      <w:bookmarkEnd w:id="19"/>
-      <w:bookmarkEnd w:id="20"/>
+      <w:bookmarkEnd w:id="29"/>
+      <w:bookmarkEnd w:id="30"/>
+      <w:bookmarkEnd w:id="31"/>
       <w:r>
         <w:rPr>
           <w:sz w:val="22"/>
@@ -5178,7 +5413,7 @@
           <w:szCs w:val="22"/>
         </w:rPr>
       </w:pPr>
-      <w:bookmarkStart w:id="21" w:name="_Toc530500529"/>
+      <w:bookmarkStart w:id="32" w:name="_Toc530500529"/>
       <w:r>
         <w:rPr>
           <w:sz w:val="22"/>
@@ -5186,7 +5421,7 @@
         </w:rPr>
         <w:t>Execution Plan</w:t>
       </w:r>
-      <w:bookmarkEnd w:id="21"/>
+      <w:bookmarkEnd w:id="32"/>
     </w:p>
     <w:p>
       <w:pPr>
@@ -5211,7 +5446,21 @@
           <w:sz w:val="22"/>
           <w:szCs w:val="22"/>
         </w:rPr>
-        <w:t xml:space="preserve">The execution plan will detail the test cases to be executed. The Execution plan will be put together to ensure that all the requirements are covered. The execution plan will be designed to accommodate some </w:t>
+        <w:t xml:space="preserve">The execution plan will detail the test cases to be executed. The </w:t>
+      </w:r>
+      <w:r>
+        <w:rPr>
+          <w:sz w:val="22"/>
+          <w:szCs w:val="22"/>
+        </w:rPr>
+        <w:t>e</w:t>
+      </w:r>
+      <w:r>
+        <w:rPr>
+          <w:sz w:val="22"/>
+          <w:szCs w:val="22"/>
+        </w:rPr>
+        <w:t xml:space="preserve">xecution plan will be put together to ensure that all the requirements are covered. The execution plan will be designed to accommodate some </w:t>
       </w:r>
       <w:r>
         <w:rPr>
@@ -5225,7 +5474,7 @@
           <w:sz w:val="22"/>
           <w:szCs w:val="22"/>
         </w:rPr>
-        <w:t xml:space="preserve"> if necessary, if testing is incomplete on any day. All the test cases of the projects under test in this release are arranged in a logical order depending upon their inter dependency. </w:t>
+        <w:t xml:space="preserve"> if necessary, if testing is incomplete on any day. All the test cases of the projects under test in this release are arranged in a logical order depending upon their inter dependency.</w:t>
       </w:r>
     </w:p>
     <w:p>
@@ -5236,6 +5485,7 @@
           <w:szCs w:val="22"/>
         </w:rPr>
       </w:pPr>
+      <w:commentRangeStart w:id="33"/>
       <w:r>
         <w:rPr>
           <w:sz w:val="22"/>
@@ -5243,10 +5493,20 @@
         </w:rPr>
         <w:t xml:space="preserve">Database Testing </w:t>
       </w:r>
-      <w:r>
-        <w:rPr>
+      <w:commentRangeEnd w:id="33"/>
+      <w:r>
+        <w:rPr>
+          <w:rStyle w:val="CommentReference"/>
+          <w:rFonts w:ascii="Times New Roman" w:hAnsi="Times New Roman" w:cs="Times New Roman"/>
           <w:b w:val="0"/>
           <w:bCs w:val="0"/>
+        </w:rPr>
+        <w:commentReference w:id="33"/>
+      </w:r>
+      <w:r>
+        <w:rPr>
+          <w:b w:val="0"/>
+          <w:bCs w:val="0"/>
           <w:sz w:val="22"/>
           <w:szCs w:val="22"/>
         </w:rPr>
@@ -5261,12 +5521,23 @@
           <w:szCs w:val="22"/>
         </w:rPr>
       </w:pPr>
+      <w:commentRangeStart w:id="34"/>
       <w:r>
         <w:rPr>
           <w:sz w:val="22"/>
           <w:szCs w:val="22"/>
         </w:rPr>
         <w:t xml:space="preserve">Function Testing </w:t>
+      </w:r>
+      <w:commentRangeEnd w:id="34"/>
+      <w:r>
+        <w:rPr>
+          <w:rStyle w:val="CommentReference"/>
+          <w:rFonts w:ascii="Times New Roman" w:hAnsi="Times New Roman" w:cs="Times New Roman"/>
+          <w:b w:val="0"/>
+          <w:bCs w:val="0"/>
+        </w:rPr>
+        <w:commentReference w:id="34"/>
       </w:r>
       <w:r>
         <w:rPr>
@@ -5695,7 +5966,16 @@
                 <w:sz w:val="22"/>
                 <w:szCs w:val="22"/>
               </w:rPr>
-              <w:t>Files and environment variables are edited in Visual Studio 2019</w:t>
+              <w:t xml:space="preserve">Files and environment variables are edited in Visual Studio </w:t>
+            </w:r>
+            <w:r>
+              <w:rPr>
+                <w:rFonts w:ascii="Arial" w:hAnsi="Arial" w:cs="Arial"/>
+                <w:sz w:val="22"/>
+                <w:szCs w:val="22"/>
+              </w:rPr>
+              <w:lastRenderedPageBreak/>
+              <w:t>2019</w:t>
             </w:r>
           </w:p>
         </w:tc>
@@ -5717,6 +5997,7 @@
                 <w:sz w:val="22"/>
                 <w:szCs w:val="22"/>
               </w:rPr>
+              <w:lastRenderedPageBreak/>
               <w:t>Pass</w:t>
             </w:r>
           </w:p>
@@ -5742,7 +6023,6 @@
                 <w:i w:val="0"/>
                 <w:szCs w:val="22"/>
               </w:rPr>
-              <w:lastRenderedPageBreak/>
               <w:t xml:space="preserve">[Req </w:t>
             </w:r>
             <w:r>
@@ -7703,11 +7983,11 @@
           <w:szCs w:val="22"/>
         </w:rPr>
       </w:pPr>
-      <w:bookmarkStart w:id="22" w:name="_Toc515259414"/>
-      <w:bookmarkStart w:id="23" w:name="_Toc515767370"/>
-      <w:bookmarkStart w:id="24" w:name="_Toc528553657"/>
-      <w:bookmarkStart w:id="25" w:name="_Toc124065212"/>
-      <w:bookmarkStart w:id="26" w:name="_Toc530500530"/>
+      <w:bookmarkStart w:id="35" w:name="_Toc515259414"/>
+      <w:bookmarkStart w:id="36" w:name="_Toc515767370"/>
+      <w:bookmarkStart w:id="37" w:name="_Toc528553657"/>
+      <w:bookmarkStart w:id="38" w:name="_Toc124065212"/>
+      <w:bookmarkStart w:id="39" w:name="_Toc530500530"/>
       <w:r>
         <w:rPr>
           <w:sz w:val="22"/>
@@ -7729,10 +8009,10 @@
         </w:rPr>
         <w:t xml:space="preserve">Defect </w:t>
       </w:r>
-      <w:bookmarkEnd w:id="22"/>
-      <w:bookmarkEnd w:id="23"/>
-      <w:bookmarkEnd w:id="24"/>
-      <w:bookmarkEnd w:id="25"/>
+      <w:bookmarkEnd w:id="35"/>
+      <w:bookmarkEnd w:id="36"/>
+      <w:bookmarkEnd w:id="37"/>
+      <w:bookmarkEnd w:id="38"/>
       <w:r>
         <w:rPr>
           <w:sz w:val="22"/>
@@ -7740,7 +8020,7 @@
         </w:rPr>
         <w:t>Tracking</w:t>
       </w:r>
-      <w:bookmarkEnd w:id="26"/>
+      <w:bookmarkEnd w:id="39"/>
     </w:p>
     <w:p>
       <w:pPr>
@@ -7750,7 +8030,7 @@
           <w:szCs w:val="22"/>
         </w:rPr>
       </w:pPr>
-      <w:bookmarkStart w:id="27" w:name="_Toc530500531"/>
+      <w:bookmarkStart w:id="40" w:name="_Toc530500531"/>
       <w:r>
         <w:rPr>
           <w:sz w:val="22"/>
@@ -7765,7 +8045,7 @@
         </w:rPr>
         <w:t>trix</w:t>
       </w:r>
-      <w:bookmarkEnd w:id="27"/>
+      <w:bookmarkEnd w:id="40"/>
     </w:p>
     <w:tbl>
       <w:tblPr>
@@ -8047,8 +8327,10 @@
                 <w:szCs w:val="22"/>
               </w:rPr>
             </w:pPr>
-          </w:p>
-        </w:tc>
+            <w:commentRangeStart w:id="41"/>
+          </w:p>
+        </w:tc>
+        <w:commentRangeEnd w:id="41"/>
         <w:tc>
           <w:tcPr>
             <w:tcW w:w="990" w:type="dxa"/>
@@ -8061,6 +8343,12 @@
                 <w:szCs w:val="22"/>
               </w:rPr>
             </w:pPr>
+            <w:r>
+              <w:rPr>
+                <w:rStyle w:val="CommentReference"/>
+              </w:rPr>
+              <w:commentReference w:id="41"/>
+            </w:r>
           </w:p>
         </w:tc>
         <w:tc>
@@ -11005,6 +11293,7 @@
                 <w:szCs w:val="22"/>
               </w:rPr>
             </w:pPr>
+            <w:commentRangeStart w:id="42"/>
           </w:p>
         </w:tc>
         <w:tc>
@@ -11063,6 +11352,7 @@
             </w:pPr>
           </w:p>
         </w:tc>
+        <w:commentRangeEnd w:id="42"/>
         <w:tc>
           <w:tcPr>
             <w:tcW w:w="990" w:type="dxa"/>
@@ -11075,6 +11365,12 @@
                 <w:szCs w:val="22"/>
               </w:rPr>
             </w:pPr>
+            <w:r>
+              <w:rPr>
+                <w:rStyle w:val="CommentReference"/>
+              </w:rPr>
+              <w:commentReference w:id="42"/>
+            </w:r>
           </w:p>
         </w:tc>
         <w:tc>
@@ -11521,7 +11817,7 @@
           <w:szCs w:val="22"/>
         </w:rPr>
       </w:pPr>
-      <w:bookmarkStart w:id="28" w:name="_Toc530500532"/>
+      <w:bookmarkStart w:id="43" w:name="_Toc530500532"/>
       <w:r>
         <w:rPr>
           <w:sz w:val="22"/>
@@ -11529,7 +11825,7 @@
         </w:rPr>
         <w:t>Defect Severity Definitions</w:t>
       </w:r>
-      <w:bookmarkEnd w:id="28"/>
+      <w:bookmarkEnd w:id="43"/>
     </w:p>
     <w:tbl>
       <w:tblPr>
@@ -11628,6 +11924,7 @@
                 <w:szCs w:val="22"/>
               </w:rPr>
             </w:pPr>
+            <w:commentRangeStart w:id="44"/>
             <w:r>
               <w:rPr>
                 <w:rFonts w:ascii="Arial" w:hAnsi="Arial" w:cs="Arial"/>
@@ -11687,6 +11984,13 @@
                 <w:szCs w:val="22"/>
               </w:rPr>
               <w:t>recognition failure</w:t>
+            </w:r>
+            <w:commentRangeEnd w:id="44"/>
+            <w:r>
+              <w:rPr>
+                <w:rStyle w:val="CommentReference"/>
+              </w:rPr>
+              <w:commentReference w:id="44"/>
             </w:r>
           </w:p>
         </w:tc>
@@ -11762,6 +12066,7 @@
                 <w:szCs w:val="22"/>
               </w:rPr>
             </w:pPr>
+            <w:commentRangeStart w:id="45"/>
             <w:r>
               <w:rPr>
                 <w:sz w:val="22"/>
@@ -11800,6 +12105,14 @@
                 <w:szCs w:val="22"/>
               </w:rPr>
               <w:t>Object position data is inaccurate</w:t>
+            </w:r>
+            <w:commentRangeEnd w:id="45"/>
+            <w:r>
+              <w:rPr>
+                <w:rStyle w:val="CommentReference"/>
+                <w:rFonts w:ascii="Times New Roman" w:hAnsi="Times New Roman" w:cs="Times New Roman"/>
+              </w:rPr>
+              <w:commentReference w:id="45"/>
             </w:r>
           </w:p>
           <w:p>
@@ -11888,6 +12201,7 @@
                 <w:szCs w:val="22"/>
               </w:rPr>
             </w:pPr>
+            <w:commentRangeStart w:id="46"/>
             <w:r>
               <w:rPr>
                 <w:sz w:val="22"/>
@@ -11940,6 +12254,14 @@
                 <w:szCs w:val="22"/>
               </w:rPr>
               <w:t xml:space="preserve"> is incorrect</w:t>
+            </w:r>
+            <w:commentRangeEnd w:id="46"/>
+            <w:r>
+              <w:rPr>
+                <w:rStyle w:val="CommentReference"/>
+                <w:rFonts w:ascii="Times New Roman" w:hAnsi="Times New Roman" w:cs="Times New Roman"/>
+              </w:rPr>
+              <w:commentReference w:id="46"/>
             </w:r>
           </w:p>
         </w:tc>
@@ -11953,10 +12275,10 @@
           <w:szCs w:val="22"/>
         </w:rPr>
       </w:pPr>
-      <w:bookmarkStart w:id="29" w:name="_Toc124065194"/>
-      <w:bookmarkStart w:id="30" w:name="_Toc530500533"/>
-      <w:bookmarkStart w:id="31" w:name="_Toc124065215"/>
-      <w:bookmarkStart w:id="32" w:name="_Toc32035161"/>
+      <w:bookmarkStart w:id="47" w:name="_Toc124065194"/>
+      <w:bookmarkStart w:id="48" w:name="_Toc530500533"/>
+      <w:bookmarkStart w:id="49" w:name="_Toc124065215"/>
+      <w:bookmarkStart w:id="50" w:name="_Toc32035161"/>
       <w:r>
         <w:rPr>
           <w:sz w:val="22"/>
@@ -11964,8 +12286,8 @@
         </w:rPr>
         <w:t>Environment</w:t>
       </w:r>
-      <w:bookmarkEnd w:id="29"/>
-      <w:bookmarkEnd w:id="30"/>
+      <w:bookmarkEnd w:id="47"/>
+      <w:bookmarkEnd w:id="48"/>
     </w:p>
     <w:p>
       <w:pPr>
@@ -11975,8 +12297,8 @@
           <w:szCs w:val="22"/>
         </w:rPr>
       </w:pPr>
-      <w:bookmarkStart w:id="33" w:name="_Toc124065195"/>
-      <w:bookmarkStart w:id="34" w:name="_Toc530500534"/>
+      <w:bookmarkStart w:id="51" w:name="_Toc124065195"/>
+      <w:bookmarkStart w:id="52" w:name="_Toc530500534"/>
       <w:r>
         <w:rPr>
           <w:sz w:val="22"/>
@@ -11984,8 +12306,8 @@
         </w:rPr>
         <w:t>Environment</w:t>
       </w:r>
-      <w:bookmarkEnd w:id="33"/>
-      <w:bookmarkEnd w:id="34"/>
+      <w:bookmarkEnd w:id="51"/>
+      <w:bookmarkEnd w:id="52"/>
     </w:p>
     <w:p>
       <w:pPr>
@@ -12000,7 +12322,15 @@
           <w:sz w:val="22"/>
           <w:szCs w:val="22"/>
         </w:rPr>
-        <w:t>The S</w:t>
+        <w:t xml:space="preserve">The </w:t>
+      </w:r>
+      <w:commentRangeStart w:id="53"/>
+      <w:r>
+        <w:rPr>
+          <w:sz w:val="22"/>
+          <w:szCs w:val="22"/>
+        </w:rPr>
+        <w:t>S</w:t>
       </w:r>
       <w:r>
         <w:rPr>
@@ -12008,6 +12338,14 @@
           <w:szCs w:val="22"/>
         </w:rPr>
         <w:t xml:space="preserve">ystem Testing Environment </w:t>
+      </w:r>
+      <w:commentRangeEnd w:id="53"/>
+      <w:r>
+        <w:rPr>
+          <w:rStyle w:val="CommentReference"/>
+          <w:rFonts w:ascii="Times New Roman" w:hAnsi="Times New Roman" w:cs="Times New Roman"/>
+        </w:rPr>
+        <w:commentReference w:id="53"/>
       </w:r>
       <w:r>
         <w:rPr>
@@ -12062,7 +12400,23 @@
           <w:sz w:val="22"/>
           <w:szCs w:val="22"/>
         </w:rPr>
-        <w:t xml:space="preserve"> and up</w:t>
+        <w:t xml:space="preserve"> </w:t>
+      </w:r>
+      <w:commentRangeStart w:id="54"/>
+      <w:r>
+        <w:rPr>
+          <w:sz w:val="22"/>
+          <w:szCs w:val="22"/>
+        </w:rPr>
+        <w:t>and up</w:t>
+      </w:r>
+      <w:commentRangeEnd w:id="54"/>
+      <w:r>
+        <w:rPr>
+          <w:rStyle w:val="CommentReference"/>
+          <w:rFonts w:ascii="Times New Roman" w:hAnsi="Times New Roman" w:cs="Times New Roman"/>
+        </w:rPr>
+        <w:commentReference w:id="54"/>
       </w:r>
     </w:p>
     <w:p>
@@ -12077,20 +12431,45 @@
           <w:szCs w:val="22"/>
         </w:rPr>
       </w:pPr>
+      <w:commentRangeStart w:id="55"/>
+      <w:proofErr w:type="spellStart"/>
       <w:r>
         <w:rPr>
           <w:sz w:val="22"/>
           <w:szCs w:val="22"/>
         </w:rPr>
         <w:lastRenderedPageBreak/>
-        <w:t>AirSim v1.5.0</w:t>
-      </w:r>
-      <w:r>
-        <w:rPr>
-          <w:sz w:val="22"/>
-          <w:szCs w:val="22"/>
-        </w:rPr>
-        <w:t xml:space="preserve"> and up</w:t>
+        <w:t>AirSim</w:t>
+      </w:r>
+      <w:proofErr w:type="spellEnd"/>
+      <w:r>
+        <w:rPr>
+          <w:sz w:val="22"/>
+          <w:szCs w:val="22"/>
+        </w:rPr>
+        <w:t xml:space="preserve"> v1.5.0</w:t>
+      </w:r>
+      <w:r>
+        <w:rPr>
+          <w:sz w:val="22"/>
+          <w:szCs w:val="22"/>
+        </w:rPr>
+        <w:t xml:space="preserve"> </w:t>
+      </w:r>
+      <w:commentRangeEnd w:id="55"/>
+      <w:r>
+        <w:rPr>
+          <w:rStyle w:val="CommentReference"/>
+          <w:rFonts w:ascii="Times New Roman" w:hAnsi="Times New Roman" w:cs="Times New Roman"/>
+        </w:rPr>
+        <w:commentReference w:id="55"/>
+      </w:r>
+      <w:r>
+        <w:rPr>
+          <w:sz w:val="22"/>
+          <w:szCs w:val="22"/>
+        </w:rPr>
+        <w:t>and up</w:t>
       </w:r>
     </w:p>
     <w:p>
@@ -12106,7 +12485,23 @@
           <w:sz w:val="22"/>
           <w:szCs w:val="22"/>
         </w:rPr>
-        <w:t>The System Testing Environment shall meet all minimum system/resource requirements.</w:t>
+        <w:t xml:space="preserve">The System Testing Environment shall meet all </w:t>
+      </w:r>
+      <w:commentRangeStart w:id="56"/>
+      <w:r>
+        <w:rPr>
+          <w:sz w:val="22"/>
+          <w:szCs w:val="22"/>
+        </w:rPr>
+        <w:t>minimum system/resource requirements.</w:t>
+      </w:r>
+      <w:commentRangeEnd w:id="56"/>
+      <w:r>
+        <w:rPr>
+          <w:rStyle w:val="CommentReference"/>
+          <w:rFonts w:ascii="Times New Roman" w:hAnsi="Times New Roman" w:cs="Times New Roman"/>
+        </w:rPr>
+        <w:commentReference w:id="56"/>
       </w:r>
     </w:p>
     <w:p>
@@ -12118,7 +12513,7 @@
           <w:szCs w:val="22"/>
         </w:rPr>
       </w:pPr>
-      <w:bookmarkStart w:id="35" w:name="_Toc116961462"/>
+      <w:bookmarkStart w:id="57" w:name="_Toc116961462"/>
     </w:p>
     <w:p>
       <w:pPr>
@@ -12128,8 +12523,8 @@
           <w:szCs w:val="22"/>
         </w:rPr>
       </w:pPr>
-      <w:bookmarkStart w:id="36" w:name="_Toc530500535"/>
-      <w:bookmarkEnd w:id="35"/>
+      <w:bookmarkStart w:id="58" w:name="_Toc530500535"/>
+      <w:bookmarkEnd w:id="57"/>
       <w:r>
         <w:rPr>
           <w:sz w:val="22"/>
@@ -12137,8 +12532,8 @@
         </w:rPr>
         <w:t>Assumptions</w:t>
       </w:r>
-      <w:bookmarkEnd w:id="31"/>
-      <w:bookmarkEnd w:id="36"/>
+      <w:bookmarkEnd w:id="49"/>
+      <w:bookmarkEnd w:id="58"/>
     </w:p>
     <w:p>
       <w:pPr>
@@ -12169,6 +12564,7 @@
         </w:rPr>
         <w:t xml:space="preserve">an </w:t>
       </w:r>
+      <w:commentRangeStart w:id="59"/>
       <w:r>
         <w:rPr>
           <w:rFonts w:ascii="Arial" w:hAnsi="Arial" w:cs="Arial"/>
@@ -12184,6 +12580,13 @@
           <w:szCs w:val="22"/>
         </w:rPr>
         <w:t xml:space="preserve"> computer</w:t>
+      </w:r>
+      <w:commentRangeEnd w:id="59"/>
+      <w:r>
+        <w:rPr>
+          <w:rStyle w:val="CommentReference"/>
+        </w:rPr>
+        <w:commentReference w:id="59"/>
       </w:r>
     </w:p>
     <w:p>
@@ -12205,7 +12608,23 @@
           <w:sz w:val="22"/>
           <w:szCs w:val="22"/>
         </w:rPr>
-        <w:t>Assumed no malicious actors</w:t>
+        <w:t xml:space="preserve">Assumed no </w:t>
+      </w:r>
+      <w:commentRangeStart w:id="60"/>
+      <w:r>
+        <w:rPr>
+          <w:rFonts w:ascii="Arial" w:hAnsi="Arial" w:cs="Arial"/>
+          <w:sz w:val="22"/>
+          <w:szCs w:val="22"/>
+        </w:rPr>
+        <w:t>malicious actors</w:t>
+      </w:r>
+      <w:commentRangeEnd w:id="60"/>
+      <w:r>
+        <w:rPr>
+          <w:rStyle w:val="CommentReference"/>
+        </w:rPr>
+        <w:commentReference w:id="60"/>
       </w:r>
     </w:p>
     <w:p>
@@ -12265,7 +12684,31 @@
           <w:sz w:val="22"/>
           <w:szCs w:val="22"/>
         </w:rPr>
-        <w:t xml:space="preserve">Assumed Unreal </w:t>
+        <w:t xml:space="preserve">Assumed </w:t>
+      </w:r>
+      <w:commentRangeStart w:id="61"/>
+      <w:r>
+        <w:rPr>
+          <w:rFonts w:ascii="Arial" w:hAnsi="Arial" w:cs="Arial"/>
+          <w:sz w:val="22"/>
+          <w:szCs w:val="22"/>
+        </w:rPr>
+        <w:t>Unreal</w:t>
+      </w:r>
+      <w:commentRangeEnd w:id="61"/>
+      <w:r>
+        <w:rPr>
+          <w:rStyle w:val="CommentReference"/>
+        </w:rPr>
+        <w:commentReference w:id="61"/>
+      </w:r>
+      <w:r>
+        <w:rPr>
+          <w:rFonts w:ascii="Arial" w:hAnsi="Arial" w:cs="Arial"/>
+          <w:sz w:val="22"/>
+          <w:szCs w:val="22"/>
+        </w:rPr>
+        <w:t xml:space="preserve"> </w:t>
       </w:r>
       <w:r>
         <w:rPr>
@@ -12302,8 +12745,9 @@
           <w:szCs w:val="22"/>
         </w:rPr>
       </w:pPr>
-      <w:bookmarkStart w:id="37" w:name="_Toc124065216"/>
-      <w:bookmarkStart w:id="38" w:name="_Toc530500536"/>
+      <w:bookmarkStart w:id="62" w:name="_Toc124065216"/>
+      <w:bookmarkStart w:id="63" w:name="_Toc530500536"/>
+      <w:commentRangeStart w:id="64"/>
       <w:r>
         <w:rPr>
           <w:sz w:val="22"/>
@@ -12311,9 +12755,19 @@
         </w:rPr>
         <w:t>Risks and Contingencies</w:t>
       </w:r>
-      <w:bookmarkEnd w:id="32"/>
-      <w:bookmarkEnd w:id="37"/>
-      <w:bookmarkEnd w:id="38"/>
+      <w:bookmarkEnd w:id="50"/>
+      <w:bookmarkEnd w:id="62"/>
+      <w:bookmarkEnd w:id="63"/>
+      <w:commentRangeEnd w:id="64"/>
+      <w:r>
+        <w:rPr>
+          <w:rStyle w:val="CommentReference"/>
+          <w:rFonts w:ascii="Times New Roman" w:hAnsi="Times New Roman" w:cs="Times New Roman"/>
+          <w:b w:val="0"/>
+          <w:bCs w:val="0"/>
+        </w:rPr>
+        <w:commentReference w:id="64"/>
+      </w:r>
     </w:p>
     <w:tbl>
       <w:tblPr>
@@ -12453,13 +12907,37 @@
                 <w:szCs w:val="22"/>
               </w:rPr>
             </w:pPr>
-            <w:r>
-              <w:rPr>
-                <w:rFonts w:ascii="Arial" w:hAnsi="Arial" w:cs="Arial"/>
-                <w:sz w:val="22"/>
-                <w:szCs w:val="22"/>
-              </w:rPr>
-              <w:t>Date corruption</w:t>
+            <w:commentRangeStart w:id="65"/>
+            <w:commentRangeStart w:id="66"/>
+            <w:r>
+              <w:rPr>
+                <w:rFonts w:ascii="Arial" w:hAnsi="Arial" w:cs="Arial"/>
+                <w:sz w:val="22"/>
+                <w:szCs w:val="22"/>
+              </w:rPr>
+              <w:t>Date</w:t>
+            </w:r>
+            <w:commentRangeEnd w:id="65"/>
+            <w:r>
+              <w:rPr>
+                <w:rStyle w:val="CommentReference"/>
+              </w:rPr>
+              <w:commentReference w:id="65"/>
+            </w:r>
+            <w:r>
+              <w:rPr>
+                <w:rFonts w:ascii="Arial" w:hAnsi="Arial" w:cs="Arial"/>
+                <w:sz w:val="22"/>
+                <w:szCs w:val="22"/>
+              </w:rPr>
+              <w:t xml:space="preserve"> corruption</w:t>
+            </w:r>
+            <w:commentRangeEnd w:id="66"/>
+            <w:r>
+              <w:rPr>
+                <w:rStyle w:val="CommentReference"/>
+              </w:rPr>
+              <w:commentReference w:id="66"/>
             </w:r>
           </w:p>
         </w:tc>
@@ -12475,6 +12953,7 @@
                 <w:szCs w:val="22"/>
               </w:rPr>
             </w:pPr>
+            <w:commentRangeStart w:id="67"/>
             <w:r>
               <w:rPr>
                 <w:rFonts w:ascii="Arial" w:hAnsi="Arial" w:cs="Arial"/>
@@ -12483,6 +12962,13 @@
               </w:rPr>
               <w:t>High</w:t>
             </w:r>
+            <w:commentRangeEnd w:id="67"/>
+            <w:r>
+              <w:rPr>
+                <w:rStyle w:val="CommentReference"/>
+              </w:rPr>
+              <w:commentReference w:id="67"/>
+            </w:r>
           </w:p>
         </w:tc>
         <w:tc>
@@ -12511,7 +12997,31 @@
                 <w:sz w:val="22"/>
                 <w:szCs w:val="22"/>
               </w:rPr>
-              <w:t>data to a more permanent location once received by ground station during the simulation.</w:t>
+              <w:t xml:space="preserve">data to </w:t>
+            </w:r>
+            <w:commentRangeStart w:id="68"/>
+            <w:r>
+              <w:rPr>
+                <w:rFonts w:ascii="Arial" w:hAnsi="Arial" w:cs="Arial"/>
+                <w:sz w:val="22"/>
+                <w:szCs w:val="22"/>
+              </w:rPr>
+              <w:t xml:space="preserve">a more permanent location </w:t>
+            </w:r>
+            <w:commentRangeEnd w:id="68"/>
+            <w:r>
+              <w:rPr>
+                <w:rStyle w:val="CommentReference"/>
+              </w:rPr>
+              <w:commentReference w:id="68"/>
+            </w:r>
+            <w:r>
+              <w:rPr>
+                <w:rFonts w:ascii="Arial" w:hAnsi="Arial" w:cs="Arial"/>
+                <w:sz w:val="22"/>
+                <w:szCs w:val="22"/>
+              </w:rPr>
+              <w:t>once received by ground station during the simulation.</w:t>
             </w:r>
           </w:p>
           <w:p>
@@ -12582,6 +13092,7 @@
                 <w:szCs w:val="22"/>
               </w:rPr>
             </w:pPr>
+            <w:commentRangeStart w:id="69"/>
             <w:r>
               <w:rPr>
                 <w:rFonts w:ascii="Arial" w:hAnsi="Arial" w:cs="Arial"/>
@@ -12589,6 +13100,13 @@
                 <w:szCs w:val="22"/>
               </w:rPr>
               <w:t>High</w:t>
+            </w:r>
+            <w:commentRangeEnd w:id="69"/>
+            <w:r>
+              <w:rPr>
+                <w:rStyle w:val="CommentReference"/>
+              </w:rPr>
+              <w:commentReference w:id="69"/>
             </w:r>
           </w:p>
         </w:tc>
@@ -12626,9 +13144,9 @@
           <w:szCs w:val="22"/>
         </w:rPr>
       </w:pPr>
-      <w:bookmarkStart w:id="39" w:name="_Toc15460326"/>
-      <w:bookmarkStart w:id="40" w:name="_Toc124065219"/>
-      <w:bookmarkStart w:id="41" w:name="_Toc530500537"/>
+      <w:bookmarkStart w:id="70" w:name="_Toc15460326"/>
+      <w:bookmarkStart w:id="71" w:name="_Toc124065219"/>
+      <w:bookmarkStart w:id="72" w:name="_Toc530500537"/>
       <w:r>
         <w:rPr>
           <w:sz w:val="22"/>
@@ -12636,9 +13154,9 @@
         </w:rPr>
         <w:t>Appendices</w:t>
       </w:r>
-      <w:bookmarkEnd w:id="39"/>
-      <w:bookmarkEnd w:id="40"/>
-      <w:bookmarkEnd w:id="41"/>
+      <w:bookmarkEnd w:id="70"/>
+      <w:bookmarkEnd w:id="71"/>
+      <w:bookmarkEnd w:id="72"/>
     </w:p>
     <w:p>
       <w:pPr>
@@ -12743,7 +13261,7 @@
       </w:pPr>
     </w:p>
     <w:sectPr>
-      <w:footerReference w:type="default" r:id="rId13"/>
+      <w:footerReference w:type="default" r:id="rId17"/>
       <w:endnotePr>
         <w:numFmt w:val="decimal"/>
       </w:endnotePr>
@@ -12756,6 +13274,637 @@
     </w:sectPr>
   </w:body>
 </w:document>
+</file>
+
+<file path=word/comments.xml><?xml version="1.0" encoding="utf-8"?>
+<w:comments xmlns:wpc="http://schemas.microsoft.com/office/word/2010/wordprocessingCanvas" xmlns:cx="http://schemas.microsoft.com/office/drawing/2014/chartex" xmlns:cx1="http://schemas.microsoft.com/office/drawing/2015/9/8/chartex" xmlns:cx2="http://schemas.microsoft.com/office/drawing/2015/10/21/chartex" xmlns:cx3="http://schemas.microsoft.com/office/drawing/2016/5/9/chartex" xmlns:cx4="http://schemas.microsoft.com/office/drawing/2016/5/10/chartex" xmlns:cx5="http://schemas.microsoft.com/office/drawing/2016/5/11/chartex" xmlns:cx6="http://schemas.microsoft.com/office/drawing/2016/5/12/chartex" xmlns:cx7="http://schemas.microsoft.com/office/drawing/2016/5/13/chartex" xmlns:cx8="http://schemas.microsoft.com/office/drawing/2016/5/14/chartex" xmlns:mc="http://schemas.openxmlformats.org/markup-compatibility/2006" xmlns:aink="http://schemas.microsoft.com/office/drawing/2016/ink" xmlns:am3d="http://schemas.microsoft.com/office/drawing/2017/model3d" xmlns:o="urn:schemas-microsoft-com:office:office" xmlns:r="http://schemas.openxmlformats.org/officeDocument/2006/relationships" xmlns:m="http://schemas.openxmlformats.org/officeDocument/2006/math" xmlns:v="urn:schemas-microsoft-com:vml" xmlns:wp14="http://schemas.microsoft.com/office/word/2010/wordprocessingDrawing" xmlns:wp="http://schemas.openxmlformats.org/drawingml/2006/wordprocessingDrawing" xmlns:w10="urn:schemas-microsoft-com:office:word" xmlns:w="http://schemas.openxmlformats.org/wordprocessingml/2006/main" xmlns:w14="http://schemas.microsoft.com/office/word/2010/wordml" xmlns:w15="http://schemas.microsoft.com/office/word/2012/wordml" xmlns:w16cex="http://schemas.microsoft.com/office/word/2018/wordml/cex" xmlns:w16cid="http://schemas.microsoft.com/office/word/2016/wordml/cid" xmlns:w16="http://schemas.microsoft.com/office/word/2018/wordml" xmlns:w16sdtdh="http://schemas.microsoft.com/office/word/2020/wordml/sdtdatahash" xmlns:w16se="http://schemas.microsoft.com/office/word/2015/wordml/symex" xmlns:wpg="http://schemas.microsoft.com/office/word/2010/wordprocessingGroup" xmlns:wpi="http://schemas.microsoft.com/office/word/2010/wordprocessingInk" xmlns:wne="http://schemas.microsoft.com/office/word/2006/wordml" xmlns:wps="http://schemas.microsoft.com/office/word/2010/wordprocessingShape" mc:Ignorable="w14 w15 w16se w16cid w16 w16cex w16sdtdh wp14">
+  <w:comment w:id="6" w:author="Dillon Sage" w:date="2021-12-06T22:24:00Z" w:initials="DS">
+    <w:p>
+      <w:pPr>
+        <w:pStyle w:val="CommentText"/>
+      </w:pPr>
+      <w:r>
+        <w:rPr>
+          <w:rStyle w:val="CommentReference"/>
+        </w:rPr>
+        <w:annotationRef/>
+      </w:r>
+      <w:r>
+        <w:t>Consider italicizing</w:t>
+      </w:r>
+    </w:p>
+  </w:comment>
+  <w:comment w:id="7" w:author="Dillon Sage" w:date="2021-12-06T22:20:00Z" w:initials="DS">
+    <w:p>
+      <w:pPr>
+        <w:pStyle w:val="CommentText"/>
+      </w:pPr>
+      <w:r>
+        <w:rPr>
+          <w:rStyle w:val="CommentReference"/>
+        </w:rPr>
+        <w:annotationRef/>
+      </w:r>
+      <w:r>
+        <w:t>system</w:t>
+      </w:r>
+    </w:p>
+  </w:comment>
+  <w:comment w:id="10" w:author="Dillon Sage" w:date="2021-12-06T22:25:00Z" w:initials="DS">
+    <w:p>
+      <w:pPr>
+        <w:pStyle w:val="CommentText"/>
+      </w:pPr>
+      <w:r>
+        <w:rPr>
+          <w:rStyle w:val="CommentReference"/>
+        </w:rPr>
+        <w:annotationRef/>
+      </w:r>
+      <w:r>
+        <w:t>SRS does not list business rules</w:t>
+      </w:r>
+    </w:p>
+  </w:comment>
+  <w:comment w:id="13" w:author="Dillon Sage" w:date="2021-12-06T22:30:00Z" w:initials="DS">
+    <w:p>
+      <w:pPr>
+        <w:pStyle w:val="CommentText"/>
+      </w:pPr>
+      <w:r>
+        <w:rPr>
+          <w:rStyle w:val="CommentReference"/>
+        </w:rPr>
+        <w:annotationRef/>
+      </w:r>
+      <w:r>
+        <w:t>Either singular or plural.</w:t>
+      </w:r>
+    </w:p>
+  </w:comment>
+  <w:comment w:id="14" w:author="Dillon Sage" w:date="2021-12-06T22:30:00Z" w:initials="DS">
+    <w:p>
+      <w:pPr>
+        <w:pStyle w:val="CommentText"/>
+      </w:pPr>
+      <w:r>
+        <w:rPr>
+          <w:rStyle w:val="CommentReference"/>
+        </w:rPr>
+        <w:annotationRef/>
+      </w:r>
+      <w:r>
+        <w:t>Testing based on requirements not system design</w:t>
+      </w:r>
+    </w:p>
+  </w:comment>
+  <w:comment w:id="15" w:author="Dillon Sage" w:date="2021-12-06T22:31:00Z" w:initials="DS">
+    <w:p>
+      <w:pPr>
+        <w:pStyle w:val="CommentText"/>
+      </w:pPr>
+      <w:r>
+        <w:rPr>
+          <w:rStyle w:val="CommentReference"/>
+        </w:rPr>
+        <w:annotationRef/>
+      </w:r>
+      <w:r>
+        <w:t>Why refer the document to itself?</w:t>
+      </w:r>
+    </w:p>
+  </w:comment>
+  <w:comment w:id="19" w:author="Dillon Sage" w:date="2021-12-06T22:50:00Z" w:initials="DS">
+    <w:p>
+      <w:pPr>
+        <w:pStyle w:val="CommentText"/>
+      </w:pPr>
+      <w:r>
+        <w:rPr>
+          <w:rStyle w:val="CommentReference"/>
+        </w:rPr>
+        <w:annotationRef/>
+      </w:r>
+      <w:r>
+        <w:t>Where did this come from? What is its purpose?</w:t>
+      </w:r>
+    </w:p>
+  </w:comment>
+  <w:comment w:id="20" w:author="Dillon Sage" w:date="2021-12-06T22:50:00Z" w:initials="DS">
+    <w:p>
+      <w:pPr>
+        <w:pStyle w:val="CommentText"/>
+      </w:pPr>
+      <w:r>
+        <w:rPr>
+          <w:rStyle w:val="CommentReference"/>
+        </w:rPr>
+        <w:annotationRef/>
+      </w:r>
+      <w:r>
+        <w:t>Same as 3.1.1</w:t>
+      </w:r>
+    </w:p>
+  </w:comment>
+  <w:comment w:id="22" w:author="Dillon Sage" w:date="2021-12-06T22:52:00Z" w:initials="DS">
+    <w:p>
+      <w:pPr>
+        <w:pStyle w:val="CommentText"/>
+      </w:pPr>
+      <w:r>
+        <w:rPr>
+          <w:rStyle w:val="CommentReference"/>
+        </w:rPr>
+        <w:annotationRef/>
+      </w:r>
+      <w:r>
+        <w:t>There is no “data and document testing” section below.</w:t>
+      </w:r>
+    </w:p>
+  </w:comment>
+  <w:comment w:id="25" w:author="Dillon Sage" w:date="2021-12-06T22:53:00Z" w:initials="DS">
+    <w:p>
+      <w:pPr>
+        <w:pStyle w:val="CommentText"/>
+      </w:pPr>
+      <w:r>
+        <w:rPr>
+          <w:rStyle w:val="CommentReference"/>
+        </w:rPr>
+        <w:annotationRef/>
+      </w:r>
+      <w:r>
+        <w:t xml:space="preserve">Are we testing </w:t>
+      </w:r>
+      <w:proofErr w:type="spellStart"/>
+      <w:r>
+        <w:t>AirSim</w:t>
+      </w:r>
+      <w:proofErr w:type="spellEnd"/>
+      <w:r>
+        <w:t>? We haven’t developed any user interfaces.</w:t>
+      </w:r>
+    </w:p>
+  </w:comment>
+  <w:comment w:id="26" w:author="Dillon Sage" w:date="2021-12-06T22:56:00Z" w:initials="DS">
+    <w:p>
+      <w:pPr>
+        <w:pStyle w:val="CommentText"/>
+      </w:pPr>
+      <w:r>
+        <w:rPr>
+          <w:rStyle w:val="CommentReference"/>
+        </w:rPr>
+        <w:annotationRef/>
+      </w:r>
+      <w:r>
+        <w:t>Again, no business rules.</w:t>
+      </w:r>
+    </w:p>
+  </w:comment>
+  <w:comment w:id="33" w:author="Dillon Sage" w:date="2021-12-06T22:58:00Z" w:initials="DS">
+    <w:p>
+      <w:pPr>
+        <w:pStyle w:val="CommentText"/>
+      </w:pPr>
+      <w:r>
+        <w:rPr>
+          <w:rStyle w:val="CommentReference"/>
+        </w:rPr>
+        <w:annotationRef/>
+      </w:r>
+      <w:r>
+        <w:t>What database?</w:t>
+      </w:r>
+    </w:p>
+  </w:comment>
+  <w:comment w:id="34" w:author="Dillon Sage" w:date="2021-12-06T23:00:00Z" w:initials="DS">
+    <w:p>
+      <w:pPr>
+        <w:pStyle w:val="CommentText"/>
+      </w:pPr>
+      <w:r>
+        <w:rPr>
+          <w:rStyle w:val="CommentReference"/>
+        </w:rPr>
+        <w:annotationRef/>
+      </w:r>
+      <w:r>
+        <w:t xml:space="preserve">Is this populated with anything? </w:t>
+      </w:r>
+    </w:p>
+  </w:comment>
+  <w:comment w:id="41" w:author="Dillon Sage" w:date="2021-12-06T23:04:00Z" w:initials="DS">
+    <w:p>
+      <w:pPr>
+        <w:pStyle w:val="CommentText"/>
+      </w:pPr>
+      <w:r>
+        <w:rPr>
+          <w:rStyle w:val="CommentReference"/>
+        </w:rPr>
+        <w:annotationRef/>
+      </w:r>
+      <w:r>
+        <w:t>These</w:t>
+      </w:r>
+      <w:r>
+        <w:t xml:space="preserve"> columns</w:t>
+      </w:r>
+      <w:r>
+        <w:t xml:space="preserve"> must be filled out. Especially if the tests above are complete.</w:t>
+      </w:r>
+    </w:p>
+  </w:comment>
+  <w:comment w:id="42" w:author="Dillon Sage" w:date="2021-12-06T23:02:00Z" w:initials="DS">
+    <w:p>
+      <w:pPr>
+        <w:pStyle w:val="CommentText"/>
+      </w:pPr>
+      <w:r>
+        <w:rPr>
+          <w:rStyle w:val="CommentReference"/>
+        </w:rPr>
+        <w:annotationRef/>
+      </w:r>
+      <w:r>
+        <w:t>Extra rows should be removed.</w:t>
+      </w:r>
+    </w:p>
+  </w:comment>
+  <w:comment w:id="44" w:author="Dillon Sage" w:date="2021-12-06T23:16:00Z" w:initials="DS">
+    <w:p>
+      <w:pPr>
+        <w:pStyle w:val="CommentText"/>
+      </w:pPr>
+      <w:r>
+        <w:rPr>
+          <w:rStyle w:val="CommentReference"/>
+        </w:rPr>
+        <w:annotationRef/>
+      </w:r>
+      <w:r>
+        <w:t>These are generic examples. System specific concerns should be located below in the Risks and Contingencies.</w:t>
+      </w:r>
+    </w:p>
+  </w:comment>
+  <w:comment w:id="45" w:author="Dillon Sage" w:date="2021-12-06T23:17:00Z" w:initials="DS">
+    <w:p>
+      <w:pPr>
+        <w:pStyle w:val="CommentText"/>
+      </w:pPr>
+      <w:r>
+        <w:rPr>
+          <w:rStyle w:val="CommentReference"/>
+        </w:rPr>
+        <w:annotationRef/>
+      </w:r>
+      <w:r>
+        <w:t>Same as immediate predecessor.</w:t>
+      </w:r>
+    </w:p>
+  </w:comment>
+  <w:comment w:id="46" w:author="Dillon Sage" w:date="2021-12-06T23:17:00Z" w:initials="DS">
+    <w:p>
+      <w:pPr>
+        <w:pStyle w:val="CommentText"/>
+      </w:pPr>
+      <w:r>
+        <w:rPr>
+          <w:rStyle w:val="CommentReference"/>
+        </w:rPr>
+        <w:annotationRef/>
+      </w:r>
+      <w:r>
+        <w:t>Ditto</w:t>
+      </w:r>
+    </w:p>
+  </w:comment>
+  <w:comment w:id="53" w:author="Dillon Sage" w:date="2021-12-06T23:06:00Z" w:initials="DS">
+    <w:p>
+      <w:pPr>
+        <w:pStyle w:val="CommentText"/>
+      </w:pPr>
+      <w:r>
+        <w:rPr>
+          <w:rStyle w:val="CommentReference"/>
+        </w:rPr>
+        <w:annotationRef/>
+      </w:r>
+      <w:r>
+        <w:t>What is this exactly? How does someone else know?</w:t>
+      </w:r>
+    </w:p>
+  </w:comment>
+  <w:comment w:id="54" w:author="Dillon Sage" w:date="2021-12-06T23:05:00Z" w:initials="DS">
+    <w:p>
+      <w:pPr>
+        <w:pStyle w:val="CommentText"/>
+      </w:pPr>
+      <w:r>
+        <w:rPr>
+          <w:rStyle w:val="CommentReference"/>
+        </w:rPr>
+        <w:annotationRef/>
+      </w:r>
+      <w:r>
+        <w:t>Only the one version is verified.</w:t>
+      </w:r>
+    </w:p>
+  </w:comment>
+  <w:comment w:id="55" w:author="Dillon Sage" w:date="2021-12-06T23:05:00Z" w:initials="DS">
+    <w:p>
+      <w:pPr>
+        <w:pStyle w:val="CommentText"/>
+      </w:pPr>
+      <w:r>
+        <w:rPr>
+          <w:rStyle w:val="CommentReference"/>
+        </w:rPr>
+        <w:annotationRef/>
+      </w:r>
+      <w:r>
+        <w:t xml:space="preserve">Microsoft’s </w:t>
+      </w:r>
+      <w:proofErr w:type="spellStart"/>
+      <w:r>
+        <w:t>AirSim</w:t>
+      </w:r>
+      <w:proofErr w:type="spellEnd"/>
+      <w:r>
+        <w:t xml:space="preserve"> version 1.6.0</w:t>
+      </w:r>
+    </w:p>
+  </w:comment>
+  <w:comment w:id="56" w:author="Dillon Sage" w:date="2021-12-06T23:07:00Z" w:initials="DS">
+    <w:p>
+      <w:pPr>
+        <w:pStyle w:val="CommentText"/>
+      </w:pPr>
+      <w:r>
+        <w:rPr>
+          <w:rStyle w:val="CommentReference"/>
+        </w:rPr>
+        <w:annotationRef/>
+      </w:r>
+      <w:r>
+        <w:t>What minimum requirements?</w:t>
+      </w:r>
+    </w:p>
+  </w:comment>
+  <w:comment w:id="59" w:author="Dillon Sage" w:date="2021-12-06T23:07:00Z" w:initials="DS">
+    <w:p>
+      <w:pPr>
+        <w:pStyle w:val="CommentText"/>
+      </w:pPr>
+      <w:r>
+        <w:rPr>
+          <w:rStyle w:val="CommentReference"/>
+        </w:rPr>
+        <w:annotationRef/>
+      </w:r>
+      <w:r>
+        <w:t>What does this mean?</w:t>
+      </w:r>
+    </w:p>
+  </w:comment>
+  <w:comment w:id="60" w:author="Dillon Sage" w:date="2021-12-06T23:09:00Z" w:initials="DS">
+    <w:p>
+      <w:pPr>
+        <w:pStyle w:val="CommentText"/>
+      </w:pPr>
+      <w:r>
+        <w:rPr>
+          <w:rStyle w:val="CommentReference"/>
+        </w:rPr>
+        <w:annotationRef/>
+      </w:r>
+      <w:r>
+        <w:t>Elaborate.</w:t>
+      </w:r>
+    </w:p>
+  </w:comment>
+  <w:comment w:id="61" w:author="Dillon Sage" w:date="2021-12-06T23:08:00Z" w:initials="DS">
+    <w:p>
+      <w:pPr>
+        <w:pStyle w:val="CommentText"/>
+      </w:pPr>
+      <w:r>
+        <w:rPr>
+          <w:rStyle w:val="CommentReference"/>
+        </w:rPr>
+        <w:annotationRef/>
+      </w:r>
+      <w:r>
+        <w:t>Full name.</w:t>
+      </w:r>
+    </w:p>
+  </w:comment>
+  <w:comment w:id="64" w:author="Dillon Sage" w:date="2021-12-06T23:09:00Z" w:initials="DS">
+    <w:p>
+      <w:pPr>
+        <w:pStyle w:val="CommentText"/>
+      </w:pPr>
+      <w:r>
+        <w:rPr>
+          <w:rStyle w:val="CommentReference"/>
+        </w:rPr>
+        <w:annotationRef/>
+      </w:r>
+      <w:r>
+        <w:t>The purpose of this is to declare mitigation techniques to remove, or at least diminish, the impact of severe risks to the activity. The activity here is testing.</w:t>
+      </w:r>
+    </w:p>
+  </w:comment>
+  <w:comment w:id="65" w:author="Dillon Sage" w:date="2021-12-06T23:11:00Z" w:initials="DS">
+    <w:p>
+      <w:pPr>
+        <w:pStyle w:val="CommentText"/>
+      </w:pPr>
+      <w:r>
+        <w:rPr>
+          <w:rStyle w:val="CommentReference"/>
+        </w:rPr>
+        <w:annotationRef/>
+      </w:r>
+      <w:r>
+        <w:t>Data?</w:t>
+      </w:r>
+    </w:p>
+  </w:comment>
+  <w:comment w:id="66" w:author="Dillon Sage" w:date="2021-12-06T23:11:00Z" w:initials="DS">
+    <w:p>
+      <w:pPr>
+        <w:pStyle w:val="CommentText"/>
+      </w:pPr>
+      <w:r>
+        <w:rPr>
+          <w:rStyle w:val="CommentReference"/>
+        </w:rPr>
+        <w:annotationRef/>
+      </w:r>
+      <w:r>
+        <w:t>Is this a major concern while testing?</w:t>
+      </w:r>
+    </w:p>
+  </w:comment>
+  <w:comment w:id="67" w:author="Dillon Sage" w:date="2021-12-06T23:14:00Z" w:initials="DS">
+    <w:p>
+      <w:pPr>
+        <w:pStyle w:val="CommentText"/>
+      </w:pPr>
+      <w:r>
+        <w:rPr>
+          <w:rStyle w:val="CommentReference"/>
+        </w:rPr>
+        <w:annotationRef/>
+      </w:r>
+      <w:r>
+        <w:t>Follow Defect Severity Definition convention</w:t>
+      </w:r>
+    </w:p>
+  </w:comment>
+  <w:comment w:id="68" w:author="Dillon Sage" w:date="2021-12-06T23:12:00Z" w:initials="DS">
+    <w:p>
+      <w:pPr>
+        <w:pStyle w:val="CommentText"/>
+      </w:pPr>
+      <w:r>
+        <w:rPr>
+          <w:rStyle w:val="CommentReference"/>
+        </w:rPr>
+        <w:annotationRef/>
+      </w:r>
+      <w:r>
+        <w:t>What is “a more permanent location” and how does that change the corruption of data?</w:t>
+      </w:r>
+    </w:p>
+  </w:comment>
+  <w:comment w:id="69" w:author="Dillon Sage" w:date="2021-12-06T23:12:00Z" w:initials="DS">
+    <w:p>
+      <w:pPr>
+        <w:pStyle w:val="CommentText"/>
+      </w:pPr>
+      <w:r>
+        <w:rPr>
+          <w:rStyle w:val="CommentReference"/>
+        </w:rPr>
+        <w:annotationRef/>
+      </w:r>
+      <w:r>
+        <w:t>Must have something here for mitigation technique.</w:t>
+      </w:r>
+    </w:p>
+  </w:comment>
+</w:comments>
+</file>
+
+<file path=word/commentsExtended.xml><?xml version="1.0" encoding="utf-8"?>
+<w15:commentsEx xmlns:wpc="http://schemas.microsoft.com/office/word/2010/wordprocessingCanvas" xmlns:cx="http://schemas.microsoft.com/office/drawing/2014/chartex" xmlns:cx1="http://schemas.microsoft.com/office/drawing/2015/9/8/chartex" xmlns:cx2="http://schemas.microsoft.com/office/drawing/2015/10/21/chartex" xmlns:cx3="http://schemas.microsoft.com/office/drawing/2016/5/9/chartex" xmlns:cx4="http://schemas.microsoft.com/office/drawing/2016/5/10/chartex" xmlns:cx5="http://schemas.microsoft.com/office/drawing/2016/5/11/chartex" xmlns:cx6="http://schemas.microsoft.com/office/drawing/2016/5/12/chartex" xmlns:cx7="http://schemas.microsoft.com/office/drawing/2016/5/13/chartex" xmlns:cx8="http://schemas.microsoft.com/office/drawing/2016/5/14/chartex" xmlns:mc="http://schemas.openxmlformats.org/markup-compatibility/2006" xmlns:aink="http://schemas.microsoft.com/office/drawing/2016/ink" xmlns:am3d="http://schemas.microsoft.com/office/drawing/2017/model3d" xmlns:o="urn:schemas-microsoft-com:office:office" xmlns:r="http://schemas.openxmlformats.org/officeDocument/2006/relationships" xmlns:m="http://schemas.openxmlformats.org/officeDocument/2006/math" xmlns:v="urn:schemas-microsoft-com:vml" xmlns:wp14="http://schemas.microsoft.com/office/word/2010/wordprocessingDrawing" xmlns:wp="http://schemas.openxmlformats.org/drawingml/2006/wordprocessingDrawing" xmlns:w10="urn:schemas-microsoft-com:office:word" xmlns:w="http://schemas.openxmlformats.org/wordprocessingml/2006/main" xmlns:w14="http://schemas.microsoft.com/office/word/2010/wordml" xmlns:w15="http://schemas.microsoft.com/office/word/2012/wordml" xmlns:w16cex="http://schemas.microsoft.com/office/word/2018/wordml/cex" xmlns:w16cid="http://schemas.microsoft.com/office/word/2016/wordml/cid" xmlns:w16="http://schemas.microsoft.com/office/word/2018/wordml" xmlns:w16sdtdh="http://schemas.microsoft.com/office/word/2020/wordml/sdtdatahash" xmlns:w16se="http://schemas.microsoft.com/office/word/2015/wordml/symex" xmlns:wpg="http://schemas.microsoft.com/office/word/2010/wordprocessingGroup" xmlns:wpi="http://schemas.microsoft.com/office/word/2010/wordprocessingInk" xmlns:wne="http://schemas.microsoft.com/office/word/2006/wordml" xmlns:wps="http://schemas.microsoft.com/office/word/2010/wordprocessingShape" mc:Ignorable="w14 w15 w16se w16cid w16 w16cex w16sdtdh wp14">
+  <w15:commentEx w15:paraId="35CF4E01" w15:done="0"/>
+  <w15:commentEx w15:paraId="110D1F44" w15:done="0"/>
+  <w15:commentEx w15:paraId="7A0FC5F9" w15:done="0"/>
+  <w15:commentEx w15:paraId="5C46A786" w15:done="0"/>
+  <w15:commentEx w15:paraId="18CA3041" w15:done="0"/>
+  <w15:commentEx w15:paraId="6263D2C7" w15:done="0"/>
+  <w15:commentEx w15:paraId="47AD0AC5" w15:done="0"/>
+  <w15:commentEx w15:paraId="47770323" w15:done="0"/>
+  <w15:commentEx w15:paraId="54A9F767" w15:done="0"/>
+  <w15:commentEx w15:paraId="2247869A" w15:done="0"/>
+  <w15:commentEx w15:paraId="3313895C" w15:done="0"/>
+  <w15:commentEx w15:paraId="0DB72B4A" w15:done="0"/>
+  <w15:commentEx w15:paraId="4D4177E8" w15:done="0"/>
+  <w15:commentEx w15:paraId="6152A573" w15:done="0"/>
+  <w15:commentEx w15:paraId="78BB8B41" w15:done="0"/>
+  <w15:commentEx w15:paraId="19E90A99" w15:done="0"/>
+  <w15:commentEx w15:paraId="1576496D" w15:done="0"/>
+  <w15:commentEx w15:paraId="1C6733C3" w15:done="0"/>
+  <w15:commentEx w15:paraId="04C14FA1" w15:done="0"/>
+  <w15:commentEx w15:paraId="5ED25639" w15:done="0"/>
+  <w15:commentEx w15:paraId="52172E23" w15:done="0"/>
+  <w15:commentEx w15:paraId="7FE2C966" w15:done="0"/>
+  <w15:commentEx w15:paraId="55425912" w15:done="0"/>
+  <w15:commentEx w15:paraId="32A374A2" w15:done="0"/>
+  <w15:commentEx w15:paraId="7A2CAB81" w15:done="0"/>
+  <w15:commentEx w15:paraId="5F7E587F" w15:done="0"/>
+  <w15:commentEx w15:paraId="765C0F69" w15:done="0"/>
+  <w15:commentEx w15:paraId="6C364BBD" w15:done="0"/>
+  <w15:commentEx w15:paraId="247CD607" w15:done="0"/>
+  <w15:commentEx w15:paraId="239194E5" w15:done="0"/>
+  <w15:commentEx w15:paraId="5C45E5B2" w15:done="0"/>
+</w15:commentsEx>
+</file>
+
+<file path=word/commentsExtensible.xml><?xml version="1.0" encoding="utf-8"?>
+<w16cex:commentsExtensible xmlns:wpc="http://schemas.microsoft.com/office/word/2010/wordprocessingCanvas" xmlns:cx="http://schemas.microsoft.com/office/drawing/2014/chartex" xmlns:cx1="http://schemas.microsoft.com/office/drawing/2015/9/8/chartex" xmlns:cx2="http://schemas.microsoft.com/office/drawing/2015/10/21/chartex" xmlns:cx3="http://schemas.microsoft.com/office/drawing/2016/5/9/chartex" xmlns:cx4="http://schemas.microsoft.com/office/drawing/2016/5/10/chartex" xmlns:cx5="http://schemas.microsoft.com/office/drawing/2016/5/11/chartex" xmlns:cx6="http://schemas.microsoft.com/office/drawing/2016/5/12/chartex" xmlns:cx7="http://schemas.microsoft.com/office/drawing/2016/5/13/chartex" xmlns:cx8="http://schemas.microsoft.com/office/drawing/2016/5/14/chartex" xmlns:mc="http://schemas.openxmlformats.org/markup-compatibility/2006" xmlns:aink="http://schemas.microsoft.com/office/drawing/2016/ink" xmlns:am3d="http://schemas.microsoft.com/office/drawing/2017/model3d" xmlns:o="urn:schemas-microsoft-com:office:office" xmlns:r="http://schemas.openxmlformats.org/officeDocument/2006/relationships" xmlns:m="http://schemas.openxmlformats.org/officeDocument/2006/math" xmlns:v="urn:schemas-microsoft-com:vml" xmlns:wp14="http://schemas.microsoft.com/office/word/2010/wordprocessingDrawing" xmlns:wp="http://schemas.openxmlformats.org/drawingml/2006/wordprocessingDrawing" xmlns:w10="urn:schemas-microsoft-com:office:word" xmlns:w="http://schemas.openxmlformats.org/wordprocessingml/2006/main" xmlns:w14="http://schemas.microsoft.com/office/word/2010/wordml" xmlns:w15="http://schemas.microsoft.com/office/word/2012/wordml" xmlns:w16cex="http://schemas.microsoft.com/office/word/2018/wordml/cex" xmlns:w16cid="http://schemas.microsoft.com/office/word/2016/wordml/cid" xmlns:w16="http://schemas.microsoft.com/office/word/2018/wordml" xmlns:w16sdtdh="http://schemas.microsoft.com/office/word/2020/wordml/sdtdatahash" xmlns:w16se="http://schemas.microsoft.com/office/word/2015/wordml/symex" xmlns:wpg="http://schemas.microsoft.com/office/word/2010/wordprocessingGroup" xmlns:wpi="http://schemas.microsoft.com/office/word/2010/wordprocessingInk" xmlns:wne="http://schemas.microsoft.com/office/word/2006/wordml" xmlns:wps="http://schemas.microsoft.com/office/word/2010/wordprocessingShape" mc:Ignorable="w14 w15 w16se w16cid w16 w16cex w16sdtdh wp14">
+  <w16cex:commentExtensible w16cex:durableId="25590C29" w16cex:dateUtc="2021-12-07T03:24:00Z"/>
+  <w16cex:commentExtensible w16cex:durableId="25590B3B" w16cex:dateUtc="2021-12-07T03:20:00Z"/>
+  <w16cex:commentExtensible w16cex:durableId="25590C4F" w16cex:dateUtc="2021-12-07T03:25:00Z"/>
+  <w16cex:commentExtensible w16cex:durableId="25590D7D" w16cex:dateUtc="2021-12-07T03:30:00Z"/>
+  <w16cex:commentExtensible w16cex:durableId="25590DA2" w16cex:dateUtc="2021-12-07T03:30:00Z"/>
+  <w16cex:commentExtensible w16cex:durableId="25590DBA" w16cex:dateUtc="2021-12-07T03:31:00Z"/>
+  <w16cex:commentExtensible w16cex:durableId="25591231" w16cex:dateUtc="2021-12-07T03:50:00Z"/>
+  <w16cex:commentExtensible w16cex:durableId="25591250" w16cex:dateUtc="2021-12-07T03:50:00Z"/>
+  <w16cex:commentExtensible w16cex:durableId="255912A4" w16cex:dateUtc="2021-12-07T03:52:00Z"/>
+  <w16cex:commentExtensible w16cex:durableId="255912D7" w16cex:dateUtc="2021-12-07T03:53:00Z"/>
+  <w16cex:commentExtensible w16cex:durableId="25591386" w16cex:dateUtc="2021-12-07T03:56:00Z"/>
+  <w16cex:commentExtensible w16cex:durableId="25591429" w16cex:dateUtc="2021-12-07T03:58:00Z"/>
+  <w16cex:commentExtensible w16cex:durableId="25591495" w16cex:dateUtc="2021-12-07T04:00:00Z"/>
+  <w16cex:commentExtensible w16cex:durableId="2559156B" w16cex:dateUtc="2021-12-07T04:04:00Z"/>
+  <w16cex:commentExtensible w16cex:durableId="255914E8" w16cex:dateUtc="2021-12-07T04:02:00Z"/>
+  <w16cex:commentExtensible w16cex:durableId="25591838" w16cex:dateUtc="2021-12-07T04:16:00Z"/>
+  <w16cex:commentExtensible w16cex:durableId="2559187B" w16cex:dateUtc="2021-12-07T04:17:00Z"/>
+  <w16cex:commentExtensible w16cex:durableId="2559188C" w16cex:dateUtc="2021-12-07T04:17:00Z"/>
+  <w16cex:commentExtensible w16cex:durableId="255915FD" w16cex:dateUtc="2021-12-07T04:06:00Z"/>
+  <w16cex:commentExtensible w16cex:durableId="255915B3" w16cex:dateUtc="2021-12-07T04:05:00Z"/>
+  <w16cex:commentExtensible w16cex:durableId="255915CB" w16cex:dateUtc="2021-12-07T04:05:00Z"/>
+  <w16cex:commentExtensible w16cex:durableId="25591622" w16cex:dateUtc="2021-12-07T04:07:00Z"/>
+  <w16cex:commentExtensible w16cex:durableId="2559163C" w16cex:dateUtc="2021-12-07T04:07:00Z"/>
+  <w16cex:commentExtensible w16cex:durableId="2559168C" w16cex:dateUtc="2021-12-07T04:09:00Z"/>
+  <w16cex:commentExtensible w16cex:durableId="25591660" w16cex:dateUtc="2021-12-07T04:08:00Z"/>
+  <w16cex:commentExtensible w16cex:durableId="255916C2" w16cex:dateUtc="2021-12-07T04:09:00Z"/>
+  <w16cex:commentExtensible w16cex:durableId="25591723" w16cex:dateUtc="2021-12-07T04:11:00Z"/>
+  <w16cex:commentExtensible w16cex:durableId="2559173A" w16cex:dateUtc="2021-12-07T04:11:00Z"/>
+  <w16cex:commentExtensible w16cex:durableId="255917F1" w16cex:dateUtc="2021-12-07T04:14:00Z"/>
+  <w16cex:commentExtensible w16cex:durableId="2559174D" w16cex:dateUtc="2021-12-07T04:12:00Z"/>
+  <w16cex:commentExtensible w16cex:durableId="25591770" w16cex:dateUtc="2021-12-07T04:12:00Z"/>
+</w16cex:commentsExtensible>
+</file>
+
+<file path=word/commentsIds.xml><?xml version="1.0" encoding="utf-8"?>
+<w16cid:commentsIds xmlns:wpc="http://schemas.microsoft.com/office/word/2010/wordprocessingCanvas" xmlns:cx="http://schemas.microsoft.com/office/drawing/2014/chartex" xmlns:cx1="http://schemas.microsoft.com/office/drawing/2015/9/8/chartex" xmlns:cx2="http://schemas.microsoft.com/office/drawing/2015/10/21/chartex" xmlns:cx3="http://schemas.microsoft.com/office/drawing/2016/5/9/chartex" xmlns:cx4="http://schemas.microsoft.com/office/drawing/2016/5/10/chartex" xmlns:cx5="http://schemas.microsoft.com/office/drawing/2016/5/11/chartex" xmlns:cx6="http://schemas.microsoft.com/office/drawing/2016/5/12/chartex" xmlns:cx7="http://schemas.microsoft.com/office/drawing/2016/5/13/chartex" xmlns:cx8="http://schemas.microsoft.com/office/drawing/2016/5/14/chartex" xmlns:mc="http://schemas.openxmlformats.org/markup-compatibility/2006" xmlns:aink="http://schemas.microsoft.com/office/drawing/2016/ink" xmlns:am3d="http://schemas.microsoft.com/office/drawing/2017/model3d" xmlns:o="urn:schemas-microsoft-com:office:office" xmlns:r="http://schemas.openxmlformats.org/officeDocument/2006/relationships" xmlns:m="http://schemas.openxmlformats.org/officeDocument/2006/math" xmlns:v="urn:schemas-microsoft-com:vml" xmlns:wp14="http://schemas.microsoft.com/office/word/2010/wordprocessingDrawing" xmlns:wp="http://schemas.openxmlformats.org/drawingml/2006/wordprocessingDrawing" xmlns:w10="urn:schemas-microsoft-com:office:word" xmlns:w="http://schemas.openxmlformats.org/wordprocessingml/2006/main" xmlns:w14="http://schemas.microsoft.com/office/word/2010/wordml" xmlns:w15="http://schemas.microsoft.com/office/word/2012/wordml" xmlns:w16cex="http://schemas.microsoft.com/office/word/2018/wordml/cex" xmlns:w16cid="http://schemas.microsoft.com/office/word/2016/wordml/cid" xmlns:w16="http://schemas.microsoft.com/office/word/2018/wordml" xmlns:w16sdtdh="http://schemas.microsoft.com/office/word/2020/wordml/sdtdatahash" xmlns:w16se="http://schemas.microsoft.com/office/word/2015/wordml/symex" xmlns:wpg="http://schemas.microsoft.com/office/word/2010/wordprocessingGroup" xmlns:wpi="http://schemas.microsoft.com/office/word/2010/wordprocessingInk" xmlns:wne="http://schemas.microsoft.com/office/word/2006/wordml" xmlns:wps="http://schemas.microsoft.com/office/word/2010/wordprocessingShape" mc:Ignorable="w14 w15 w16se w16cid w16 w16cex w16sdtdh wp14">
+  <w16cid:commentId w16cid:paraId="35CF4E01" w16cid:durableId="25590C29"/>
+  <w16cid:commentId w16cid:paraId="110D1F44" w16cid:durableId="25590B3B"/>
+  <w16cid:commentId w16cid:paraId="7A0FC5F9" w16cid:durableId="25590C4F"/>
+  <w16cid:commentId w16cid:paraId="5C46A786" w16cid:durableId="25590D7D"/>
+  <w16cid:commentId w16cid:paraId="18CA3041" w16cid:durableId="25590DA2"/>
+  <w16cid:commentId w16cid:paraId="6263D2C7" w16cid:durableId="25590DBA"/>
+  <w16cid:commentId w16cid:paraId="47AD0AC5" w16cid:durableId="25591231"/>
+  <w16cid:commentId w16cid:paraId="47770323" w16cid:durableId="25591250"/>
+  <w16cid:commentId w16cid:paraId="54A9F767" w16cid:durableId="255912A4"/>
+  <w16cid:commentId w16cid:paraId="2247869A" w16cid:durableId="255912D7"/>
+  <w16cid:commentId w16cid:paraId="3313895C" w16cid:durableId="25591386"/>
+  <w16cid:commentId w16cid:paraId="0DB72B4A" w16cid:durableId="25591429"/>
+  <w16cid:commentId w16cid:paraId="4D4177E8" w16cid:durableId="25591495"/>
+  <w16cid:commentId w16cid:paraId="6152A573" w16cid:durableId="2559156B"/>
+  <w16cid:commentId w16cid:paraId="78BB8B41" w16cid:durableId="255914E8"/>
+  <w16cid:commentId w16cid:paraId="19E90A99" w16cid:durableId="25591838"/>
+  <w16cid:commentId w16cid:paraId="1576496D" w16cid:durableId="2559187B"/>
+  <w16cid:commentId w16cid:paraId="1C6733C3" w16cid:durableId="2559188C"/>
+  <w16cid:commentId w16cid:paraId="04C14FA1" w16cid:durableId="255915FD"/>
+  <w16cid:commentId w16cid:paraId="5ED25639" w16cid:durableId="255915B3"/>
+  <w16cid:commentId w16cid:paraId="52172E23" w16cid:durableId="255915CB"/>
+  <w16cid:commentId w16cid:paraId="7FE2C966" w16cid:durableId="25591622"/>
+  <w16cid:commentId w16cid:paraId="55425912" w16cid:durableId="2559163C"/>
+  <w16cid:commentId w16cid:paraId="32A374A2" w16cid:durableId="2559168C"/>
+  <w16cid:commentId w16cid:paraId="7A2CAB81" w16cid:durableId="25591660"/>
+  <w16cid:commentId w16cid:paraId="5F7E587F" w16cid:durableId="255916C2"/>
+  <w16cid:commentId w16cid:paraId="765C0F69" w16cid:durableId="25591723"/>
+  <w16cid:commentId w16cid:paraId="6C364BBD" w16cid:durableId="2559173A"/>
+  <w16cid:commentId w16cid:paraId="247CD607" w16cid:durableId="255917F1"/>
+  <w16cid:commentId w16cid:paraId="239194E5" w16cid:durableId="2559174D"/>
+  <w16cid:commentId w16cid:paraId="5C45E5B2" w16cid:durableId="25591770"/>
+</w16cid:commentsIds>
 </file>
 
 <file path=word/endnotes.xml><?xml version="1.0" encoding="utf-8"?>
@@ -16857,6 +18006,14 @@
     <w:abstractNumId w:val="14"/>
   </w:num>
 </w:numbering>
+</file>
+
+<file path=word/people.xml><?xml version="1.0" encoding="utf-8"?>
+<w15:people xmlns:wpc="http://schemas.microsoft.com/office/word/2010/wordprocessingCanvas" xmlns:cx="http://schemas.microsoft.com/office/drawing/2014/chartex" xmlns:cx1="http://schemas.microsoft.com/office/drawing/2015/9/8/chartex" xmlns:cx2="http://schemas.microsoft.com/office/drawing/2015/10/21/chartex" xmlns:cx3="http://schemas.microsoft.com/office/drawing/2016/5/9/chartex" xmlns:cx4="http://schemas.microsoft.com/office/drawing/2016/5/10/chartex" xmlns:cx5="http://schemas.microsoft.com/office/drawing/2016/5/11/chartex" xmlns:cx6="http://schemas.microsoft.com/office/drawing/2016/5/12/chartex" xmlns:cx7="http://schemas.microsoft.com/office/drawing/2016/5/13/chartex" xmlns:cx8="http://schemas.microsoft.com/office/drawing/2016/5/14/chartex" xmlns:mc="http://schemas.openxmlformats.org/markup-compatibility/2006" xmlns:aink="http://schemas.microsoft.com/office/drawing/2016/ink" xmlns:am3d="http://schemas.microsoft.com/office/drawing/2017/model3d" xmlns:o="urn:schemas-microsoft-com:office:office" xmlns:r="http://schemas.openxmlformats.org/officeDocument/2006/relationships" xmlns:m="http://schemas.openxmlformats.org/officeDocument/2006/math" xmlns:v="urn:schemas-microsoft-com:vml" xmlns:wp14="http://schemas.microsoft.com/office/word/2010/wordprocessingDrawing" xmlns:wp="http://schemas.openxmlformats.org/drawingml/2006/wordprocessingDrawing" xmlns:w10="urn:schemas-microsoft-com:office:word" xmlns:w="http://schemas.openxmlformats.org/wordprocessingml/2006/main" xmlns:w14="http://schemas.microsoft.com/office/word/2010/wordml" xmlns:w15="http://schemas.microsoft.com/office/word/2012/wordml" xmlns:w16cex="http://schemas.microsoft.com/office/word/2018/wordml/cex" xmlns:w16cid="http://schemas.microsoft.com/office/word/2016/wordml/cid" xmlns:w16="http://schemas.microsoft.com/office/word/2018/wordml" xmlns:w16sdtdh="http://schemas.microsoft.com/office/word/2020/wordml/sdtdatahash" xmlns:w16se="http://schemas.microsoft.com/office/word/2015/wordml/symex" xmlns:wpg="http://schemas.microsoft.com/office/word/2010/wordprocessingGroup" xmlns:wpi="http://schemas.microsoft.com/office/word/2010/wordprocessingInk" xmlns:wne="http://schemas.microsoft.com/office/word/2006/wordml" xmlns:wps="http://schemas.microsoft.com/office/word/2010/wordprocessingShape" mc:Ignorable="w14 w15 w16se w16cid w16 w16cex w16sdtdh wp14">
+  <w15:person w15:author="Dillon Sage">
+    <w15:presenceInfo w15:providerId="Windows Live" w15:userId="f87e2d43c1b59a37"/>
+  </w15:person>
+</w15:people>
 </file>
 
 <file path=word/styles.xml><?xml version="1.0" encoding="utf-8"?>
@@ -17985,6 +19142,59 @@
       <w:contextualSpacing/>
     </w:pPr>
   </w:style>
+  <w:style w:type="character" w:styleId="CommentReference">
+    <w:name w:val="annotation reference"/>
+    <w:basedOn w:val="DefaultParagraphFont"/>
+    <w:semiHidden/>
+    <w:unhideWhenUsed/>
+    <w:rsid w:val="00114F65"/>
+    <w:rPr>
+      <w:sz w:val="16"/>
+      <w:szCs w:val="16"/>
+    </w:rPr>
+  </w:style>
+  <w:style w:type="paragraph" w:styleId="CommentText">
+    <w:name w:val="annotation text"/>
+    <w:basedOn w:val="Normal"/>
+    <w:link w:val="CommentTextChar"/>
+    <w:semiHidden/>
+    <w:unhideWhenUsed/>
+    <w:rsid w:val="00114F65"/>
+    <w:pPr>
+      <w:spacing w:line="240" w:lineRule="auto"/>
+    </w:pPr>
+  </w:style>
+  <w:style w:type="character" w:customStyle="1" w:styleId="CommentTextChar">
+    <w:name w:val="Comment Text Char"/>
+    <w:basedOn w:val="DefaultParagraphFont"/>
+    <w:link w:val="CommentText"/>
+    <w:semiHidden/>
+    <w:rsid w:val="00114F65"/>
+  </w:style>
+  <w:style w:type="paragraph" w:styleId="CommentSubject">
+    <w:name w:val="annotation subject"/>
+    <w:basedOn w:val="CommentText"/>
+    <w:next w:val="CommentText"/>
+    <w:link w:val="CommentSubjectChar"/>
+    <w:semiHidden/>
+    <w:unhideWhenUsed/>
+    <w:rsid w:val="00114F65"/>
+    <w:rPr>
+      <w:b/>
+      <w:bCs/>
+    </w:rPr>
+  </w:style>
+  <w:style w:type="character" w:customStyle="1" w:styleId="CommentSubjectChar">
+    <w:name w:val="Comment Subject Char"/>
+    <w:basedOn w:val="CommentTextChar"/>
+    <w:link w:val="CommentSubject"/>
+    <w:semiHidden/>
+    <w:rsid w:val="00114F65"/>
+    <w:rPr>
+      <w:b/>
+      <w:bCs/>
+    </w:rPr>
+  </w:style>
 </w:styles>
 </file>
 

</xml_diff>

<commit_message>
Adds new test cases for Reqs 30-38
</commit_message>
<xml_diff>
--- a/TestPlan/Aerial Swarm Simulator Test Plan.docx
+++ b/TestPlan/Aerial Swarm Simulator Test Plan.docx
@@ -7162,7 +7162,7 @@
                 <w:i w:val="0"/>
                 <w:szCs w:val="22"/>
               </w:rPr>
-              <w:t>[Req 7] Ground station shall receive reports on the aerial swarm status including status of all individual UAV.</w:t>
+              <w:t>[Req 8] Ground station shall receive sensor data from aerial swarm.</w:t>
             </w:r>
           </w:p>
         </w:tc>
@@ -7184,7 +7184,7 @@
                 <w:sz w:val="22"/>
                 <w:szCs w:val="22"/>
               </w:rPr>
-              <w:t>7.1</w:t>
+              <w:t>8.1</w:t>
             </w:r>
           </w:p>
         </w:tc>
@@ -7206,7 +7206,7 @@
                 <w:sz w:val="22"/>
                 <w:szCs w:val="22"/>
               </w:rPr>
-              <w:t>Data set for UAV and Swarm status</w:t>
+              <w:t>Data set for sensor data</w:t>
             </w:r>
           </w:p>
         </w:tc>
@@ -7275,8 +7275,18 @@
                 <w:i w:val="0"/>
                 <w:szCs w:val="22"/>
               </w:rPr>
-              <w:t>[Req 8] Ground station shall receive sensor data from aerial swarm.</w:t>
-            </w:r>
+              <w:t>[Req 10] Ground station shall display aerial swarm status including status of all individual UAV.</w:t>
+            </w:r>
+          </w:p>
+          <w:p>
+            <w:pPr>
+              <w:pStyle w:val="template"/>
+              <w:rPr>
+                <w:rFonts w:cs="Arial"/>
+                <w:i w:val="0"/>
+                <w:szCs w:val="22"/>
+              </w:rPr>
+            </w:pPr>
           </w:p>
         </w:tc>
         <w:tc>
@@ -7297,7 +7307,7 @@
                 <w:sz w:val="22"/>
                 <w:szCs w:val="22"/>
               </w:rPr>
-              <w:t>8.1</w:t>
+              <w:t>10.1</w:t>
             </w:r>
           </w:p>
         </w:tc>
@@ -7319,7 +7329,7 @@
                 <w:sz w:val="22"/>
                 <w:szCs w:val="22"/>
               </w:rPr>
-              <w:t>Data set for sensor data</w:t>
+              <w:t>Data set of UAV and Aerial Swarm status</w:t>
             </w:r>
           </w:p>
         </w:tc>
@@ -7341,7 +7351,25 @@
                 <w:sz w:val="22"/>
                 <w:szCs w:val="22"/>
               </w:rPr>
-              <w:t>Ground Control Station receives data set</w:t>
+              <w:t xml:space="preserve">Data set displayed in </w:t>
+            </w:r>
+            <w:proofErr w:type="spellStart"/>
+            <w:r>
+              <w:rPr>
+                <w:rFonts w:ascii="Arial" w:hAnsi="Arial" w:cs="Arial"/>
+                <w:sz w:val="22"/>
+                <w:szCs w:val="22"/>
+              </w:rPr>
+              <w:t>AirSim</w:t>
+            </w:r>
+            <w:proofErr w:type="spellEnd"/>
+            <w:r>
+              <w:rPr>
+                <w:rFonts w:ascii="Arial" w:hAnsi="Arial" w:cs="Arial"/>
+                <w:sz w:val="22"/>
+                <w:szCs w:val="22"/>
+              </w:rPr>
+              <w:t xml:space="preserve"> for User</w:t>
             </w:r>
           </w:p>
         </w:tc>
@@ -7375,6 +7403,117 @@
           </w:tcPr>
           <w:p>
             <w:pPr>
+              <w:rPr>
+                <w:rFonts w:ascii="Arial" w:hAnsi="Arial" w:cs="Arial"/>
+                <w:sz w:val="22"/>
+                <w:szCs w:val="22"/>
+              </w:rPr>
+            </w:pPr>
+            <w:r>
+              <w:rPr>
+                <w:rFonts w:cs="Arial"/>
+                <w:szCs w:val="22"/>
+              </w:rPr>
+              <w:t>[Req 13] The aerial swarm must have at least three UAV for any given mission</w:t>
+            </w:r>
+          </w:p>
+        </w:tc>
+        <w:tc>
+          <w:tcPr>
+            <w:tcW w:w="1510" w:type="dxa"/>
+          </w:tcPr>
+          <w:p>
+            <w:pPr>
+              <w:rPr>
+                <w:rFonts w:ascii="Arial" w:hAnsi="Arial" w:cs="Arial"/>
+                <w:sz w:val="22"/>
+                <w:szCs w:val="22"/>
+              </w:rPr>
+            </w:pPr>
+            <w:r>
+              <w:rPr>
+                <w:rFonts w:ascii="Arial" w:hAnsi="Arial" w:cs="Arial"/>
+                <w:sz w:val="22"/>
+                <w:szCs w:val="22"/>
+              </w:rPr>
+              <w:t>13.1</w:t>
+            </w:r>
+          </w:p>
+        </w:tc>
+        <w:tc>
+          <w:tcPr>
+            <w:tcW w:w="1808" w:type="dxa"/>
+          </w:tcPr>
+          <w:p>
+            <w:pPr>
+              <w:rPr>
+                <w:rFonts w:ascii="Arial" w:hAnsi="Arial" w:cs="Arial"/>
+                <w:sz w:val="22"/>
+                <w:szCs w:val="22"/>
+              </w:rPr>
+            </w:pPr>
+            <w:r>
+              <w:rPr>
+                <w:rFonts w:ascii="Arial" w:hAnsi="Arial" w:cs="Arial"/>
+                <w:sz w:val="22"/>
+                <w:szCs w:val="22"/>
+              </w:rPr>
+              <w:t>Mission is assigned three UAVs</w:t>
+            </w:r>
+          </w:p>
+        </w:tc>
+        <w:tc>
+          <w:tcPr>
+            <w:tcW w:w="2242" w:type="dxa"/>
+          </w:tcPr>
+          <w:p>
+            <w:pPr>
+              <w:rPr>
+                <w:rFonts w:ascii="Arial" w:hAnsi="Arial" w:cs="Arial"/>
+                <w:sz w:val="22"/>
+                <w:szCs w:val="22"/>
+              </w:rPr>
+            </w:pPr>
+            <w:r>
+              <w:rPr>
+                <w:rFonts w:ascii="Arial" w:hAnsi="Arial" w:cs="Arial"/>
+                <w:sz w:val="22"/>
+                <w:szCs w:val="22"/>
+              </w:rPr>
+              <w:t>Mission always has three UAVs</w:t>
+            </w:r>
+          </w:p>
+        </w:tc>
+        <w:tc>
+          <w:tcPr>
+            <w:tcW w:w="1255" w:type="dxa"/>
+          </w:tcPr>
+          <w:p>
+            <w:pPr>
+              <w:rPr>
+                <w:rFonts w:ascii="Arial" w:hAnsi="Arial" w:cs="Arial"/>
+                <w:sz w:val="22"/>
+                <w:szCs w:val="22"/>
+              </w:rPr>
+            </w:pPr>
+            <w:r>
+              <w:rPr>
+                <w:rFonts w:ascii="Arial" w:hAnsi="Arial" w:cs="Arial"/>
+                <w:sz w:val="22"/>
+                <w:szCs w:val="22"/>
+              </w:rPr>
+              <w:t>Pass</w:t>
+            </w:r>
+          </w:p>
+        </w:tc>
+      </w:tr>
+      <w:tr>
+        <w:tc>
+          <w:tcPr>
+            <w:tcW w:w="2540" w:type="dxa"/>
+          </w:tcPr>
+          <w:p>
+            <w:pPr>
               <w:pStyle w:val="template"/>
               <w:rPr>
                 <w:rFonts w:cs="Arial"/>
@@ -7388,17 +7527,8 @@
                 <w:i w:val="0"/>
                 <w:szCs w:val="22"/>
               </w:rPr>
-              <w:t>[Req 10] Ground station shall display aerial swarm status including status of all individual UAV.</w:t>
-            </w:r>
-          </w:p>
-          <w:p>
-            <w:pPr>
-              <w:rPr>
-                <w:rFonts w:ascii="Arial" w:hAnsi="Arial" w:cs="Arial"/>
-                <w:sz w:val="22"/>
-                <w:szCs w:val="22"/>
-              </w:rPr>
-            </w:pPr>
+              <w:t>[Req 14] The lead UAV shall receive status data from all individual UAV.</w:t>
+            </w:r>
           </w:p>
         </w:tc>
         <w:tc>
@@ -7419,7 +7549,7 @@
                 <w:sz w:val="22"/>
                 <w:szCs w:val="22"/>
               </w:rPr>
-              <w:t>10.1</w:t>
+              <w:t>14.1</w:t>
             </w:r>
           </w:p>
         </w:tc>
@@ -7441,7 +7571,7 @@
                 <w:sz w:val="22"/>
                 <w:szCs w:val="22"/>
               </w:rPr>
-              <w:t>Data set of UAV and Aerial Swarm status</w:t>
+              <w:t>Data set from each individual UAV</w:t>
             </w:r>
           </w:p>
         </w:tc>
@@ -7463,25 +7593,7 @@
                 <w:sz w:val="22"/>
                 <w:szCs w:val="22"/>
               </w:rPr>
-              <w:t xml:space="preserve">Data set displayed in </w:t>
-            </w:r>
-            <w:proofErr w:type="spellStart"/>
-            <w:r>
-              <w:rPr>
-                <w:rFonts w:ascii="Arial" w:hAnsi="Arial" w:cs="Arial"/>
-                <w:sz w:val="22"/>
-                <w:szCs w:val="22"/>
-              </w:rPr>
-              <w:t>AirSim</w:t>
-            </w:r>
-            <w:proofErr w:type="spellEnd"/>
-            <w:r>
-              <w:rPr>
-                <w:rFonts w:ascii="Arial" w:hAnsi="Arial" w:cs="Arial"/>
-                <w:sz w:val="22"/>
-                <w:szCs w:val="22"/>
-              </w:rPr>
-              <w:t xml:space="preserve"> for User</w:t>
+              <w:t>Lead UAV receives data transmission</w:t>
             </w:r>
           </w:p>
         </w:tc>
@@ -7525,18 +7637,354 @@
             <w:r>
               <w:rPr>
                 <w:rFonts w:cs="Arial"/>
-                <w:i w:val="0"/>
-                <w:szCs w:val="22"/>
-              </w:rPr>
-              <w:t xml:space="preserve">[Req 13] </w:t>
-            </w:r>
-            <w:r>
+                <w:szCs w:val="22"/>
+              </w:rPr>
+              <w:t>[Req 15] The lead UAV shall transmit status data of the aerial swarm and all individual UAV.</w:t>
+            </w:r>
+          </w:p>
+        </w:tc>
+        <w:tc>
+          <w:tcPr>
+            <w:tcW w:w="1510" w:type="dxa"/>
+          </w:tcPr>
+          <w:p>
+            <w:pPr>
+              <w:rPr>
+                <w:rFonts w:ascii="Arial" w:hAnsi="Arial" w:cs="Arial"/>
+                <w:sz w:val="22"/>
+                <w:szCs w:val="22"/>
+              </w:rPr>
+            </w:pPr>
+            <w:r>
+              <w:rPr>
+                <w:rFonts w:ascii="Arial" w:hAnsi="Arial" w:cs="Arial"/>
+                <w:sz w:val="22"/>
+                <w:szCs w:val="22"/>
+              </w:rPr>
+              <w:t>15.1</w:t>
+            </w:r>
+          </w:p>
+        </w:tc>
+        <w:tc>
+          <w:tcPr>
+            <w:tcW w:w="1808" w:type="dxa"/>
+          </w:tcPr>
+          <w:p>
+            <w:pPr>
+              <w:rPr>
+                <w:rFonts w:ascii="Arial" w:hAnsi="Arial" w:cs="Arial"/>
+                <w:sz w:val="22"/>
+                <w:szCs w:val="22"/>
+              </w:rPr>
+            </w:pPr>
+            <w:r>
+              <w:rPr>
+                <w:rFonts w:ascii="Arial" w:hAnsi="Arial" w:cs="Arial"/>
+                <w:sz w:val="22"/>
+                <w:szCs w:val="22"/>
+              </w:rPr>
+              <w:t>Data set of Swarm and individual UAV status</w:t>
+            </w:r>
+          </w:p>
+        </w:tc>
+        <w:tc>
+          <w:tcPr>
+            <w:tcW w:w="2242" w:type="dxa"/>
+          </w:tcPr>
+          <w:p>
+            <w:pPr>
+              <w:rPr>
+                <w:rFonts w:ascii="Arial" w:hAnsi="Arial" w:cs="Arial"/>
+                <w:sz w:val="22"/>
+                <w:szCs w:val="22"/>
+              </w:rPr>
+            </w:pPr>
+            <w:r>
+              <w:rPr>
+                <w:rFonts w:ascii="Arial" w:hAnsi="Arial" w:cs="Arial"/>
+                <w:sz w:val="22"/>
+                <w:szCs w:val="22"/>
+              </w:rPr>
+              <w:t>Ground Control Station receives transmission</w:t>
+            </w:r>
+          </w:p>
+        </w:tc>
+        <w:tc>
+          <w:tcPr>
+            <w:tcW w:w="1255" w:type="dxa"/>
+          </w:tcPr>
+          <w:p>
+            <w:pPr>
+              <w:rPr>
+                <w:rFonts w:ascii="Arial" w:hAnsi="Arial" w:cs="Arial"/>
+                <w:sz w:val="22"/>
+                <w:szCs w:val="22"/>
+              </w:rPr>
+            </w:pPr>
+            <w:r>
+              <w:rPr>
+                <w:rFonts w:ascii="Arial" w:hAnsi="Arial" w:cs="Arial"/>
+                <w:sz w:val="22"/>
+                <w:szCs w:val="22"/>
+              </w:rPr>
+              <w:t>Pass</w:t>
+            </w:r>
+          </w:p>
+        </w:tc>
+      </w:tr>
+      <w:tr>
+        <w:tc>
+          <w:tcPr>
+            <w:tcW w:w="2540" w:type="dxa"/>
+          </w:tcPr>
+          <w:p>
+            <w:pPr>
+              <w:rPr>
+                <w:rFonts w:ascii="Arial" w:hAnsi="Arial" w:cs="Arial"/>
+                <w:sz w:val="22"/>
+                <w:szCs w:val="22"/>
+              </w:rPr>
+            </w:pPr>
+            <w:r>
+              <w:rPr>
+                <w:rFonts w:ascii="Arial" w:hAnsi="Arial" w:cs="Arial"/>
+                <w:sz w:val="22"/>
+                <w:szCs w:val="22"/>
+              </w:rPr>
+              <w:t>[Req 16] The aerial swarm shall measure the volume of an identified object.</w:t>
+            </w:r>
+          </w:p>
+        </w:tc>
+        <w:tc>
+          <w:tcPr>
+            <w:tcW w:w="1510" w:type="dxa"/>
+          </w:tcPr>
+          <w:p>
+            <w:pPr>
+              <w:rPr>
+                <w:rFonts w:ascii="Arial" w:hAnsi="Arial" w:cs="Arial"/>
+                <w:sz w:val="22"/>
+                <w:szCs w:val="22"/>
+              </w:rPr>
+            </w:pPr>
+            <w:r>
+              <w:rPr>
+                <w:rFonts w:ascii="Arial" w:hAnsi="Arial" w:cs="Arial"/>
+                <w:sz w:val="22"/>
+                <w:szCs w:val="22"/>
+              </w:rPr>
+              <w:t>16.1</w:t>
+            </w:r>
+          </w:p>
+        </w:tc>
+        <w:tc>
+          <w:tcPr>
+            <w:tcW w:w="1808" w:type="dxa"/>
+          </w:tcPr>
+          <w:p>
+            <w:pPr>
+              <w:rPr>
+                <w:rFonts w:ascii="Arial" w:hAnsi="Arial" w:cs="Arial"/>
+                <w:sz w:val="22"/>
+                <w:szCs w:val="22"/>
+              </w:rPr>
+            </w:pPr>
+            <w:r>
+              <w:rPr>
+                <w:rFonts w:ascii="Arial" w:hAnsi="Arial" w:cs="Arial"/>
+                <w:sz w:val="22"/>
+                <w:szCs w:val="22"/>
+              </w:rPr>
+              <w:t>Aerial swarm is given a mission to measure volume of an object</w:t>
+            </w:r>
+          </w:p>
+        </w:tc>
+        <w:tc>
+          <w:tcPr>
+            <w:tcW w:w="2242" w:type="dxa"/>
+          </w:tcPr>
+          <w:p>
+            <w:pPr>
+              <w:rPr>
+                <w:rFonts w:ascii="Arial" w:hAnsi="Arial" w:cs="Arial"/>
+                <w:sz w:val="22"/>
+                <w:szCs w:val="22"/>
+              </w:rPr>
+            </w:pPr>
+            <w:r>
+              <w:rPr>
+                <w:rFonts w:ascii="Arial" w:hAnsi="Arial" w:cs="Arial"/>
+                <w:sz w:val="22"/>
+                <w:szCs w:val="22"/>
+              </w:rPr>
+              <w:t>The aerial swarm measures the volume of an identified object</w:t>
+            </w:r>
+          </w:p>
+        </w:tc>
+        <w:tc>
+          <w:tcPr>
+            <w:tcW w:w="1255" w:type="dxa"/>
+          </w:tcPr>
+          <w:p>
+            <w:pPr>
+              <w:rPr>
+                <w:rFonts w:ascii="Arial" w:hAnsi="Arial" w:cs="Arial"/>
+                <w:sz w:val="22"/>
+                <w:szCs w:val="22"/>
+              </w:rPr>
+            </w:pPr>
+            <w:r>
+              <w:rPr>
+                <w:rFonts w:ascii="Arial" w:hAnsi="Arial" w:cs="Arial"/>
+                <w:sz w:val="22"/>
+                <w:szCs w:val="22"/>
+              </w:rPr>
+              <w:t>Fail</w:t>
+            </w:r>
+          </w:p>
+        </w:tc>
+      </w:tr>
+      <w:tr>
+        <w:tc>
+          <w:tcPr>
+            <w:tcW w:w="2540" w:type="dxa"/>
+          </w:tcPr>
+          <w:p>
+            <w:pPr>
+              <w:rPr>
+                <w:rFonts w:ascii="Arial" w:hAnsi="Arial" w:cs="Arial"/>
+                <w:sz w:val="22"/>
+                <w:szCs w:val="22"/>
+              </w:rPr>
+            </w:pPr>
+            <w:r>
+              <w:rPr>
+                <w:rFonts w:cs="Arial"/>
+                <w:szCs w:val="22"/>
+              </w:rPr>
+              <w:t>[Req 18] The aerial swarm shall determine the positioning of individual UAV and transmit the data to individual UAV.</w:t>
+            </w:r>
+          </w:p>
+        </w:tc>
+        <w:tc>
+          <w:tcPr>
+            <w:tcW w:w="1510" w:type="dxa"/>
+          </w:tcPr>
+          <w:p>
+            <w:pPr>
+              <w:rPr>
+                <w:rFonts w:ascii="Arial" w:hAnsi="Arial" w:cs="Arial"/>
+                <w:sz w:val="22"/>
+                <w:szCs w:val="22"/>
+              </w:rPr>
+            </w:pPr>
+            <w:r>
+              <w:rPr>
+                <w:rFonts w:ascii="Arial" w:hAnsi="Arial" w:cs="Arial"/>
+                <w:sz w:val="22"/>
+                <w:szCs w:val="22"/>
+              </w:rPr>
+              <w:t>18.1</w:t>
+            </w:r>
+          </w:p>
+        </w:tc>
+        <w:tc>
+          <w:tcPr>
+            <w:tcW w:w="1808" w:type="dxa"/>
+          </w:tcPr>
+          <w:p>
+            <w:pPr>
+              <w:rPr>
+                <w:rFonts w:ascii="Arial" w:hAnsi="Arial" w:cs="Arial"/>
+                <w:sz w:val="22"/>
+                <w:szCs w:val="22"/>
+              </w:rPr>
+            </w:pPr>
+            <w:r>
+              <w:rPr>
+                <w:rFonts w:ascii="Arial" w:hAnsi="Arial" w:cs="Arial"/>
+                <w:sz w:val="22"/>
+                <w:szCs w:val="22"/>
+              </w:rPr>
+              <w:t>Aerial Swarm issued formation</w:t>
+            </w:r>
+          </w:p>
+        </w:tc>
+        <w:tc>
+          <w:tcPr>
+            <w:tcW w:w="2242" w:type="dxa"/>
+          </w:tcPr>
+          <w:p>
+            <w:pPr>
+              <w:rPr>
+                <w:rFonts w:ascii="Arial" w:hAnsi="Arial" w:cs="Arial"/>
+                <w:sz w:val="22"/>
+                <w:szCs w:val="22"/>
+              </w:rPr>
+            </w:pPr>
+            <w:r>
+              <w:rPr>
+                <w:rFonts w:ascii="Arial" w:hAnsi="Arial" w:cs="Arial"/>
+                <w:sz w:val="22"/>
+                <w:szCs w:val="22"/>
+              </w:rPr>
+              <w:t>Swarm moves into formation position</w:t>
+            </w:r>
+          </w:p>
+        </w:tc>
+        <w:tc>
+          <w:tcPr>
+            <w:tcW w:w="1255" w:type="dxa"/>
+          </w:tcPr>
+          <w:p>
+            <w:pPr>
+              <w:rPr>
+                <w:rFonts w:ascii="Arial" w:hAnsi="Arial" w:cs="Arial"/>
+                <w:sz w:val="22"/>
+                <w:szCs w:val="22"/>
+              </w:rPr>
+            </w:pPr>
+            <w:r>
+              <w:rPr>
+                <w:rFonts w:ascii="Arial" w:hAnsi="Arial" w:cs="Arial"/>
+                <w:sz w:val="22"/>
+                <w:szCs w:val="22"/>
+              </w:rPr>
+              <w:t>Pass</w:t>
+            </w:r>
+          </w:p>
+        </w:tc>
+      </w:tr>
+      <w:tr>
+        <w:tc>
+          <w:tcPr>
+            <w:tcW w:w="2540" w:type="dxa"/>
+          </w:tcPr>
+          <w:p>
+            <w:pPr>
+              <w:pStyle w:val="template"/>
               <w:rPr>
                 <w:rFonts w:cs="Arial"/>
                 <w:i w:val="0"/>
                 <w:szCs w:val="22"/>
               </w:rPr>
-              <w:t>The aerial swarm must have at least three UAV for any given mission</w:t>
+            </w:pPr>
+            <w:r>
+              <w:rPr>
+                <w:rFonts w:cs="Arial"/>
+                <w:i w:val="0"/>
+                <w:szCs w:val="22"/>
+              </w:rPr>
+              <w:t xml:space="preserve">[Req 19] The aerial swarm shall adjust and continue the mission </w:t>
+            </w:r>
+            <w:r>
+              <w:rPr>
+                <w:rFonts w:cs="Arial"/>
+                <w:i w:val="0"/>
+                <w:szCs w:val="22"/>
+              </w:rPr>
+              <w:lastRenderedPageBreak/>
+              <w:t>task when an individual UAV becomes inactive.</w:t>
             </w:r>
           </w:p>
         </w:tc>
@@ -7558,7 +8006,8 @@
                 <w:sz w:val="22"/>
                 <w:szCs w:val="22"/>
               </w:rPr>
-              <w:t>13.1</w:t>
+              <w:lastRenderedPageBreak/>
+              <w:t>19.1</w:t>
             </w:r>
           </w:p>
         </w:tc>
@@ -7580,7 +8029,7 @@
                 <w:sz w:val="22"/>
                 <w:szCs w:val="22"/>
               </w:rPr>
-              <w:t>Mission is assigned three UAVs</w:t>
+              <w:t>UAV becomes inactive</w:t>
             </w:r>
           </w:p>
         </w:tc>
@@ -7602,7 +8051,7 @@
                 <w:sz w:val="22"/>
                 <w:szCs w:val="22"/>
               </w:rPr>
-              <w:t>Mission always has three UAVs</w:t>
+              <w:t>Aerial swarm continues mission</w:t>
             </w:r>
           </w:p>
         </w:tc>
@@ -7649,23 +8098,120 @@
                 <w:i w:val="0"/>
                 <w:szCs w:val="22"/>
               </w:rPr>
-              <w:t>[Req 1</w:t>
-            </w:r>
-            <w:r>
+              <w:t>[Req 22] The aerial swarm shall return to ground station when mission task is complete.</w:t>
+            </w:r>
+          </w:p>
+        </w:tc>
+        <w:tc>
+          <w:tcPr>
+            <w:tcW w:w="1510" w:type="dxa"/>
+          </w:tcPr>
+          <w:p>
+            <w:pPr>
+              <w:rPr>
+                <w:rFonts w:ascii="Arial" w:hAnsi="Arial" w:cs="Arial"/>
+                <w:sz w:val="22"/>
+                <w:szCs w:val="22"/>
+              </w:rPr>
+            </w:pPr>
+            <w:r>
+              <w:rPr>
+                <w:rFonts w:ascii="Arial" w:hAnsi="Arial" w:cs="Arial"/>
+                <w:sz w:val="22"/>
+                <w:szCs w:val="22"/>
+              </w:rPr>
+              <w:t>22.1</w:t>
+            </w:r>
+          </w:p>
+        </w:tc>
+        <w:tc>
+          <w:tcPr>
+            <w:tcW w:w="1808" w:type="dxa"/>
+          </w:tcPr>
+          <w:p>
+            <w:pPr>
+              <w:rPr>
+                <w:rFonts w:ascii="Arial" w:hAnsi="Arial" w:cs="Arial"/>
+                <w:sz w:val="22"/>
+                <w:szCs w:val="22"/>
+              </w:rPr>
+            </w:pPr>
+            <w:r>
+              <w:rPr>
+                <w:rFonts w:ascii="Arial" w:hAnsi="Arial" w:cs="Arial"/>
+                <w:sz w:val="22"/>
+                <w:szCs w:val="22"/>
+              </w:rPr>
+              <w:t>All mission tasks have been completed</w:t>
+            </w:r>
+          </w:p>
+        </w:tc>
+        <w:tc>
+          <w:tcPr>
+            <w:tcW w:w="2242" w:type="dxa"/>
+          </w:tcPr>
+          <w:p>
+            <w:pPr>
+              <w:rPr>
+                <w:rFonts w:ascii="Arial" w:hAnsi="Arial" w:cs="Arial"/>
+                <w:sz w:val="22"/>
+                <w:szCs w:val="22"/>
+              </w:rPr>
+            </w:pPr>
+            <w:r>
+              <w:rPr>
+                <w:rFonts w:ascii="Arial" w:hAnsi="Arial" w:cs="Arial"/>
+                <w:sz w:val="22"/>
+                <w:szCs w:val="22"/>
+              </w:rPr>
+              <w:t>Aerial swarm returns to ground station</w:t>
+            </w:r>
+          </w:p>
+        </w:tc>
+        <w:tc>
+          <w:tcPr>
+            <w:tcW w:w="1255" w:type="dxa"/>
+          </w:tcPr>
+          <w:p>
+            <w:pPr>
+              <w:rPr>
+                <w:rFonts w:ascii="Arial" w:hAnsi="Arial" w:cs="Arial"/>
+                <w:sz w:val="22"/>
+                <w:szCs w:val="22"/>
+              </w:rPr>
+            </w:pPr>
+            <w:r>
+              <w:rPr>
+                <w:rFonts w:ascii="Arial" w:hAnsi="Arial" w:cs="Arial"/>
+                <w:sz w:val="22"/>
+                <w:szCs w:val="22"/>
+              </w:rPr>
+              <w:t>Pass</w:t>
+            </w:r>
+          </w:p>
+        </w:tc>
+      </w:tr>
+      <w:tr>
+        <w:tc>
+          <w:tcPr>
+            <w:tcW w:w="2540" w:type="dxa"/>
+          </w:tcPr>
+          <w:p>
+            <w:pPr>
+              <w:pStyle w:val="template"/>
               <w:rPr>
                 <w:rFonts w:cs="Arial"/>
                 <w:i w:val="0"/>
                 <w:szCs w:val="22"/>
               </w:rPr>
-              <w:t>4</w:t>
-            </w:r>
+            </w:pPr>
             <w:r>
               <w:rPr>
                 <w:rFonts w:cs="Arial"/>
                 <w:i w:val="0"/>
                 <w:szCs w:val="22"/>
               </w:rPr>
-              <w:t>] The lead UAV shall receive status data from all individual UAV.</w:t>
+              <w:t>[Req 23] Individual UAV shall communicate position with the aerial swarm.</w:t>
             </w:r>
           </w:p>
         </w:tc>
@@ -7687,23 +8233,7 @@
                 <w:sz w:val="22"/>
                 <w:szCs w:val="22"/>
               </w:rPr>
-              <w:t>1</w:t>
-            </w:r>
-            <w:r>
-              <w:rPr>
-                <w:rFonts w:ascii="Arial" w:hAnsi="Arial" w:cs="Arial"/>
-                <w:sz w:val="22"/>
-                <w:szCs w:val="22"/>
-              </w:rPr>
-              <w:t>4</w:t>
-            </w:r>
-            <w:r>
-              <w:rPr>
-                <w:rFonts w:ascii="Arial" w:hAnsi="Arial" w:cs="Arial"/>
-                <w:sz w:val="22"/>
-                <w:szCs w:val="22"/>
-              </w:rPr>
-              <w:t>.1</w:t>
+              <w:t>23.1</w:t>
             </w:r>
           </w:p>
         </w:tc>
@@ -7725,7 +8255,7 @@
                 <w:sz w:val="22"/>
                 <w:szCs w:val="22"/>
               </w:rPr>
-              <w:t>Data set from each individual UAV</w:t>
+              <w:t>Individual UAV sends their position to another UAV</w:t>
             </w:r>
           </w:p>
         </w:tc>
@@ -7747,7 +8277,23 @@
                 <w:sz w:val="22"/>
                 <w:szCs w:val="22"/>
               </w:rPr>
-              <w:t>Lead UAV receives data transmission</w:t>
+              <w:t>Individual UAVs convey</w:t>
+            </w:r>
+            <w:r>
+              <w:rPr>
+                <w:rFonts w:ascii="Arial" w:hAnsi="Arial" w:cs="Arial"/>
+                <w:sz w:val="22"/>
+                <w:szCs w:val="22"/>
+              </w:rPr>
+              <w:t>s</w:t>
+            </w:r>
+            <w:r>
+              <w:rPr>
+                <w:rFonts w:ascii="Arial" w:hAnsi="Arial" w:cs="Arial"/>
+                <w:sz w:val="22"/>
+                <w:szCs w:val="22"/>
+              </w:rPr>
+              <w:t xml:space="preserve"> their position between each other</w:t>
             </w:r>
           </w:p>
         </w:tc>
@@ -7781,35 +8327,33 @@
           </w:tcPr>
           <w:p>
             <w:pPr>
-              <w:rPr>
-                <w:rFonts w:ascii="Arial" w:hAnsi="Arial" w:cs="Arial"/>
-                <w:sz w:val="22"/>
-                <w:szCs w:val="22"/>
-              </w:rPr>
-            </w:pPr>
-            <w:r>
-              <w:rPr>
-                <w:rFonts w:ascii="Arial" w:hAnsi="Arial" w:cs="Arial"/>
-                <w:sz w:val="22"/>
-                <w:szCs w:val="22"/>
-              </w:rPr>
-              <w:t>[Req 1</w:t>
-            </w:r>
-            <w:r>
-              <w:rPr>
-                <w:rFonts w:ascii="Arial" w:hAnsi="Arial" w:cs="Arial"/>
-                <w:sz w:val="22"/>
-                <w:szCs w:val="22"/>
-              </w:rPr>
-              <w:t>5</w:t>
-            </w:r>
-            <w:r>
-              <w:rPr>
-                <w:rFonts w:ascii="Arial" w:hAnsi="Arial" w:cs="Arial"/>
-                <w:sz w:val="22"/>
-                <w:szCs w:val="22"/>
-              </w:rPr>
-              <w:t>] The lead UAV shall transmit status data of the aerial swarm and all individual UAV.</w:t>
+              <w:pStyle w:val="template"/>
+              <w:rPr>
+                <w:rFonts w:cs="Arial"/>
+                <w:i w:val="0"/>
+                <w:szCs w:val="22"/>
+              </w:rPr>
+            </w:pPr>
+            <w:r>
+              <w:rPr>
+                <w:rFonts w:cs="Arial"/>
+                <w:szCs w:val="22"/>
+              </w:rPr>
+              <w:t>[Req 2</w:t>
+            </w:r>
+            <w:r>
+              <w:rPr>
+                <w:rFonts w:cs="Arial"/>
+                <w:szCs w:val="22"/>
+              </w:rPr>
+              <w:t>6</w:t>
+            </w:r>
+            <w:r>
+              <w:rPr>
+                <w:rFonts w:cs="Arial"/>
+                <w:szCs w:val="22"/>
+              </w:rPr>
+              <w:t>] Individual UAV shall carry a payload that will house sensors.</w:t>
             </w:r>
           </w:p>
         </w:tc>
@@ -7831,15 +8375,15 @@
                 <w:sz w:val="22"/>
                 <w:szCs w:val="22"/>
               </w:rPr>
-              <w:t>1</w:t>
-            </w:r>
-            <w:r>
-              <w:rPr>
-                <w:rFonts w:ascii="Arial" w:hAnsi="Arial" w:cs="Arial"/>
-                <w:sz w:val="22"/>
-                <w:szCs w:val="22"/>
-              </w:rPr>
-              <w:t>5</w:t>
+              <w:t>2</w:t>
+            </w:r>
+            <w:r>
+              <w:rPr>
+                <w:rFonts w:ascii="Arial" w:hAnsi="Arial" w:cs="Arial"/>
+                <w:sz w:val="22"/>
+                <w:szCs w:val="22"/>
+              </w:rPr>
+              <w:t>6</w:t>
             </w:r>
             <w:r>
               <w:rPr>
@@ -7869,7 +8413,7 @@
                 <w:sz w:val="22"/>
                 <w:szCs w:val="22"/>
               </w:rPr>
-              <w:t>Data set of Swarm and individual UAV status</w:t>
+              <w:t>Payload with a sensor is added to individual UAV</w:t>
             </w:r>
           </w:p>
         </w:tc>
@@ -7891,7 +8435,7 @@
                 <w:sz w:val="22"/>
                 <w:szCs w:val="22"/>
               </w:rPr>
-              <w:t>Ground Control Station receives transmission</w:t>
+              <w:t>Individual UAV carries a payload that has a sensor</w:t>
             </w:r>
           </w:p>
         </w:tc>
@@ -7937,7 +8481,7 @@
                 <w:sz w:val="22"/>
                 <w:szCs w:val="22"/>
               </w:rPr>
-              <w:t>[Req 16] The aerial swarm shall measure the volume of an identified object.</w:t>
+              <w:t>[Req 27] Sensor data shall be routed through the aerial swarm via the lead UAV.</w:t>
             </w:r>
           </w:p>
         </w:tc>
@@ -7959,7 +8503,7 @@
                 <w:sz w:val="22"/>
                 <w:szCs w:val="22"/>
               </w:rPr>
-              <w:t>16.1</w:t>
+              <w:t>27.1</w:t>
             </w:r>
           </w:p>
         </w:tc>
@@ -7981,7 +8525,7 @@
                 <w:sz w:val="22"/>
                 <w:szCs w:val="22"/>
               </w:rPr>
-              <w:t>Aerial swarm is given a mission to measure volume of an object</w:t>
+              <w:t>Sensor data is collected</w:t>
             </w:r>
           </w:p>
         </w:tc>
@@ -8003,727 +8547,7 @@
                 <w:sz w:val="22"/>
                 <w:szCs w:val="22"/>
               </w:rPr>
-              <w:t>The aerial swarm measures the volume of an identified object</w:t>
-            </w:r>
-          </w:p>
-        </w:tc>
-        <w:tc>
-          <w:tcPr>
-            <w:tcW w:w="1255" w:type="dxa"/>
-          </w:tcPr>
-          <w:p>
-            <w:pPr>
-              <w:rPr>
-                <w:rFonts w:ascii="Arial" w:hAnsi="Arial" w:cs="Arial"/>
-                <w:sz w:val="22"/>
-                <w:szCs w:val="22"/>
-              </w:rPr>
-            </w:pPr>
-            <w:r>
-              <w:rPr>
-                <w:rFonts w:ascii="Arial" w:hAnsi="Arial" w:cs="Arial"/>
-                <w:sz w:val="22"/>
-                <w:szCs w:val="22"/>
-              </w:rPr>
-              <w:t>Fail</w:t>
-            </w:r>
-          </w:p>
-        </w:tc>
-      </w:tr>
-      <w:tr>
-        <w:tc>
-          <w:tcPr>
-            <w:tcW w:w="2540" w:type="dxa"/>
-          </w:tcPr>
-          <w:p>
-            <w:pPr>
-              <w:pStyle w:val="template"/>
-              <w:rPr>
-                <w:rFonts w:cs="Arial"/>
-                <w:i w:val="0"/>
-                <w:szCs w:val="22"/>
-              </w:rPr>
-            </w:pPr>
-            <w:r>
-              <w:rPr>
-                <w:rFonts w:cs="Arial"/>
-                <w:i w:val="0"/>
-                <w:szCs w:val="22"/>
-              </w:rPr>
-              <w:t>[Req 1</w:t>
-            </w:r>
-            <w:r>
-              <w:rPr>
-                <w:rFonts w:cs="Arial"/>
-                <w:i w:val="0"/>
-                <w:szCs w:val="22"/>
-              </w:rPr>
-              <w:t>8</w:t>
-            </w:r>
-            <w:r>
-              <w:rPr>
-                <w:rFonts w:cs="Arial"/>
-                <w:i w:val="0"/>
-                <w:szCs w:val="22"/>
-              </w:rPr>
-              <w:t xml:space="preserve">] The aerial swarm shall determine </w:t>
-            </w:r>
-            <w:r>
-              <w:rPr>
-                <w:rFonts w:cs="Arial"/>
-                <w:i w:val="0"/>
-                <w:szCs w:val="22"/>
-              </w:rPr>
-              <w:lastRenderedPageBreak/>
-              <w:t>the positioning of individual UAV and transmit the data to individual UAV.</w:t>
-            </w:r>
-          </w:p>
-        </w:tc>
-        <w:tc>
-          <w:tcPr>
-            <w:tcW w:w="1510" w:type="dxa"/>
-          </w:tcPr>
-          <w:p>
-            <w:pPr>
-              <w:rPr>
-                <w:rFonts w:ascii="Arial" w:hAnsi="Arial" w:cs="Arial"/>
-                <w:sz w:val="22"/>
-                <w:szCs w:val="22"/>
-              </w:rPr>
-            </w:pPr>
-            <w:r>
-              <w:rPr>
-                <w:rFonts w:ascii="Arial" w:hAnsi="Arial" w:cs="Arial"/>
-                <w:sz w:val="22"/>
-                <w:szCs w:val="22"/>
-              </w:rPr>
-              <w:lastRenderedPageBreak/>
-              <w:t>1</w:t>
-            </w:r>
-            <w:r>
-              <w:rPr>
-                <w:rFonts w:ascii="Arial" w:hAnsi="Arial" w:cs="Arial"/>
-                <w:sz w:val="22"/>
-                <w:szCs w:val="22"/>
-              </w:rPr>
-              <w:t>8</w:t>
-            </w:r>
-            <w:r>
-              <w:rPr>
-                <w:rFonts w:ascii="Arial" w:hAnsi="Arial" w:cs="Arial"/>
-                <w:sz w:val="22"/>
-                <w:szCs w:val="22"/>
-              </w:rPr>
-              <w:t>.1</w:t>
-            </w:r>
-          </w:p>
-        </w:tc>
-        <w:tc>
-          <w:tcPr>
-            <w:tcW w:w="1808" w:type="dxa"/>
-          </w:tcPr>
-          <w:p>
-            <w:pPr>
-              <w:rPr>
-                <w:rFonts w:ascii="Arial" w:hAnsi="Arial" w:cs="Arial"/>
-                <w:sz w:val="22"/>
-                <w:szCs w:val="22"/>
-              </w:rPr>
-            </w:pPr>
-            <w:r>
-              <w:rPr>
-                <w:rFonts w:ascii="Arial" w:hAnsi="Arial" w:cs="Arial"/>
-                <w:sz w:val="22"/>
-                <w:szCs w:val="22"/>
-              </w:rPr>
-              <w:t xml:space="preserve">Aerial Swarm issued </w:t>
-            </w:r>
-            <w:r>
-              <w:rPr>
-                <w:rFonts w:ascii="Arial" w:hAnsi="Arial" w:cs="Arial"/>
-                <w:sz w:val="22"/>
-                <w:szCs w:val="22"/>
-              </w:rPr>
-              <w:lastRenderedPageBreak/>
-              <w:t>formation</w:t>
-            </w:r>
-          </w:p>
-        </w:tc>
-        <w:tc>
-          <w:tcPr>
-            <w:tcW w:w="2242" w:type="dxa"/>
-          </w:tcPr>
-          <w:p>
-            <w:pPr>
-              <w:rPr>
-                <w:rFonts w:ascii="Arial" w:hAnsi="Arial" w:cs="Arial"/>
-                <w:sz w:val="22"/>
-                <w:szCs w:val="22"/>
-              </w:rPr>
-            </w:pPr>
-            <w:r>
-              <w:rPr>
-                <w:rFonts w:ascii="Arial" w:hAnsi="Arial" w:cs="Arial"/>
-                <w:sz w:val="22"/>
-                <w:szCs w:val="22"/>
-              </w:rPr>
-              <w:lastRenderedPageBreak/>
-              <w:t>Swarm moves into formation position</w:t>
-            </w:r>
-          </w:p>
-        </w:tc>
-        <w:tc>
-          <w:tcPr>
-            <w:tcW w:w="1255" w:type="dxa"/>
-          </w:tcPr>
-          <w:p>
-            <w:pPr>
-              <w:rPr>
-                <w:rFonts w:ascii="Arial" w:hAnsi="Arial" w:cs="Arial"/>
-                <w:sz w:val="22"/>
-                <w:szCs w:val="22"/>
-              </w:rPr>
-            </w:pPr>
-            <w:r>
-              <w:rPr>
-                <w:rFonts w:ascii="Arial" w:hAnsi="Arial" w:cs="Arial"/>
-                <w:sz w:val="22"/>
-                <w:szCs w:val="22"/>
-              </w:rPr>
-              <w:t>Pass</w:t>
-            </w:r>
-          </w:p>
-        </w:tc>
-      </w:tr>
-      <w:tr>
-        <w:tc>
-          <w:tcPr>
-            <w:tcW w:w="2540" w:type="dxa"/>
-          </w:tcPr>
-          <w:p>
-            <w:pPr>
-              <w:pStyle w:val="template"/>
-              <w:rPr>
-                <w:rFonts w:cs="Arial"/>
-                <w:i w:val="0"/>
-                <w:szCs w:val="22"/>
-              </w:rPr>
-            </w:pPr>
-            <w:r>
-              <w:rPr>
-                <w:rFonts w:cs="Arial"/>
-                <w:i w:val="0"/>
-                <w:szCs w:val="22"/>
-              </w:rPr>
-              <w:t>[Req 1</w:t>
-            </w:r>
-            <w:r>
-              <w:rPr>
-                <w:rFonts w:cs="Arial"/>
-                <w:i w:val="0"/>
-                <w:szCs w:val="22"/>
-              </w:rPr>
-              <w:t>9</w:t>
-            </w:r>
-            <w:r>
-              <w:rPr>
-                <w:rFonts w:cs="Arial"/>
-                <w:i w:val="0"/>
-                <w:szCs w:val="22"/>
-              </w:rPr>
-              <w:t>] The aerial swarm shall adjust and continue the mission task when an individual UAV becomes inactive.</w:t>
-            </w:r>
-          </w:p>
-        </w:tc>
-        <w:tc>
-          <w:tcPr>
-            <w:tcW w:w="1510" w:type="dxa"/>
-          </w:tcPr>
-          <w:p>
-            <w:pPr>
-              <w:rPr>
-                <w:rFonts w:ascii="Arial" w:hAnsi="Arial" w:cs="Arial"/>
-                <w:sz w:val="22"/>
-                <w:szCs w:val="22"/>
-              </w:rPr>
-            </w:pPr>
-            <w:r>
-              <w:rPr>
-                <w:rFonts w:ascii="Arial" w:hAnsi="Arial" w:cs="Arial"/>
-                <w:sz w:val="22"/>
-                <w:szCs w:val="22"/>
-              </w:rPr>
-              <w:t>1</w:t>
-            </w:r>
-            <w:r>
-              <w:rPr>
-                <w:rFonts w:ascii="Arial" w:hAnsi="Arial" w:cs="Arial"/>
-                <w:sz w:val="22"/>
-                <w:szCs w:val="22"/>
-              </w:rPr>
-              <w:t>9</w:t>
-            </w:r>
-            <w:r>
-              <w:rPr>
-                <w:rFonts w:ascii="Arial" w:hAnsi="Arial" w:cs="Arial"/>
-                <w:sz w:val="22"/>
-                <w:szCs w:val="22"/>
-              </w:rPr>
-              <w:t>.1</w:t>
-            </w:r>
-          </w:p>
-        </w:tc>
-        <w:tc>
-          <w:tcPr>
-            <w:tcW w:w="1808" w:type="dxa"/>
-          </w:tcPr>
-          <w:p>
-            <w:pPr>
-              <w:rPr>
-                <w:rFonts w:ascii="Arial" w:hAnsi="Arial" w:cs="Arial"/>
-                <w:sz w:val="22"/>
-                <w:szCs w:val="22"/>
-              </w:rPr>
-            </w:pPr>
-            <w:r>
-              <w:rPr>
-                <w:rFonts w:ascii="Arial" w:hAnsi="Arial" w:cs="Arial"/>
-                <w:sz w:val="22"/>
-                <w:szCs w:val="22"/>
-              </w:rPr>
-              <w:t>UAV becomes inactive</w:t>
-            </w:r>
-          </w:p>
-        </w:tc>
-        <w:tc>
-          <w:tcPr>
-            <w:tcW w:w="2242" w:type="dxa"/>
-          </w:tcPr>
-          <w:p>
-            <w:pPr>
-              <w:rPr>
-                <w:rFonts w:ascii="Arial" w:hAnsi="Arial" w:cs="Arial"/>
-                <w:sz w:val="22"/>
-                <w:szCs w:val="22"/>
-              </w:rPr>
-            </w:pPr>
-            <w:r>
-              <w:rPr>
-                <w:rFonts w:ascii="Arial" w:hAnsi="Arial" w:cs="Arial"/>
-                <w:sz w:val="22"/>
-                <w:szCs w:val="22"/>
-              </w:rPr>
-              <w:t>Aerial swarm continues mission</w:t>
-            </w:r>
-          </w:p>
-        </w:tc>
-        <w:tc>
-          <w:tcPr>
-            <w:tcW w:w="1255" w:type="dxa"/>
-          </w:tcPr>
-          <w:p>
-            <w:pPr>
-              <w:rPr>
-                <w:rFonts w:ascii="Arial" w:hAnsi="Arial" w:cs="Arial"/>
-                <w:sz w:val="22"/>
-                <w:szCs w:val="22"/>
-              </w:rPr>
-            </w:pPr>
-            <w:r>
-              <w:rPr>
-                <w:rFonts w:ascii="Arial" w:hAnsi="Arial" w:cs="Arial"/>
-                <w:sz w:val="22"/>
-                <w:szCs w:val="22"/>
-              </w:rPr>
-              <w:t>Pass</w:t>
-            </w:r>
-          </w:p>
-        </w:tc>
-      </w:tr>
-      <w:tr>
-        <w:tc>
-          <w:tcPr>
-            <w:tcW w:w="2540" w:type="dxa"/>
-          </w:tcPr>
-          <w:p>
-            <w:pPr>
-              <w:pStyle w:val="template"/>
-              <w:rPr>
-                <w:rFonts w:cs="Arial"/>
-                <w:i w:val="0"/>
-                <w:szCs w:val="22"/>
-              </w:rPr>
-            </w:pPr>
-            <w:r>
-              <w:rPr>
-                <w:rFonts w:cs="Arial"/>
-                <w:i w:val="0"/>
-                <w:szCs w:val="22"/>
-              </w:rPr>
-              <w:t>[Req 22] The aerial swarm shall return to ground station when mission task is complete.</w:t>
-            </w:r>
-          </w:p>
-        </w:tc>
-        <w:tc>
-          <w:tcPr>
-            <w:tcW w:w="1510" w:type="dxa"/>
-          </w:tcPr>
-          <w:p>
-            <w:pPr>
-              <w:rPr>
-                <w:rFonts w:ascii="Arial" w:hAnsi="Arial" w:cs="Arial"/>
-                <w:sz w:val="22"/>
-                <w:szCs w:val="22"/>
-              </w:rPr>
-            </w:pPr>
-            <w:r>
-              <w:rPr>
-                <w:rFonts w:ascii="Arial" w:hAnsi="Arial" w:cs="Arial"/>
-                <w:sz w:val="22"/>
-                <w:szCs w:val="22"/>
-              </w:rPr>
-              <w:t>22</w:t>
-            </w:r>
-            <w:r>
-              <w:rPr>
-                <w:rFonts w:ascii="Arial" w:hAnsi="Arial" w:cs="Arial"/>
-                <w:sz w:val="22"/>
-                <w:szCs w:val="22"/>
-              </w:rPr>
-              <w:t>.1</w:t>
-            </w:r>
-          </w:p>
-        </w:tc>
-        <w:tc>
-          <w:tcPr>
-            <w:tcW w:w="1808" w:type="dxa"/>
-          </w:tcPr>
-          <w:p>
-            <w:pPr>
-              <w:rPr>
-                <w:rFonts w:ascii="Arial" w:hAnsi="Arial" w:cs="Arial"/>
-                <w:sz w:val="22"/>
-                <w:szCs w:val="22"/>
-              </w:rPr>
-            </w:pPr>
-            <w:r>
-              <w:rPr>
-                <w:rFonts w:ascii="Arial" w:hAnsi="Arial" w:cs="Arial"/>
-                <w:sz w:val="22"/>
-                <w:szCs w:val="22"/>
-              </w:rPr>
-              <w:t>All mission tasks have been completed</w:t>
-            </w:r>
-          </w:p>
-        </w:tc>
-        <w:tc>
-          <w:tcPr>
-            <w:tcW w:w="2242" w:type="dxa"/>
-          </w:tcPr>
-          <w:p>
-            <w:pPr>
-              <w:rPr>
-                <w:rFonts w:ascii="Arial" w:hAnsi="Arial" w:cs="Arial"/>
-                <w:sz w:val="22"/>
-                <w:szCs w:val="22"/>
-              </w:rPr>
-            </w:pPr>
-            <w:r>
-              <w:rPr>
-                <w:rFonts w:ascii="Arial" w:hAnsi="Arial" w:cs="Arial"/>
-                <w:sz w:val="22"/>
-                <w:szCs w:val="22"/>
-              </w:rPr>
-              <w:t>Aerial swarm returns to ground station</w:t>
-            </w:r>
-          </w:p>
-        </w:tc>
-        <w:tc>
-          <w:tcPr>
-            <w:tcW w:w="1255" w:type="dxa"/>
-          </w:tcPr>
-          <w:p>
-            <w:pPr>
-              <w:rPr>
-                <w:rFonts w:ascii="Arial" w:hAnsi="Arial" w:cs="Arial"/>
-                <w:sz w:val="22"/>
-                <w:szCs w:val="22"/>
-              </w:rPr>
-            </w:pPr>
-            <w:r>
-              <w:rPr>
-                <w:rFonts w:ascii="Arial" w:hAnsi="Arial" w:cs="Arial"/>
-                <w:sz w:val="22"/>
-                <w:szCs w:val="22"/>
-              </w:rPr>
-              <w:t>Pass</w:t>
-            </w:r>
-          </w:p>
-        </w:tc>
-      </w:tr>
-      <w:tr>
-        <w:tc>
-          <w:tcPr>
-            <w:tcW w:w="2540" w:type="dxa"/>
-          </w:tcPr>
-          <w:p>
-            <w:pPr>
-              <w:pStyle w:val="template"/>
-              <w:rPr>
-                <w:rFonts w:cs="Arial"/>
-                <w:i w:val="0"/>
-                <w:szCs w:val="22"/>
-              </w:rPr>
-            </w:pPr>
-            <w:r>
-              <w:rPr>
-                <w:rFonts w:cs="Arial"/>
-                <w:i w:val="0"/>
-                <w:szCs w:val="22"/>
-              </w:rPr>
-              <w:t>[Req 23] Individual UAV shall communicate position with the aerial swarm.</w:t>
-            </w:r>
-          </w:p>
-        </w:tc>
-        <w:tc>
-          <w:tcPr>
-            <w:tcW w:w="1510" w:type="dxa"/>
-          </w:tcPr>
-          <w:p>
-            <w:pPr>
-              <w:rPr>
-                <w:rFonts w:ascii="Arial" w:hAnsi="Arial" w:cs="Arial"/>
-                <w:sz w:val="22"/>
-                <w:szCs w:val="22"/>
-              </w:rPr>
-            </w:pPr>
-            <w:r>
-              <w:rPr>
-                <w:rFonts w:ascii="Arial" w:hAnsi="Arial" w:cs="Arial"/>
-                <w:sz w:val="22"/>
-                <w:szCs w:val="22"/>
-              </w:rPr>
-              <w:t>2</w:t>
-            </w:r>
-            <w:r>
-              <w:rPr>
-                <w:rFonts w:ascii="Arial" w:hAnsi="Arial" w:cs="Arial"/>
-                <w:sz w:val="22"/>
-                <w:szCs w:val="22"/>
-              </w:rPr>
-              <w:t>3</w:t>
-            </w:r>
-            <w:r>
-              <w:rPr>
-                <w:rFonts w:ascii="Arial" w:hAnsi="Arial" w:cs="Arial"/>
-                <w:sz w:val="22"/>
-                <w:szCs w:val="22"/>
-              </w:rPr>
-              <w:t>.1</w:t>
-            </w:r>
-          </w:p>
-        </w:tc>
-        <w:tc>
-          <w:tcPr>
-            <w:tcW w:w="1808" w:type="dxa"/>
-          </w:tcPr>
-          <w:p>
-            <w:pPr>
-              <w:rPr>
-                <w:rFonts w:ascii="Arial" w:hAnsi="Arial" w:cs="Arial"/>
-                <w:sz w:val="22"/>
-                <w:szCs w:val="22"/>
-              </w:rPr>
-            </w:pPr>
-            <w:r>
-              <w:rPr>
-                <w:rFonts w:ascii="Arial" w:hAnsi="Arial" w:cs="Arial"/>
-                <w:sz w:val="22"/>
-                <w:szCs w:val="22"/>
-              </w:rPr>
-              <w:t>Individual UAV sends their position to another UAV</w:t>
-            </w:r>
-          </w:p>
-        </w:tc>
-        <w:tc>
-          <w:tcPr>
-            <w:tcW w:w="2242" w:type="dxa"/>
-          </w:tcPr>
-          <w:p>
-            <w:pPr>
-              <w:rPr>
-                <w:rFonts w:ascii="Arial" w:hAnsi="Arial" w:cs="Arial"/>
-                <w:sz w:val="22"/>
-                <w:szCs w:val="22"/>
-              </w:rPr>
-            </w:pPr>
-            <w:r>
-              <w:rPr>
-                <w:rFonts w:ascii="Arial" w:hAnsi="Arial" w:cs="Arial"/>
-                <w:sz w:val="22"/>
-                <w:szCs w:val="22"/>
-              </w:rPr>
-              <w:t>Individual UAVs convey</w:t>
-            </w:r>
-            <w:r>
-              <w:rPr>
-                <w:rFonts w:ascii="Arial" w:hAnsi="Arial" w:cs="Arial"/>
-                <w:sz w:val="22"/>
-                <w:szCs w:val="22"/>
-              </w:rPr>
-              <w:t>s</w:t>
-            </w:r>
-            <w:r>
-              <w:rPr>
-                <w:rFonts w:ascii="Arial" w:hAnsi="Arial" w:cs="Arial"/>
-                <w:sz w:val="22"/>
-                <w:szCs w:val="22"/>
-              </w:rPr>
-              <w:t xml:space="preserve"> their position between each other</w:t>
-            </w:r>
-          </w:p>
-        </w:tc>
-        <w:tc>
-          <w:tcPr>
-            <w:tcW w:w="1255" w:type="dxa"/>
-          </w:tcPr>
-          <w:p>
-            <w:pPr>
-              <w:rPr>
-                <w:rFonts w:ascii="Arial" w:hAnsi="Arial" w:cs="Arial"/>
-                <w:sz w:val="22"/>
-                <w:szCs w:val="22"/>
-              </w:rPr>
-            </w:pPr>
-            <w:r>
-              <w:rPr>
-                <w:rFonts w:ascii="Arial" w:hAnsi="Arial" w:cs="Arial"/>
-                <w:sz w:val="22"/>
-                <w:szCs w:val="22"/>
-              </w:rPr>
-              <w:t>Pass</w:t>
-            </w:r>
-          </w:p>
-        </w:tc>
-      </w:tr>
-      <w:tr>
-        <w:tc>
-          <w:tcPr>
-            <w:tcW w:w="2540" w:type="dxa"/>
-          </w:tcPr>
-          <w:p>
-            <w:pPr>
-              <w:rPr>
-                <w:rFonts w:ascii="Arial" w:hAnsi="Arial" w:cs="Arial"/>
-                <w:sz w:val="22"/>
-                <w:szCs w:val="22"/>
-              </w:rPr>
-            </w:pPr>
-            <w:r>
-              <w:rPr>
-                <w:rFonts w:ascii="Arial" w:hAnsi="Arial" w:cs="Arial"/>
-                <w:sz w:val="22"/>
-                <w:szCs w:val="22"/>
-              </w:rPr>
-              <w:t>[Req 2</w:t>
-            </w:r>
-            <w:r>
-              <w:rPr>
-                <w:rFonts w:ascii="Arial" w:hAnsi="Arial" w:cs="Arial"/>
-                <w:sz w:val="22"/>
-                <w:szCs w:val="22"/>
-              </w:rPr>
-              <w:t>6</w:t>
-            </w:r>
-            <w:r>
-              <w:rPr>
-                <w:rFonts w:ascii="Arial" w:hAnsi="Arial" w:cs="Arial"/>
-                <w:sz w:val="22"/>
-                <w:szCs w:val="22"/>
-              </w:rPr>
-              <w:t>] Individual UAV shall carry a payload that will house sensors.</w:t>
-            </w:r>
-          </w:p>
-        </w:tc>
-        <w:tc>
-          <w:tcPr>
-            <w:tcW w:w="1510" w:type="dxa"/>
-          </w:tcPr>
-          <w:p>
-            <w:pPr>
-              <w:rPr>
-                <w:rFonts w:ascii="Arial" w:hAnsi="Arial" w:cs="Arial"/>
-                <w:sz w:val="22"/>
-                <w:szCs w:val="22"/>
-              </w:rPr>
-            </w:pPr>
-            <w:r>
-              <w:rPr>
-                <w:rFonts w:ascii="Arial" w:hAnsi="Arial" w:cs="Arial"/>
-                <w:sz w:val="22"/>
-                <w:szCs w:val="22"/>
-              </w:rPr>
-              <w:t>2</w:t>
-            </w:r>
-            <w:r>
-              <w:rPr>
-                <w:rFonts w:ascii="Arial" w:hAnsi="Arial" w:cs="Arial"/>
-                <w:sz w:val="22"/>
-                <w:szCs w:val="22"/>
-              </w:rPr>
-              <w:t>6</w:t>
-            </w:r>
-            <w:r>
-              <w:rPr>
-                <w:rFonts w:ascii="Arial" w:hAnsi="Arial" w:cs="Arial"/>
-                <w:sz w:val="22"/>
-                <w:szCs w:val="22"/>
-              </w:rPr>
-              <w:t>.1</w:t>
-            </w:r>
-          </w:p>
-        </w:tc>
-        <w:tc>
-          <w:tcPr>
-            <w:tcW w:w="1808" w:type="dxa"/>
-          </w:tcPr>
-          <w:p>
-            <w:pPr>
-              <w:rPr>
-                <w:rFonts w:ascii="Arial" w:hAnsi="Arial" w:cs="Arial"/>
-                <w:sz w:val="22"/>
-                <w:szCs w:val="22"/>
-              </w:rPr>
-            </w:pPr>
-            <w:r>
-              <w:rPr>
-                <w:rFonts w:ascii="Arial" w:hAnsi="Arial" w:cs="Arial"/>
-                <w:sz w:val="22"/>
-                <w:szCs w:val="22"/>
-              </w:rPr>
-              <w:t>Payload with a sensor is added to individual UAV</w:t>
-            </w:r>
-          </w:p>
-        </w:tc>
-        <w:tc>
-          <w:tcPr>
-            <w:tcW w:w="2242" w:type="dxa"/>
-          </w:tcPr>
-          <w:p>
-            <w:pPr>
-              <w:rPr>
-                <w:rFonts w:ascii="Arial" w:hAnsi="Arial" w:cs="Arial"/>
-                <w:sz w:val="22"/>
-                <w:szCs w:val="22"/>
-              </w:rPr>
-            </w:pPr>
-            <w:r>
-              <w:rPr>
-                <w:rFonts w:ascii="Arial" w:hAnsi="Arial" w:cs="Arial"/>
-                <w:sz w:val="22"/>
-                <w:szCs w:val="22"/>
-              </w:rPr>
-              <w:t>Individual UAV carries a payload that has a sensor</w:t>
+              <w:t>Sensor data is routed through the aerial swarm via the lead UAV</w:t>
             </w:r>
           </w:p>
         </w:tc>
@@ -8772,7 +8596,7 @@
                 <w:sz w:val="22"/>
                 <w:szCs w:val="22"/>
               </w:rPr>
-              <w:t>[Req 27] Sensor data shall be routed through the aerial swarm via the lead UAV.</w:t>
+              <w:t>[Req 29] The aerial swarm shall report to ground control when a UAV becomes inactive.</w:t>
             </w:r>
           </w:p>
         </w:tc>
@@ -8794,7 +8618,7 @@
                 <w:sz w:val="22"/>
                 <w:szCs w:val="22"/>
               </w:rPr>
-              <w:t>27.1</w:t>
+              <w:t>29.1</w:t>
             </w:r>
           </w:p>
         </w:tc>
@@ -8816,7 +8640,7 @@
                 <w:sz w:val="22"/>
                 <w:szCs w:val="22"/>
               </w:rPr>
-              <w:t>Sensor data is collected</w:t>
+              <w:t>An individual UAV becomes inactive</w:t>
             </w:r>
           </w:p>
         </w:tc>
@@ -8838,7 +8662,7 @@
                 <w:sz w:val="22"/>
                 <w:szCs w:val="22"/>
               </w:rPr>
-              <w:t>Sensor data is routed through the aerial swarm via the lead UAV</w:t>
+              <w:t>The aerial swarm reports back to ground control once an individual UAV becomes in active</w:t>
             </w:r>
           </w:p>
         </w:tc>
@@ -8884,7 +8708,39 @@
                 <w:sz w:val="22"/>
                 <w:szCs w:val="22"/>
               </w:rPr>
-              <w:t>[Req 29] The aerial swarm shall report to ground control when a UAV becomes inactive.</w:t>
+              <w:t xml:space="preserve">[Req </w:t>
+            </w:r>
+            <w:r>
+              <w:rPr>
+                <w:rFonts w:ascii="Arial" w:hAnsi="Arial" w:cs="Arial"/>
+                <w:sz w:val="22"/>
+                <w:szCs w:val="22"/>
+              </w:rPr>
+              <w:t>30</w:t>
+            </w:r>
+            <w:r>
+              <w:rPr>
+                <w:rFonts w:ascii="Arial" w:hAnsi="Arial" w:cs="Arial"/>
+                <w:sz w:val="22"/>
+                <w:szCs w:val="22"/>
+              </w:rPr>
+              <w:t>]</w:t>
+            </w:r>
+            <w:r>
+              <w:rPr>
+                <w:rFonts w:ascii="Arial" w:hAnsi="Arial" w:cs="Arial"/>
+                <w:sz w:val="22"/>
+                <w:szCs w:val="22"/>
+              </w:rPr>
+              <w:t xml:space="preserve"> </w:t>
+            </w:r>
+            <w:r>
+              <w:rPr>
+                <w:rFonts w:ascii="Arial" w:hAnsi="Arial" w:cs="Arial"/>
+                <w:sz w:val="22"/>
+                <w:szCs w:val="22"/>
+              </w:rPr>
+              <w:t>The Collision Avoidance system shall implement the avoidance algorithm when an impending collision is detected.</w:t>
             </w:r>
           </w:p>
         </w:tc>
@@ -8906,7 +8762,7 @@
                 <w:sz w:val="22"/>
                 <w:szCs w:val="22"/>
               </w:rPr>
-              <w:t>29.1</w:t>
+              <w:t>30.1</w:t>
             </w:r>
           </w:p>
         </w:tc>
@@ -8928,7 +8784,7 @@
                 <w:sz w:val="22"/>
                 <w:szCs w:val="22"/>
               </w:rPr>
-              <w:t>An individual UAV becomes inactive</w:t>
+              <w:t>Collision detection module returns true for detecting an object within standoff distance</w:t>
             </w:r>
           </w:p>
         </w:tc>
@@ -8950,7 +8806,1223 @@
                 <w:sz w:val="22"/>
                 <w:szCs w:val="22"/>
               </w:rPr>
-              <w:t>The aerial swarm reports back to ground control once an individual UAV becomes in active</w:t>
+              <w:t>The UAV detecting a possible collision makes a right turn to avoid an object</w:t>
+            </w:r>
+          </w:p>
+        </w:tc>
+        <w:tc>
+          <w:tcPr>
+            <w:tcW w:w="1255" w:type="dxa"/>
+          </w:tcPr>
+          <w:p>
+            <w:pPr>
+              <w:rPr>
+                <w:rFonts w:ascii="Arial" w:hAnsi="Arial" w:cs="Arial"/>
+                <w:sz w:val="22"/>
+                <w:szCs w:val="22"/>
+              </w:rPr>
+            </w:pPr>
+            <w:r>
+              <w:rPr>
+                <w:rFonts w:ascii="Arial" w:hAnsi="Arial" w:cs="Arial"/>
+                <w:sz w:val="22"/>
+                <w:szCs w:val="22"/>
+              </w:rPr>
+              <w:t>Pass</w:t>
+            </w:r>
+          </w:p>
+        </w:tc>
+      </w:tr>
+      <w:tr>
+        <w:tc>
+          <w:tcPr>
+            <w:tcW w:w="2540" w:type="dxa"/>
+          </w:tcPr>
+          <w:p>
+            <w:pPr>
+              <w:rPr>
+                <w:rFonts w:ascii="Arial" w:hAnsi="Arial" w:cs="Arial"/>
+                <w:sz w:val="22"/>
+                <w:szCs w:val="22"/>
+              </w:rPr>
+            </w:pPr>
+            <w:r>
+              <w:rPr>
+                <w:rFonts w:ascii="Arial" w:hAnsi="Arial" w:cs="Arial"/>
+                <w:sz w:val="22"/>
+                <w:szCs w:val="22"/>
+              </w:rPr>
+              <w:t xml:space="preserve">[Req </w:t>
+            </w:r>
+            <w:r>
+              <w:rPr>
+                <w:rFonts w:ascii="Arial" w:hAnsi="Arial" w:cs="Arial"/>
+                <w:sz w:val="22"/>
+                <w:szCs w:val="22"/>
+              </w:rPr>
+              <w:t>31</w:t>
+            </w:r>
+            <w:r>
+              <w:rPr>
+                <w:rFonts w:ascii="Arial" w:hAnsi="Arial" w:cs="Arial"/>
+                <w:sz w:val="22"/>
+                <w:szCs w:val="22"/>
+              </w:rPr>
+              <w:t>]</w:t>
+            </w:r>
+            <w:r>
+              <w:rPr>
+                <w:rFonts w:ascii="Arial" w:hAnsi="Arial" w:cs="Arial"/>
+                <w:sz w:val="22"/>
+                <w:szCs w:val="22"/>
+              </w:rPr>
+              <w:t xml:space="preserve"> </w:t>
+            </w:r>
+            <w:r>
+              <w:rPr>
+                <w:rFonts w:ascii="Arial" w:hAnsi="Arial" w:cs="Arial"/>
+                <w:sz w:val="22"/>
+                <w:szCs w:val="22"/>
+              </w:rPr>
+              <w:t>The Collision Avoidance system shall not implement the avoidance algorithm if an impending collision is not detected.</w:t>
+            </w:r>
+          </w:p>
+        </w:tc>
+        <w:tc>
+          <w:tcPr>
+            <w:tcW w:w="1510" w:type="dxa"/>
+          </w:tcPr>
+          <w:p>
+            <w:pPr>
+              <w:rPr>
+                <w:rFonts w:ascii="Arial" w:hAnsi="Arial" w:cs="Arial"/>
+                <w:sz w:val="22"/>
+                <w:szCs w:val="22"/>
+              </w:rPr>
+            </w:pPr>
+            <w:r>
+              <w:rPr>
+                <w:rFonts w:ascii="Arial" w:hAnsi="Arial" w:cs="Arial"/>
+                <w:sz w:val="22"/>
+                <w:szCs w:val="22"/>
+              </w:rPr>
+              <w:t>31.1</w:t>
+            </w:r>
+          </w:p>
+        </w:tc>
+        <w:tc>
+          <w:tcPr>
+            <w:tcW w:w="1808" w:type="dxa"/>
+          </w:tcPr>
+          <w:p>
+            <w:pPr>
+              <w:rPr>
+                <w:rFonts w:ascii="Arial" w:hAnsi="Arial" w:cs="Arial"/>
+                <w:sz w:val="22"/>
+                <w:szCs w:val="22"/>
+              </w:rPr>
+            </w:pPr>
+            <w:r>
+              <w:rPr>
+                <w:rFonts w:ascii="Arial" w:hAnsi="Arial" w:cs="Arial"/>
+                <w:sz w:val="22"/>
+                <w:szCs w:val="22"/>
+              </w:rPr>
+              <w:t>Collision detection module returns false</w:t>
+            </w:r>
+          </w:p>
+        </w:tc>
+        <w:tc>
+          <w:tcPr>
+            <w:tcW w:w="2242" w:type="dxa"/>
+          </w:tcPr>
+          <w:p>
+            <w:pPr>
+              <w:rPr>
+                <w:rFonts w:ascii="Arial" w:hAnsi="Arial" w:cs="Arial"/>
+                <w:sz w:val="22"/>
+                <w:szCs w:val="22"/>
+              </w:rPr>
+            </w:pPr>
+            <w:r>
+              <w:rPr>
+                <w:rFonts w:ascii="Arial" w:hAnsi="Arial" w:cs="Arial"/>
+                <w:sz w:val="22"/>
+                <w:szCs w:val="22"/>
+              </w:rPr>
+              <w:t xml:space="preserve">The UAV </w:t>
+            </w:r>
+            <w:proofErr w:type="gramStart"/>
+            <w:r>
+              <w:rPr>
+                <w:rFonts w:ascii="Arial" w:hAnsi="Arial" w:cs="Arial"/>
+                <w:sz w:val="22"/>
+                <w:szCs w:val="22"/>
+              </w:rPr>
+              <w:t>continues on</w:t>
+            </w:r>
+            <w:proofErr w:type="gramEnd"/>
+            <w:r>
+              <w:rPr>
+                <w:rFonts w:ascii="Arial" w:hAnsi="Arial" w:cs="Arial"/>
+                <w:sz w:val="22"/>
+                <w:szCs w:val="22"/>
+              </w:rPr>
+              <w:t xml:space="preserve"> the path to the </w:t>
+            </w:r>
+            <w:r>
+              <w:rPr>
+                <w:rFonts w:ascii="Arial" w:hAnsi="Arial" w:cs="Arial"/>
+                <w:sz w:val="22"/>
+                <w:szCs w:val="22"/>
+              </w:rPr>
+              <w:t>selected waypoint</w:t>
+            </w:r>
+          </w:p>
+        </w:tc>
+        <w:tc>
+          <w:tcPr>
+            <w:tcW w:w="1255" w:type="dxa"/>
+          </w:tcPr>
+          <w:p>
+            <w:pPr>
+              <w:rPr>
+                <w:rFonts w:ascii="Arial" w:hAnsi="Arial" w:cs="Arial"/>
+                <w:sz w:val="22"/>
+                <w:szCs w:val="22"/>
+              </w:rPr>
+            </w:pPr>
+            <w:r>
+              <w:rPr>
+                <w:rFonts w:ascii="Arial" w:hAnsi="Arial" w:cs="Arial"/>
+                <w:sz w:val="22"/>
+                <w:szCs w:val="22"/>
+              </w:rPr>
+              <w:t>Pass</w:t>
+            </w:r>
+          </w:p>
+        </w:tc>
+      </w:tr>
+      <w:tr>
+        <w:tc>
+          <w:tcPr>
+            <w:tcW w:w="2540" w:type="dxa"/>
+          </w:tcPr>
+          <w:p>
+            <w:pPr>
+              <w:rPr>
+                <w:rFonts w:ascii="Arial" w:hAnsi="Arial" w:cs="Arial"/>
+                <w:sz w:val="22"/>
+                <w:szCs w:val="22"/>
+              </w:rPr>
+            </w:pPr>
+            <w:r>
+              <w:rPr>
+                <w:rFonts w:ascii="Arial" w:hAnsi="Arial" w:cs="Arial"/>
+                <w:sz w:val="22"/>
+                <w:szCs w:val="22"/>
+              </w:rPr>
+              <w:t xml:space="preserve">[Req </w:t>
+            </w:r>
+            <w:r>
+              <w:rPr>
+                <w:rFonts w:ascii="Arial" w:hAnsi="Arial" w:cs="Arial"/>
+                <w:sz w:val="22"/>
+                <w:szCs w:val="22"/>
+              </w:rPr>
+              <w:t>32</w:t>
+            </w:r>
+            <w:r>
+              <w:rPr>
+                <w:rFonts w:ascii="Arial" w:hAnsi="Arial" w:cs="Arial"/>
+                <w:sz w:val="22"/>
+                <w:szCs w:val="22"/>
+              </w:rPr>
+              <w:t>]</w:t>
+            </w:r>
+            <w:r>
+              <w:rPr>
+                <w:rFonts w:ascii="Arial" w:hAnsi="Arial" w:cs="Arial"/>
+                <w:sz w:val="22"/>
+                <w:szCs w:val="22"/>
+              </w:rPr>
+              <w:t xml:space="preserve"> </w:t>
+            </w:r>
+            <w:r>
+              <w:rPr>
+                <w:rFonts w:ascii="Arial" w:hAnsi="Arial" w:cs="Arial"/>
+                <w:sz w:val="22"/>
+                <w:szCs w:val="22"/>
+              </w:rPr>
+              <w:t xml:space="preserve">The UAV or aerial swarm shall </w:t>
+            </w:r>
+            <w:proofErr w:type="gramStart"/>
+            <w:r>
+              <w:rPr>
+                <w:rFonts w:ascii="Arial" w:hAnsi="Arial" w:cs="Arial"/>
+                <w:sz w:val="22"/>
+                <w:szCs w:val="22"/>
+              </w:rPr>
+              <w:t>continue on</w:t>
+            </w:r>
+            <w:proofErr w:type="gramEnd"/>
+            <w:r>
+              <w:rPr>
+                <w:rFonts w:ascii="Arial" w:hAnsi="Arial" w:cs="Arial"/>
+                <w:sz w:val="22"/>
+                <w:szCs w:val="22"/>
+              </w:rPr>
+              <w:t xml:space="preserve"> the original mission path after successfully avoiding a collision.</w:t>
+            </w:r>
+          </w:p>
+        </w:tc>
+        <w:tc>
+          <w:tcPr>
+            <w:tcW w:w="1510" w:type="dxa"/>
+          </w:tcPr>
+          <w:p>
+            <w:pPr>
+              <w:rPr>
+                <w:rFonts w:ascii="Arial" w:hAnsi="Arial" w:cs="Arial"/>
+                <w:sz w:val="22"/>
+                <w:szCs w:val="22"/>
+              </w:rPr>
+            </w:pPr>
+            <w:r>
+              <w:rPr>
+                <w:rFonts w:ascii="Arial" w:hAnsi="Arial" w:cs="Arial"/>
+                <w:sz w:val="22"/>
+                <w:szCs w:val="22"/>
+              </w:rPr>
+              <w:t>32.1</w:t>
+            </w:r>
+          </w:p>
+        </w:tc>
+        <w:tc>
+          <w:tcPr>
+            <w:tcW w:w="1808" w:type="dxa"/>
+          </w:tcPr>
+          <w:p>
+            <w:pPr>
+              <w:rPr>
+                <w:rFonts w:ascii="Arial" w:hAnsi="Arial" w:cs="Arial"/>
+                <w:sz w:val="22"/>
+                <w:szCs w:val="22"/>
+              </w:rPr>
+            </w:pPr>
+            <w:r>
+              <w:rPr>
+                <w:rFonts w:ascii="Arial" w:hAnsi="Arial" w:cs="Arial"/>
+                <w:sz w:val="22"/>
+                <w:szCs w:val="22"/>
+              </w:rPr>
+              <w:t>Collision detection returns false after returning true, avoidance algorithm finishes execution</w:t>
+            </w:r>
+          </w:p>
+        </w:tc>
+        <w:tc>
+          <w:tcPr>
+            <w:tcW w:w="2242" w:type="dxa"/>
+          </w:tcPr>
+          <w:p>
+            <w:pPr>
+              <w:rPr>
+                <w:rFonts w:ascii="Arial" w:hAnsi="Arial" w:cs="Arial"/>
+                <w:sz w:val="22"/>
+                <w:szCs w:val="22"/>
+              </w:rPr>
+            </w:pPr>
+            <w:r>
+              <w:rPr>
+                <w:rFonts w:ascii="Arial" w:hAnsi="Arial" w:cs="Arial"/>
+                <w:sz w:val="22"/>
+                <w:szCs w:val="22"/>
+              </w:rPr>
+              <w:t>The UAV resumes movement on a new path to the selected waypoint</w:t>
+            </w:r>
+          </w:p>
+        </w:tc>
+        <w:tc>
+          <w:tcPr>
+            <w:tcW w:w="1255" w:type="dxa"/>
+          </w:tcPr>
+          <w:p>
+            <w:pPr>
+              <w:rPr>
+                <w:rFonts w:ascii="Arial" w:hAnsi="Arial" w:cs="Arial"/>
+                <w:sz w:val="22"/>
+                <w:szCs w:val="22"/>
+              </w:rPr>
+            </w:pPr>
+            <w:r>
+              <w:rPr>
+                <w:rFonts w:ascii="Arial" w:hAnsi="Arial" w:cs="Arial"/>
+                <w:sz w:val="22"/>
+                <w:szCs w:val="22"/>
+              </w:rPr>
+              <w:t>Pass</w:t>
+            </w:r>
+          </w:p>
+        </w:tc>
+      </w:tr>
+      <w:tr>
+        <w:tc>
+          <w:tcPr>
+            <w:tcW w:w="2540" w:type="dxa"/>
+          </w:tcPr>
+          <w:p>
+            <w:pPr>
+              <w:rPr>
+                <w:rFonts w:ascii="Arial" w:hAnsi="Arial" w:cs="Arial"/>
+                <w:sz w:val="22"/>
+                <w:szCs w:val="22"/>
+              </w:rPr>
+            </w:pPr>
+            <w:r>
+              <w:rPr>
+                <w:rFonts w:ascii="Arial" w:hAnsi="Arial" w:cs="Arial"/>
+                <w:sz w:val="22"/>
+                <w:szCs w:val="22"/>
+              </w:rPr>
+              <w:t xml:space="preserve">[Req </w:t>
+            </w:r>
+            <w:r>
+              <w:rPr>
+                <w:rFonts w:ascii="Arial" w:hAnsi="Arial" w:cs="Arial"/>
+                <w:sz w:val="22"/>
+                <w:szCs w:val="22"/>
+              </w:rPr>
+              <w:t>33</w:t>
+            </w:r>
+            <w:r>
+              <w:rPr>
+                <w:rFonts w:ascii="Arial" w:hAnsi="Arial" w:cs="Arial"/>
+                <w:sz w:val="22"/>
+                <w:szCs w:val="22"/>
+              </w:rPr>
+              <w:t>]</w:t>
+            </w:r>
+            <w:r>
+              <w:rPr>
+                <w:rFonts w:ascii="Arial" w:hAnsi="Arial" w:cs="Arial"/>
+                <w:sz w:val="22"/>
+                <w:szCs w:val="22"/>
+              </w:rPr>
+              <w:t xml:space="preserve"> </w:t>
+            </w:r>
+            <w:r>
+              <w:rPr>
+                <w:rFonts w:ascii="Arial" w:hAnsi="Arial" w:cs="Arial"/>
+                <w:sz w:val="22"/>
+                <w:szCs w:val="22"/>
+              </w:rPr>
+              <w:t xml:space="preserve">The avoidance algorithm shall choose an avoidance path without additional impending </w:t>
+            </w:r>
+            <w:r>
+              <w:rPr>
+                <w:rFonts w:ascii="Arial" w:hAnsi="Arial" w:cs="Arial"/>
+                <w:sz w:val="22"/>
+                <w:szCs w:val="22"/>
+              </w:rPr>
+              <w:lastRenderedPageBreak/>
+              <w:t>collisions.</w:t>
+            </w:r>
+          </w:p>
+        </w:tc>
+        <w:tc>
+          <w:tcPr>
+            <w:tcW w:w="1510" w:type="dxa"/>
+          </w:tcPr>
+          <w:p>
+            <w:pPr>
+              <w:rPr>
+                <w:rFonts w:ascii="Arial" w:hAnsi="Arial" w:cs="Arial"/>
+                <w:sz w:val="22"/>
+                <w:szCs w:val="22"/>
+              </w:rPr>
+            </w:pPr>
+            <w:r>
+              <w:rPr>
+                <w:rFonts w:ascii="Arial" w:hAnsi="Arial" w:cs="Arial"/>
+                <w:sz w:val="22"/>
+                <w:szCs w:val="22"/>
+              </w:rPr>
+              <w:lastRenderedPageBreak/>
+              <w:t>33.1</w:t>
+            </w:r>
+          </w:p>
+        </w:tc>
+        <w:tc>
+          <w:tcPr>
+            <w:tcW w:w="1808" w:type="dxa"/>
+          </w:tcPr>
+          <w:p>
+            <w:pPr>
+              <w:rPr>
+                <w:rFonts w:ascii="Arial" w:hAnsi="Arial" w:cs="Arial"/>
+                <w:sz w:val="22"/>
+                <w:szCs w:val="22"/>
+              </w:rPr>
+            </w:pPr>
+            <w:r>
+              <w:rPr>
+                <w:rFonts w:ascii="Arial" w:hAnsi="Arial" w:cs="Arial"/>
+                <w:sz w:val="22"/>
+                <w:szCs w:val="22"/>
+              </w:rPr>
+              <w:t>The system gets the velocity from the multirotor state</w:t>
+            </w:r>
+          </w:p>
+        </w:tc>
+        <w:tc>
+          <w:tcPr>
+            <w:tcW w:w="2242" w:type="dxa"/>
+          </w:tcPr>
+          <w:p>
+            <w:pPr>
+              <w:rPr>
+                <w:rFonts w:ascii="Arial" w:hAnsi="Arial" w:cs="Arial"/>
+                <w:sz w:val="22"/>
+                <w:szCs w:val="22"/>
+              </w:rPr>
+            </w:pPr>
+            <w:r>
+              <w:rPr>
+                <w:rFonts w:ascii="Arial" w:hAnsi="Arial" w:cs="Arial"/>
+                <w:sz w:val="22"/>
+                <w:szCs w:val="22"/>
+              </w:rPr>
+              <w:t xml:space="preserve">The UAV performs a right turn in the correct direction based on its direction of </w:t>
+            </w:r>
+            <w:r>
+              <w:rPr>
+                <w:rFonts w:ascii="Arial" w:hAnsi="Arial" w:cs="Arial"/>
+                <w:sz w:val="22"/>
+                <w:szCs w:val="22"/>
+              </w:rPr>
+              <w:lastRenderedPageBreak/>
+              <w:t>movement</w:t>
+            </w:r>
+          </w:p>
+        </w:tc>
+        <w:tc>
+          <w:tcPr>
+            <w:tcW w:w="1255" w:type="dxa"/>
+          </w:tcPr>
+          <w:p>
+            <w:pPr>
+              <w:rPr>
+                <w:rFonts w:ascii="Arial" w:hAnsi="Arial" w:cs="Arial"/>
+                <w:sz w:val="22"/>
+                <w:szCs w:val="22"/>
+              </w:rPr>
+            </w:pPr>
+            <w:r>
+              <w:rPr>
+                <w:rFonts w:ascii="Arial" w:hAnsi="Arial" w:cs="Arial"/>
+                <w:sz w:val="22"/>
+                <w:szCs w:val="22"/>
+              </w:rPr>
+              <w:lastRenderedPageBreak/>
+              <w:t>Pass</w:t>
+            </w:r>
+          </w:p>
+        </w:tc>
+      </w:tr>
+      <w:tr>
+        <w:tc>
+          <w:tcPr>
+            <w:tcW w:w="2540" w:type="dxa"/>
+          </w:tcPr>
+          <w:p>
+            <w:pPr>
+              <w:rPr>
+                <w:rFonts w:ascii="Arial" w:hAnsi="Arial" w:cs="Arial"/>
+                <w:sz w:val="22"/>
+                <w:szCs w:val="22"/>
+              </w:rPr>
+            </w:pPr>
+            <w:r>
+              <w:rPr>
+                <w:rFonts w:ascii="Arial" w:hAnsi="Arial" w:cs="Arial"/>
+                <w:sz w:val="22"/>
+                <w:szCs w:val="22"/>
+              </w:rPr>
+              <w:t xml:space="preserve">[Req </w:t>
+            </w:r>
+            <w:r>
+              <w:rPr>
+                <w:rFonts w:ascii="Arial" w:hAnsi="Arial" w:cs="Arial"/>
+                <w:sz w:val="22"/>
+                <w:szCs w:val="22"/>
+              </w:rPr>
+              <w:t>34</w:t>
+            </w:r>
+            <w:r>
+              <w:rPr>
+                <w:rFonts w:ascii="Arial" w:hAnsi="Arial" w:cs="Arial"/>
+                <w:sz w:val="22"/>
+                <w:szCs w:val="22"/>
+              </w:rPr>
+              <w:t>]</w:t>
+            </w:r>
+            <w:r>
+              <w:rPr>
+                <w:rFonts w:ascii="Arial" w:hAnsi="Arial" w:cs="Arial"/>
+                <w:sz w:val="22"/>
+                <w:szCs w:val="22"/>
+              </w:rPr>
+              <w:t xml:space="preserve"> </w:t>
+            </w:r>
+            <w:r>
+              <w:rPr>
+                <w:rFonts w:ascii="Arial" w:hAnsi="Arial" w:cs="Arial"/>
+                <w:sz w:val="22"/>
+                <w:szCs w:val="22"/>
+              </w:rPr>
+              <w:t>The Collision Avoidance system shall record each impending collision.</w:t>
+            </w:r>
+          </w:p>
+        </w:tc>
+        <w:tc>
+          <w:tcPr>
+            <w:tcW w:w="1510" w:type="dxa"/>
+          </w:tcPr>
+          <w:p>
+            <w:pPr>
+              <w:rPr>
+                <w:rFonts w:ascii="Arial" w:hAnsi="Arial" w:cs="Arial"/>
+                <w:sz w:val="22"/>
+                <w:szCs w:val="22"/>
+              </w:rPr>
+            </w:pPr>
+            <w:r>
+              <w:rPr>
+                <w:rFonts w:ascii="Arial" w:hAnsi="Arial" w:cs="Arial"/>
+                <w:sz w:val="22"/>
+                <w:szCs w:val="22"/>
+              </w:rPr>
+              <w:t>34.1</w:t>
+            </w:r>
+          </w:p>
+        </w:tc>
+        <w:tc>
+          <w:tcPr>
+            <w:tcW w:w="1808" w:type="dxa"/>
+          </w:tcPr>
+          <w:p>
+            <w:pPr>
+              <w:rPr>
+                <w:rFonts w:ascii="Arial" w:hAnsi="Arial" w:cs="Arial"/>
+                <w:sz w:val="22"/>
+                <w:szCs w:val="22"/>
+              </w:rPr>
+            </w:pPr>
+            <w:r>
+              <w:rPr>
+                <w:rFonts w:ascii="Arial" w:hAnsi="Arial" w:cs="Arial"/>
+                <w:sz w:val="22"/>
+                <w:szCs w:val="22"/>
+              </w:rPr>
+              <w:t>A possible collision is detected</w:t>
+            </w:r>
+          </w:p>
+        </w:tc>
+        <w:tc>
+          <w:tcPr>
+            <w:tcW w:w="2242" w:type="dxa"/>
+          </w:tcPr>
+          <w:p>
+            <w:pPr>
+              <w:rPr>
+                <w:rFonts w:ascii="Arial" w:hAnsi="Arial" w:cs="Arial"/>
+                <w:sz w:val="22"/>
+                <w:szCs w:val="22"/>
+              </w:rPr>
+            </w:pPr>
+            <w:r>
+              <w:rPr>
+                <w:rFonts w:ascii="Arial" w:hAnsi="Arial" w:cs="Arial"/>
+                <w:sz w:val="22"/>
+                <w:szCs w:val="22"/>
+              </w:rPr>
+              <w:t>A collision warning is output to the console and logged</w:t>
+            </w:r>
+          </w:p>
+        </w:tc>
+        <w:tc>
+          <w:tcPr>
+            <w:tcW w:w="1255" w:type="dxa"/>
+          </w:tcPr>
+          <w:p>
+            <w:pPr>
+              <w:rPr>
+                <w:rFonts w:ascii="Arial" w:hAnsi="Arial" w:cs="Arial"/>
+                <w:sz w:val="22"/>
+                <w:szCs w:val="22"/>
+              </w:rPr>
+            </w:pPr>
+            <w:r>
+              <w:rPr>
+                <w:rFonts w:ascii="Arial" w:hAnsi="Arial" w:cs="Arial"/>
+                <w:sz w:val="22"/>
+                <w:szCs w:val="22"/>
+              </w:rPr>
+              <w:t>Pass</w:t>
+            </w:r>
+          </w:p>
+        </w:tc>
+      </w:tr>
+      <w:tr>
+        <w:tc>
+          <w:tcPr>
+            <w:tcW w:w="2540" w:type="dxa"/>
+          </w:tcPr>
+          <w:p>
+            <w:pPr>
+              <w:rPr>
+                <w:rFonts w:ascii="Arial" w:hAnsi="Arial" w:cs="Arial"/>
+                <w:sz w:val="22"/>
+                <w:szCs w:val="22"/>
+              </w:rPr>
+            </w:pPr>
+            <w:r>
+              <w:rPr>
+                <w:rFonts w:ascii="Arial" w:hAnsi="Arial" w:cs="Arial"/>
+                <w:sz w:val="22"/>
+                <w:szCs w:val="22"/>
+              </w:rPr>
+              <w:t xml:space="preserve">[Req </w:t>
+            </w:r>
+            <w:r>
+              <w:rPr>
+                <w:rFonts w:ascii="Arial" w:hAnsi="Arial" w:cs="Arial"/>
+                <w:sz w:val="22"/>
+                <w:szCs w:val="22"/>
+              </w:rPr>
+              <w:t>35</w:t>
+            </w:r>
+            <w:r>
+              <w:rPr>
+                <w:rFonts w:ascii="Arial" w:hAnsi="Arial" w:cs="Arial"/>
+                <w:sz w:val="22"/>
+                <w:szCs w:val="22"/>
+              </w:rPr>
+              <w:t>]</w:t>
+            </w:r>
+            <w:r>
+              <w:rPr>
+                <w:rFonts w:ascii="Arial" w:hAnsi="Arial" w:cs="Arial"/>
+                <w:sz w:val="22"/>
+                <w:szCs w:val="22"/>
+              </w:rPr>
+              <w:t xml:space="preserve"> </w:t>
+            </w:r>
+            <w:r>
+              <w:rPr>
+                <w:rFonts w:ascii="Arial" w:hAnsi="Arial" w:cs="Arial"/>
+                <w:sz w:val="22"/>
+                <w:szCs w:val="22"/>
+              </w:rPr>
+              <w:t>The Collision Avoidance system shall record every execution of the avoidance algorithm.</w:t>
+            </w:r>
+          </w:p>
+        </w:tc>
+        <w:tc>
+          <w:tcPr>
+            <w:tcW w:w="1510" w:type="dxa"/>
+          </w:tcPr>
+          <w:p>
+            <w:pPr>
+              <w:rPr>
+                <w:rFonts w:ascii="Arial" w:hAnsi="Arial" w:cs="Arial"/>
+                <w:sz w:val="22"/>
+                <w:szCs w:val="22"/>
+              </w:rPr>
+            </w:pPr>
+            <w:r>
+              <w:rPr>
+                <w:rFonts w:ascii="Arial" w:hAnsi="Arial" w:cs="Arial"/>
+                <w:sz w:val="22"/>
+                <w:szCs w:val="22"/>
+              </w:rPr>
+              <w:t>35.1</w:t>
+            </w:r>
+          </w:p>
+        </w:tc>
+        <w:tc>
+          <w:tcPr>
+            <w:tcW w:w="1808" w:type="dxa"/>
+          </w:tcPr>
+          <w:p>
+            <w:pPr>
+              <w:rPr>
+                <w:rFonts w:ascii="Arial" w:hAnsi="Arial" w:cs="Arial"/>
+                <w:sz w:val="22"/>
+                <w:szCs w:val="22"/>
+              </w:rPr>
+            </w:pPr>
+            <w:r>
+              <w:rPr>
+                <w:rFonts w:ascii="Arial" w:hAnsi="Arial" w:cs="Arial"/>
+                <w:sz w:val="22"/>
+                <w:szCs w:val="22"/>
+              </w:rPr>
+              <w:t>A possible collision is detected</w:t>
+            </w:r>
+          </w:p>
+        </w:tc>
+        <w:tc>
+          <w:tcPr>
+            <w:tcW w:w="2242" w:type="dxa"/>
+          </w:tcPr>
+          <w:p>
+            <w:pPr>
+              <w:rPr>
+                <w:rFonts w:ascii="Arial" w:hAnsi="Arial" w:cs="Arial"/>
+                <w:sz w:val="22"/>
+                <w:szCs w:val="22"/>
+              </w:rPr>
+            </w:pPr>
+            <w:r>
+              <w:rPr>
+                <w:rFonts w:ascii="Arial" w:hAnsi="Arial" w:cs="Arial"/>
+                <w:sz w:val="22"/>
+                <w:szCs w:val="22"/>
+              </w:rPr>
+              <w:t>An avoidance execution is logged</w:t>
+            </w:r>
+          </w:p>
+        </w:tc>
+        <w:tc>
+          <w:tcPr>
+            <w:tcW w:w="1255" w:type="dxa"/>
+          </w:tcPr>
+          <w:p>
+            <w:pPr>
+              <w:rPr>
+                <w:rFonts w:ascii="Arial" w:hAnsi="Arial" w:cs="Arial"/>
+                <w:sz w:val="22"/>
+                <w:szCs w:val="22"/>
+              </w:rPr>
+            </w:pPr>
+            <w:r>
+              <w:rPr>
+                <w:rFonts w:ascii="Arial" w:hAnsi="Arial" w:cs="Arial"/>
+                <w:sz w:val="22"/>
+                <w:szCs w:val="22"/>
+              </w:rPr>
+              <w:t>Fail</w:t>
+            </w:r>
+          </w:p>
+        </w:tc>
+      </w:tr>
+      <w:tr>
+        <w:tc>
+          <w:tcPr>
+            <w:tcW w:w="2540" w:type="dxa"/>
+          </w:tcPr>
+          <w:p>
+            <w:pPr>
+              <w:rPr>
+                <w:rFonts w:ascii="Arial" w:hAnsi="Arial" w:cs="Arial"/>
+                <w:sz w:val="22"/>
+                <w:szCs w:val="22"/>
+              </w:rPr>
+            </w:pPr>
+            <w:r>
+              <w:rPr>
+                <w:rFonts w:ascii="Arial" w:hAnsi="Arial" w:cs="Arial"/>
+                <w:sz w:val="22"/>
+                <w:szCs w:val="22"/>
+              </w:rPr>
+              <w:t xml:space="preserve">[Req </w:t>
+            </w:r>
+            <w:r>
+              <w:rPr>
+                <w:rFonts w:ascii="Arial" w:hAnsi="Arial" w:cs="Arial"/>
+                <w:sz w:val="22"/>
+                <w:szCs w:val="22"/>
+              </w:rPr>
+              <w:t>36</w:t>
+            </w:r>
+            <w:r>
+              <w:rPr>
+                <w:rFonts w:ascii="Arial" w:hAnsi="Arial" w:cs="Arial"/>
+                <w:sz w:val="22"/>
+                <w:szCs w:val="22"/>
+              </w:rPr>
+              <w:t>]</w:t>
+            </w:r>
+            <w:r>
+              <w:rPr>
+                <w:rFonts w:ascii="Arial" w:hAnsi="Arial" w:cs="Arial"/>
+                <w:sz w:val="22"/>
+                <w:szCs w:val="22"/>
+              </w:rPr>
+              <w:t xml:space="preserve"> </w:t>
+            </w:r>
+            <w:r>
+              <w:rPr>
+                <w:rFonts w:ascii="Arial" w:hAnsi="Arial" w:cs="Arial"/>
+                <w:sz w:val="22"/>
+                <w:szCs w:val="22"/>
+              </w:rPr>
+              <w:t>The Collision Avoidance system shall record any collision between the UAV and another object.</w:t>
+            </w:r>
+          </w:p>
+        </w:tc>
+        <w:tc>
+          <w:tcPr>
+            <w:tcW w:w="1510" w:type="dxa"/>
+          </w:tcPr>
+          <w:p>
+            <w:pPr>
+              <w:rPr>
+                <w:rFonts w:ascii="Arial" w:hAnsi="Arial" w:cs="Arial"/>
+                <w:sz w:val="22"/>
+                <w:szCs w:val="22"/>
+              </w:rPr>
+            </w:pPr>
+            <w:r>
+              <w:rPr>
+                <w:rFonts w:ascii="Arial" w:hAnsi="Arial" w:cs="Arial"/>
+                <w:sz w:val="22"/>
+                <w:szCs w:val="22"/>
+              </w:rPr>
+              <w:t>36.1</w:t>
+            </w:r>
+          </w:p>
+        </w:tc>
+        <w:tc>
+          <w:tcPr>
+            <w:tcW w:w="1808" w:type="dxa"/>
+          </w:tcPr>
+          <w:p>
+            <w:pPr>
+              <w:rPr>
+                <w:rFonts w:ascii="Arial" w:hAnsi="Arial" w:cs="Arial"/>
+                <w:sz w:val="22"/>
+                <w:szCs w:val="22"/>
+              </w:rPr>
+            </w:pPr>
+            <w:r>
+              <w:rPr>
+                <w:rFonts w:ascii="Arial" w:hAnsi="Arial" w:cs="Arial"/>
+                <w:sz w:val="22"/>
+                <w:szCs w:val="22"/>
+              </w:rPr>
+              <w:t>A collision is detected</w:t>
+            </w:r>
+          </w:p>
+        </w:tc>
+        <w:tc>
+          <w:tcPr>
+            <w:tcW w:w="2242" w:type="dxa"/>
+          </w:tcPr>
+          <w:p>
+            <w:pPr>
+              <w:rPr>
+                <w:rFonts w:ascii="Arial" w:hAnsi="Arial" w:cs="Arial"/>
+                <w:sz w:val="22"/>
+                <w:szCs w:val="22"/>
+              </w:rPr>
+            </w:pPr>
+            <w:r>
+              <w:rPr>
+                <w:rFonts w:ascii="Arial" w:hAnsi="Arial" w:cs="Arial"/>
+                <w:sz w:val="22"/>
+                <w:szCs w:val="22"/>
+              </w:rPr>
+              <w:t>The collision is logged</w:t>
+            </w:r>
+          </w:p>
+        </w:tc>
+        <w:tc>
+          <w:tcPr>
+            <w:tcW w:w="1255" w:type="dxa"/>
+          </w:tcPr>
+          <w:p>
+            <w:pPr>
+              <w:rPr>
+                <w:rFonts w:ascii="Arial" w:hAnsi="Arial" w:cs="Arial"/>
+                <w:sz w:val="22"/>
+                <w:szCs w:val="22"/>
+              </w:rPr>
+            </w:pPr>
+            <w:r>
+              <w:rPr>
+                <w:rFonts w:ascii="Arial" w:hAnsi="Arial" w:cs="Arial"/>
+                <w:sz w:val="22"/>
+                <w:szCs w:val="22"/>
+              </w:rPr>
+              <w:t>Fail</w:t>
+            </w:r>
+          </w:p>
+        </w:tc>
+      </w:tr>
+      <w:tr>
+        <w:tc>
+          <w:tcPr>
+            <w:tcW w:w="2540" w:type="dxa"/>
+          </w:tcPr>
+          <w:p>
+            <w:pPr>
+              <w:rPr>
+                <w:rFonts w:ascii="Arial" w:hAnsi="Arial" w:cs="Arial"/>
+                <w:sz w:val="22"/>
+                <w:szCs w:val="22"/>
+              </w:rPr>
+            </w:pPr>
+            <w:r>
+              <w:rPr>
+                <w:rFonts w:ascii="Arial" w:hAnsi="Arial" w:cs="Arial"/>
+                <w:sz w:val="22"/>
+                <w:szCs w:val="22"/>
+              </w:rPr>
+              <w:t xml:space="preserve">[Req </w:t>
+            </w:r>
+            <w:r>
+              <w:rPr>
+                <w:rFonts w:ascii="Arial" w:hAnsi="Arial" w:cs="Arial"/>
+                <w:sz w:val="22"/>
+                <w:szCs w:val="22"/>
+              </w:rPr>
+              <w:t>37</w:t>
+            </w:r>
+            <w:r>
+              <w:rPr>
+                <w:rFonts w:ascii="Arial" w:hAnsi="Arial" w:cs="Arial"/>
+                <w:sz w:val="22"/>
+                <w:szCs w:val="22"/>
+              </w:rPr>
+              <w:t>]</w:t>
+            </w:r>
+            <w:r>
+              <w:rPr>
+                <w:rFonts w:ascii="Arial" w:hAnsi="Arial" w:cs="Arial"/>
+                <w:sz w:val="22"/>
+                <w:szCs w:val="22"/>
+              </w:rPr>
+              <w:t xml:space="preserve"> </w:t>
+            </w:r>
+            <w:r>
+              <w:rPr>
+                <w:rFonts w:ascii="Arial" w:hAnsi="Arial" w:cs="Arial"/>
+                <w:sz w:val="22"/>
+                <w:szCs w:val="22"/>
+              </w:rPr>
+              <w:t>The aerial swarm shall continue task and attempt to finish the mission queue when any individual UAV becomes inactive.</w:t>
+            </w:r>
+          </w:p>
+        </w:tc>
+        <w:tc>
+          <w:tcPr>
+            <w:tcW w:w="1510" w:type="dxa"/>
+          </w:tcPr>
+          <w:p>
+            <w:pPr>
+              <w:rPr>
+                <w:rFonts w:ascii="Arial" w:hAnsi="Arial" w:cs="Arial"/>
+                <w:sz w:val="22"/>
+                <w:szCs w:val="22"/>
+              </w:rPr>
+            </w:pPr>
+            <w:r>
+              <w:rPr>
+                <w:rFonts w:ascii="Arial" w:hAnsi="Arial" w:cs="Arial"/>
+                <w:sz w:val="22"/>
+                <w:szCs w:val="22"/>
+              </w:rPr>
+              <w:t>37.1</w:t>
+            </w:r>
+          </w:p>
+        </w:tc>
+        <w:tc>
+          <w:tcPr>
+            <w:tcW w:w="1808" w:type="dxa"/>
+          </w:tcPr>
+          <w:p>
+            <w:pPr>
+              <w:rPr>
+                <w:rFonts w:ascii="Arial" w:hAnsi="Arial" w:cs="Arial"/>
+                <w:sz w:val="22"/>
+                <w:szCs w:val="22"/>
+              </w:rPr>
+            </w:pPr>
+            <w:r>
+              <w:rPr>
+                <w:rFonts w:ascii="Arial" w:hAnsi="Arial" w:cs="Arial"/>
+                <w:sz w:val="22"/>
+                <w:szCs w:val="22"/>
+              </w:rPr>
+              <w:t>An individual UAV is deactivated</w:t>
+            </w:r>
+          </w:p>
+        </w:tc>
+        <w:tc>
+          <w:tcPr>
+            <w:tcW w:w="2242" w:type="dxa"/>
+          </w:tcPr>
+          <w:p>
+            <w:pPr>
+              <w:rPr>
+                <w:rFonts w:ascii="Arial" w:hAnsi="Arial" w:cs="Arial"/>
+                <w:sz w:val="22"/>
+                <w:szCs w:val="22"/>
+              </w:rPr>
+            </w:pPr>
+            <w:r>
+              <w:rPr>
+                <w:rFonts w:ascii="Arial" w:hAnsi="Arial" w:cs="Arial"/>
+                <w:sz w:val="22"/>
+                <w:szCs w:val="22"/>
+              </w:rPr>
+              <w:t>The swarm reforms into the correct geometry for the number of active drones and continues to the waypoint.</w:t>
+            </w:r>
+          </w:p>
+        </w:tc>
+        <w:tc>
+          <w:tcPr>
+            <w:tcW w:w="1255" w:type="dxa"/>
+          </w:tcPr>
+          <w:p>
+            <w:pPr>
+              <w:rPr>
+                <w:rFonts w:ascii="Arial" w:hAnsi="Arial" w:cs="Arial"/>
+                <w:sz w:val="22"/>
+                <w:szCs w:val="22"/>
+              </w:rPr>
+            </w:pPr>
+            <w:r>
+              <w:rPr>
+                <w:rFonts w:ascii="Arial" w:hAnsi="Arial" w:cs="Arial"/>
+                <w:sz w:val="22"/>
+                <w:szCs w:val="22"/>
+              </w:rPr>
+              <w:t>Pass</w:t>
+            </w:r>
+          </w:p>
+        </w:tc>
+      </w:tr>
+      <w:tr>
+        <w:tc>
+          <w:tcPr>
+            <w:tcW w:w="2540" w:type="dxa"/>
+          </w:tcPr>
+          <w:p>
+            <w:pPr>
+              <w:rPr>
+                <w:rFonts w:ascii="Arial" w:hAnsi="Arial" w:cs="Arial"/>
+                <w:sz w:val="22"/>
+                <w:szCs w:val="22"/>
+              </w:rPr>
+            </w:pPr>
+            <w:r>
+              <w:rPr>
+                <w:rFonts w:ascii="Arial" w:hAnsi="Arial" w:cs="Arial"/>
+                <w:sz w:val="22"/>
+                <w:szCs w:val="22"/>
+              </w:rPr>
+              <w:t xml:space="preserve">[Req </w:t>
+            </w:r>
+            <w:r>
+              <w:rPr>
+                <w:rFonts w:ascii="Arial" w:hAnsi="Arial" w:cs="Arial"/>
+                <w:sz w:val="22"/>
+                <w:szCs w:val="22"/>
+              </w:rPr>
+              <w:t>38</w:t>
+            </w:r>
+            <w:r>
+              <w:rPr>
+                <w:rFonts w:ascii="Arial" w:hAnsi="Arial" w:cs="Arial"/>
+                <w:sz w:val="22"/>
+                <w:szCs w:val="22"/>
+              </w:rPr>
+              <w:t>]</w:t>
+            </w:r>
+            <w:r>
+              <w:rPr>
+                <w:rFonts w:ascii="Arial" w:hAnsi="Arial" w:cs="Arial"/>
+                <w:sz w:val="22"/>
+                <w:szCs w:val="22"/>
+              </w:rPr>
+              <w:t xml:space="preserve"> </w:t>
+            </w:r>
+            <w:r>
+              <w:rPr>
+                <w:rFonts w:ascii="Arial" w:hAnsi="Arial" w:cs="Arial"/>
+                <w:sz w:val="22"/>
+                <w:szCs w:val="22"/>
+              </w:rPr>
+              <w:t>The aerial swarm shall report to ground control when a UAV becomes inactive.</w:t>
+            </w:r>
+          </w:p>
+        </w:tc>
+        <w:tc>
+          <w:tcPr>
+            <w:tcW w:w="1510" w:type="dxa"/>
+          </w:tcPr>
+          <w:p>
+            <w:pPr>
+              <w:rPr>
+                <w:rFonts w:ascii="Arial" w:hAnsi="Arial" w:cs="Arial"/>
+                <w:sz w:val="22"/>
+                <w:szCs w:val="22"/>
+              </w:rPr>
+            </w:pPr>
+            <w:r>
+              <w:rPr>
+                <w:rFonts w:ascii="Arial" w:hAnsi="Arial" w:cs="Arial"/>
+                <w:sz w:val="22"/>
+                <w:szCs w:val="22"/>
+              </w:rPr>
+              <w:t>38.1</w:t>
+            </w:r>
+          </w:p>
+        </w:tc>
+        <w:tc>
+          <w:tcPr>
+            <w:tcW w:w="1808" w:type="dxa"/>
+          </w:tcPr>
+          <w:p>
+            <w:pPr>
+              <w:rPr>
+                <w:rFonts w:ascii="Arial" w:hAnsi="Arial" w:cs="Arial"/>
+                <w:sz w:val="22"/>
+                <w:szCs w:val="22"/>
+              </w:rPr>
+            </w:pPr>
+            <w:r>
+              <w:rPr>
+                <w:rFonts w:ascii="Arial" w:hAnsi="Arial" w:cs="Arial"/>
+                <w:sz w:val="22"/>
+                <w:szCs w:val="22"/>
+              </w:rPr>
+              <w:t>An individual UAV is deactivated</w:t>
+            </w:r>
+          </w:p>
+        </w:tc>
+        <w:tc>
+          <w:tcPr>
+            <w:tcW w:w="2242" w:type="dxa"/>
+          </w:tcPr>
+          <w:p>
+            <w:pPr>
+              <w:rPr>
+                <w:rFonts w:ascii="Arial" w:hAnsi="Arial" w:cs="Arial"/>
+                <w:sz w:val="22"/>
+                <w:szCs w:val="22"/>
+              </w:rPr>
+            </w:pPr>
+            <w:r>
+              <w:rPr>
+                <w:rFonts w:ascii="Arial" w:hAnsi="Arial" w:cs="Arial"/>
+                <w:sz w:val="22"/>
+                <w:szCs w:val="22"/>
+              </w:rPr>
+              <w:t>A message is logged to console denoting the UAV that failed</w:t>
             </w:r>
           </w:p>
         </w:tc>
@@ -10313,7 +11385,6 @@
                 <w:sz w:val="22"/>
                 <w:szCs w:val="22"/>
               </w:rPr>
-              <w:lastRenderedPageBreak/>
               <w:t>R7</w:t>
             </w:r>
           </w:p>
@@ -10353,7 +11424,6 @@
                 <w:sz w:val="22"/>
                 <w:szCs w:val="22"/>
               </w:rPr>
-              <w:lastRenderedPageBreak/>
               <w:t>10</w:t>
             </w:r>
             <w:r>
@@ -10426,7 +11496,6 @@
                 <w:sz w:val="22"/>
                 <w:szCs w:val="22"/>
               </w:rPr>
-              <w:lastRenderedPageBreak/>
               <w:t>7.1</w:t>
             </w:r>
           </w:p>
@@ -10466,7 +11535,6 @@
                 <w:sz w:val="22"/>
                 <w:szCs w:val="22"/>
               </w:rPr>
-              <w:lastRenderedPageBreak/>
               <w:t>Dillon</w:t>
             </w:r>
           </w:p>
@@ -10591,6 +11659,7 @@
                 <w:sz w:val="22"/>
                 <w:szCs w:val="22"/>
               </w:rPr>
+              <w:lastRenderedPageBreak/>
               <w:t>R3</w:t>
             </w:r>
           </w:p>
@@ -10613,6 +11682,7 @@
                 <w:sz w:val="22"/>
                 <w:szCs w:val="22"/>
               </w:rPr>
+              <w:lastRenderedPageBreak/>
               <w:t>13</w:t>
             </w:r>
             <w:r>
@@ -10677,6 +11747,7 @@
                 <w:sz w:val="22"/>
                 <w:szCs w:val="22"/>
               </w:rPr>
+              <w:lastRenderedPageBreak/>
               <w:t>3.1</w:t>
             </w:r>
           </w:p>
@@ -10699,6 +11770,7 @@
                 <w:sz w:val="22"/>
                 <w:szCs w:val="22"/>
               </w:rPr>
+              <w:lastRenderedPageBreak/>
               <w:t>Elijah</w:t>
             </w:r>
           </w:p>
@@ -13216,7 +14288,6 @@
           <w:sz w:val="22"/>
           <w:szCs w:val="22"/>
         </w:rPr>
-        <w:lastRenderedPageBreak/>
         <w:t>Defect Severity Definitions</w:t>
       </w:r>
       <w:bookmarkEnd w:id="28"/>
@@ -13414,6 +14485,7 @@
                 <w:sz w:val="22"/>
                 <w:szCs w:val="22"/>
               </w:rPr>
+              <w:lastRenderedPageBreak/>
               <w:t>Medium</w:t>
             </w:r>
           </w:p>
@@ -14386,7 +15458,6 @@
           <w:sz w:val="22"/>
           <w:szCs w:val="22"/>
         </w:rPr>
-        <w:lastRenderedPageBreak/>
         <w:t>Appendices</w:t>
       </w:r>
       <w:bookmarkEnd w:id="39"/>

</xml_diff>